<commit_message>
new copy from the sct Tangail
</commit_message>
<xml_diff>
--- a/hsc/One/7D.docx
+++ b/hsc/One/7D.docx
@@ -1,6 +1,6 @@
 
 <file path=word/document.xml><?xml version="1.0" encoding="utf-8"?>
-<w:document xmlns:wpc="http://schemas.microsoft.com/office/word/2010/wordprocessingCanvas" xmlns:mc="http://schemas.openxmlformats.org/markup-compatibility/2006" xmlns:o="urn:schemas-microsoft-com:office:office" xmlns:r="http://schemas.openxmlformats.org/officeDocument/2006/relationships" xmlns:m="http://schemas.openxmlformats.org/officeDocument/2006/math" xmlns:v="urn:schemas-microsoft-com:vml" xmlns:wp14="http://schemas.microsoft.com/office/word/2010/wordprocessingDrawing" xmlns:wp="http://schemas.openxmlformats.org/drawingml/2006/wordprocessingDrawing" xmlns:w10="urn:schemas-microsoft-com:office:word" xmlns:w="http://schemas.openxmlformats.org/wordprocessingml/2006/main" xmlns:w14="http://schemas.microsoft.com/office/word/2010/wordml" xmlns:w15="http://schemas.microsoft.com/office/word/2012/wordml" xmlns:wpg="http://schemas.microsoft.com/office/word/2010/wordprocessingGroup" xmlns:wpi="http://schemas.microsoft.com/office/word/2010/wordprocessingInk" xmlns:wne="http://schemas.microsoft.com/office/word/2006/wordml" xmlns:wps="http://schemas.microsoft.com/office/word/2010/wordprocessingShape" mc:Ignorable="w14 w15 wp14">
+<w:document xmlns:ve="http://schemas.openxmlformats.org/markup-compatibility/2006" xmlns:o="urn:schemas-microsoft-com:office:office" xmlns:r="http://schemas.openxmlformats.org/officeDocument/2006/relationships" xmlns:m="http://schemas.openxmlformats.org/officeDocument/2006/math" xmlns:v="urn:schemas-microsoft-com:vml" xmlns:wp="http://schemas.openxmlformats.org/drawingml/2006/wordprocessingDrawing" xmlns:w10="urn:schemas-microsoft-com:office:word" xmlns:w="http://schemas.openxmlformats.org/wordprocessingml/2006/main" xmlns:wne="http://schemas.microsoft.com/office/word/2006/wordml">
   <w:body>
     <w:p>
       <w:pPr>
@@ -19,22 +19,26 @@
             <w:rPr>
               <w:rFonts w:ascii="Cambria Math" w:hAnsi="Cambria Math"/>
             </w:rPr>
-            <m:t>Important Formulas:</m:t>
-          </m:r>
-          <m:r>
-            <w:rPr>
-              <w:rFonts w:ascii="Cambria Math" w:hAnsi="Cambria Math"/>
-            </w:rPr>
-            <w:br/>
-          </m:r>
-        </m:oMath>
-        <m:oMath>
-          <m:r>
-            <w:rPr>
-              <w:rFonts w:ascii="Cambria Math" w:hAnsi="Cambria Math"/>
-            </w:rPr>
-            <m:t>sin2θ=</m:t>
-          </m:r>
+            <m:t>01</m:t>
+          </m:r>
+          <m:d>
+            <m:dPr>
+              <m:ctrlPr>
+                <w:rPr>
+                  <w:rFonts w:ascii="Cambria Math" w:hAnsi="Cambria Math"/>
+                  <w:i/>
+                </w:rPr>
+              </m:ctrlPr>
+            </m:dPr>
+            <m:e>
+              <m:r>
+                <w:rPr>
+                  <w:rFonts w:ascii="Cambria Math" w:hAnsi="Cambria Math"/>
+                </w:rPr>
+                <m:t>i</m:t>
+              </m:r>
+            </m:e>
+          </m:d>
           <m:f>
             <m:fPr>
               <m:ctrlPr>
@@ -45,287 +49,60 @@
               </m:ctrlPr>
             </m:fPr>
             <m:num>
-              <m:r>
-                <w:rPr>
-                  <w:rFonts w:ascii="Cambria Math" w:hAnsi="Cambria Math"/>
-                </w:rPr>
-                <m:t>2tanθ</m:t>
-              </m:r>
+              <m:rad>
+                <m:radPr>
+                  <m:degHide m:val="on"/>
+                  <m:ctrlPr>
+                    <w:rPr>
+                      <w:rFonts w:ascii="Cambria Math" w:hAnsi="Cambria Math"/>
+                      <w:i/>
+                    </w:rPr>
+                  </m:ctrlPr>
+                </m:radPr>
+                <m:deg/>
+                <m:e>
+                  <m:r>
+                    <w:rPr>
+                      <w:rFonts w:ascii="Cambria Math" w:hAnsi="Cambria Math"/>
+                    </w:rPr>
+                    <m:t>1-cos2θ</m:t>
+                  </m:r>
+                </m:e>
+              </m:rad>
             </m:num>
             <m:den>
-              <m:r>
-                <w:rPr>
-                  <w:rFonts w:ascii="Cambria Math" w:hAnsi="Cambria Math"/>
-                </w:rPr>
-                <m:t>1+</m:t>
-              </m:r>
-              <m:func>
-                <m:funcPr>
+              <m:rad>
+                <m:radPr>
+                  <m:degHide m:val="on"/>
                   <m:ctrlPr>
                     <w:rPr>
                       <w:rFonts w:ascii="Cambria Math" w:hAnsi="Cambria Math"/>
                       <w:i/>
                     </w:rPr>
                   </m:ctrlPr>
-                </m:funcPr>
-                <m:fName>
-                  <m:sSup>
-                    <m:sSupPr>
-                      <m:ctrlPr>
-                        <w:rPr>
-                          <w:rFonts w:ascii="Cambria Math" w:hAnsi="Cambria Math"/>
-                          <w:i/>
-                        </w:rPr>
-                      </m:ctrlPr>
-                    </m:sSupPr>
-                    <m:e>
-                      <m:r>
-                        <w:rPr>
-                          <w:rFonts w:ascii="Cambria Math" w:hAnsi="Cambria Math"/>
-                        </w:rPr>
-                        <m:t>tan</m:t>
-                      </m:r>
-                    </m:e>
-                    <m:sup>
-                      <m:r>
-                        <w:rPr>
-                          <w:rFonts w:ascii="Cambria Math" w:hAnsi="Cambria Math"/>
-                        </w:rPr>
-                        <m:t>2</m:t>
-                      </m:r>
-                    </m:sup>
-                  </m:sSup>
-                </m:fName>
+                </m:radPr>
+                <m:deg/>
                 <m:e>
                   <m:r>
                     <w:rPr>
                       <w:rFonts w:ascii="Cambria Math" w:hAnsi="Cambria Math"/>
                     </w:rPr>
-                    <m:t>θ</m:t>
+                    <m:t xml:space="preserve">1+cos2θ </m:t>
                   </m:r>
                 </m:e>
-              </m:func>
+              </m:rad>
             </m:den>
           </m:f>
           <m:r>
             <w:rPr>
               <w:rFonts w:ascii="Cambria Math" w:hAnsi="Cambria Math"/>
             </w:rPr>
-            <w:br/>
-          </m:r>
-        </m:oMath>
-        <m:oMath>
-          <m:r>
-            <w:rPr>
-              <w:rFonts w:ascii="Cambria Math" w:hAnsi="Cambria Math"/>
-            </w:rPr>
-            <m:t>cos2θ=</m:t>
-          </m:r>
-          <m:f>
-            <m:fPr>
-              <m:ctrlPr>
-                <w:rPr>
-                  <w:rFonts w:ascii="Cambria Math" w:hAnsi="Cambria Math"/>
-                  <w:i/>
-                </w:rPr>
-              </m:ctrlPr>
-            </m:fPr>
-            <m:num>
-              <m:r>
-                <w:rPr>
-                  <w:rFonts w:ascii="Cambria Math" w:hAnsi="Cambria Math"/>
-                </w:rPr>
-                <m:t>1-</m:t>
-              </m:r>
-              <m:func>
-                <m:funcPr>
-                  <m:ctrlPr>
-                    <w:rPr>
-                      <w:rFonts w:ascii="Cambria Math" w:hAnsi="Cambria Math"/>
-                      <w:i/>
-                    </w:rPr>
-                  </m:ctrlPr>
-                </m:funcPr>
-                <m:fName>
-                  <m:sSup>
-                    <m:sSupPr>
-                      <m:ctrlPr>
-                        <w:rPr>
-                          <w:rFonts w:ascii="Cambria Math" w:hAnsi="Cambria Math"/>
-                          <w:i/>
-                        </w:rPr>
-                      </m:ctrlPr>
-                    </m:sSupPr>
-                    <m:e>
-                      <m:r>
-                        <w:rPr>
-                          <w:rFonts w:ascii="Cambria Math" w:hAnsi="Cambria Math"/>
-                        </w:rPr>
-                        <m:t>tan</m:t>
-                      </m:r>
-                    </m:e>
-                    <m:sup>
-                      <m:r>
-                        <w:rPr>
-                          <w:rFonts w:ascii="Cambria Math" w:hAnsi="Cambria Math"/>
-                        </w:rPr>
-                        <m:t>2</m:t>
-                      </m:r>
-                    </m:sup>
-                  </m:sSup>
-                </m:fName>
-                <m:e>
-                  <m:r>
-                    <w:rPr>
-                      <w:rFonts w:ascii="Cambria Math" w:hAnsi="Cambria Math"/>
-                    </w:rPr>
-                    <m:t>θ</m:t>
-                  </m:r>
-                </m:e>
-              </m:func>
-            </m:num>
-            <m:den>
-              <m:r>
-                <w:rPr>
-                  <w:rFonts w:ascii="Cambria Math" w:hAnsi="Cambria Math"/>
-                </w:rPr>
-                <m:t>1+</m:t>
-              </m:r>
-              <m:func>
-                <m:funcPr>
-                  <m:ctrlPr>
-                    <w:rPr>
-                      <w:rFonts w:ascii="Cambria Math" w:hAnsi="Cambria Math"/>
-                      <w:i/>
-                    </w:rPr>
-                  </m:ctrlPr>
-                </m:funcPr>
-                <m:fName>
-                  <m:sSup>
-                    <m:sSupPr>
-                      <m:ctrlPr>
-                        <w:rPr>
-                          <w:rFonts w:ascii="Cambria Math" w:hAnsi="Cambria Math"/>
-                          <w:i/>
-                        </w:rPr>
-                      </m:ctrlPr>
-                    </m:sSupPr>
-                    <m:e>
-                      <m:r>
-                        <w:rPr>
-                          <w:rFonts w:ascii="Cambria Math" w:hAnsi="Cambria Math"/>
-                        </w:rPr>
-                        <m:t>tan</m:t>
-                      </m:r>
-                    </m:e>
-                    <m:sup>
-                      <m:r>
-                        <w:rPr>
-                          <w:rFonts w:ascii="Cambria Math" w:hAnsi="Cambria Math"/>
-                        </w:rPr>
-                        <m:t>2</m:t>
-                      </m:r>
-                    </m:sup>
-                  </m:sSup>
-                </m:fName>
-                <m:e>
-                  <m:r>
-                    <w:rPr>
-                      <w:rFonts w:ascii="Cambria Math" w:hAnsi="Cambria Math"/>
-                    </w:rPr>
-                    <m:t>θ</m:t>
-                  </m:r>
-                </m:e>
-              </m:func>
-            </m:den>
-          </m:f>
-          <m:r>
-            <w:rPr>
-              <w:rFonts w:ascii="Cambria Math" w:hAnsi="Cambria Math"/>
-            </w:rPr>
-            <w:br/>
-          </m:r>
-        </m:oMath>
-        <m:oMath>
-          <m:r>
-            <w:rPr>
-              <w:rFonts w:ascii="Cambria Math" w:hAnsi="Cambria Math"/>
-            </w:rPr>
-            <m:t>tan2θ=</m:t>
-          </m:r>
-          <m:f>
-            <m:fPr>
-              <m:ctrlPr>
-                <w:rPr>
-                  <w:rFonts w:ascii="Cambria Math" w:hAnsi="Cambria Math"/>
-                  <w:i/>
-                </w:rPr>
-              </m:ctrlPr>
-            </m:fPr>
-            <m:num>
-              <m:r>
-                <w:rPr>
-                  <w:rFonts w:ascii="Cambria Math" w:hAnsi="Cambria Math"/>
-                </w:rPr>
-                <m:t>2tanθ</m:t>
-              </m:r>
-            </m:num>
-            <m:den>
-              <m:r>
-                <w:rPr>
-                  <w:rFonts w:ascii="Cambria Math" w:hAnsi="Cambria Math"/>
-                </w:rPr>
-                <m:t>1-</m:t>
-              </m:r>
-              <m:func>
-                <m:funcPr>
-                  <m:ctrlPr>
-                    <w:rPr>
-                      <w:rFonts w:ascii="Cambria Math" w:hAnsi="Cambria Math"/>
-                      <w:i/>
-                    </w:rPr>
-                  </m:ctrlPr>
-                </m:funcPr>
-                <m:fName>
-                  <m:sSup>
-                    <m:sSupPr>
-                      <m:ctrlPr>
-                        <w:rPr>
-                          <w:rFonts w:ascii="Cambria Math" w:hAnsi="Cambria Math"/>
-                          <w:i/>
-                        </w:rPr>
-                      </m:ctrlPr>
-                    </m:sSupPr>
-                    <m:e>
-                      <m:r>
-                        <w:rPr>
-                          <w:rFonts w:ascii="Cambria Math" w:hAnsi="Cambria Math"/>
-                        </w:rPr>
-                        <m:t>tan</m:t>
-                      </m:r>
-                    </m:e>
-                    <m:sup>
-                      <m:r>
-                        <w:rPr>
-                          <w:rFonts w:ascii="Cambria Math" w:hAnsi="Cambria Math"/>
-                        </w:rPr>
-                        <m:t>2</m:t>
-                      </m:r>
-                    </m:sup>
-                  </m:sSup>
-                </m:fName>
-                <m:e>
-                  <m:r>
-                    <w:rPr>
-                      <w:rFonts w:ascii="Cambria Math" w:hAnsi="Cambria Math"/>
-                    </w:rPr>
-                    <m:t>θ</m:t>
-                  </m:r>
-                </m:e>
-              </m:func>
-            </m:den>
-          </m:f>
-          <m:r>
+            <m:t>=tanθ</m:t>
+          </m:r>
+          <m:r>
+            <m:rPr>
+              <m:sty m:val="p"/>
+            </m:rPr>
             <w:rPr>
               <w:rFonts w:ascii="Cambria Math" w:eastAsiaTheme="minorEastAsia" w:hAnsi="Cambria Math"/>
             </w:rPr>
@@ -349,55 +126,15 @@
         <m:oMath>
           <m:r>
             <w:rPr>
-              <w:rFonts w:ascii="Cambria Math" w:hAnsi="Cambria Math"/>
-            </w:rPr>
-            <m:t>Prove the following identities</m:t>
-          </m:r>
-        </m:oMath>
-      </m:oMathPara>
-    </w:p>
-    <w:p>
-      <w:pPr>
-        <w:spacing w:line="360" w:lineRule="auto"/>
-        <w:rPr>
-          <w:rFonts w:eastAsiaTheme="minorEastAsia"/>
-          <w:i/>
-        </w:rPr>
-      </w:pPr>
-      <m:oMathPara>
-        <m:oMathParaPr>
-          <m:jc m:val="left"/>
-        </m:oMathParaPr>
-        <m:oMath>
-          <m:r>
-            <w:rPr>
-              <w:rFonts w:ascii="Cambria Math" w:hAnsi="Cambria Math"/>
-            </w:rPr>
-            <m:t>01</m:t>
-          </m:r>
-          <m:d>
-            <m:dPr>
-              <m:ctrlPr>
-                <w:rPr>
-                  <w:rFonts w:ascii="Cambria Math" w:hAnsi="Cambria Math"/>
-                  <w:i/>
-                </w:rPr>
-              </m:ctrlPr>
-            </m:dPr>
-            <m:e>
-              <m:r>
-                <w:rPr>
-                  <w:rFonts w:ascii="Cambria Math" w:hAnsi="Cambria Math"/>
-                </w:rPr>
-                <m:t>i</m:t>
-              </m:r>
-            </m:e>
-          </m:d>
+              <w:rFonts w:ascii="Cambria Math" w:eastAsiaTheme="minorEastAsia" w:hAnsi="Cambria Math"/>
+            </w:rPr>
+            <m:t>LHS=</m:t>
+          </m:r>
           <m:f>
             <m:fPr>
               <m:ctrlPr>
                 <w:rPr>
-                  <w:rFonts w:ascii="Cambria Math" w:hAnsi="Cambria Math"/>
+                  <w:rFonts w:ascii="Cambria Math" w:eastAsiaTheme="minorEastAsia" w:hAnsi="Cambria Math"/>
                   <w:i/>
                 </w:rPr>
               </m:ctrlPr>
@@ -405,10 +142,10 @@
             <m:num>
               <m:rad>
                 <m:radPr>
-                  <m:degHide m:val="1"/>
+                  <m:degHide m:val="on"/>
                   <m:ctrlPr>
                     <w:rPr>
-                      <w:rFonts w:ascii="Cambria Math" w:hAnsi="Cambria Math"/>
+                      <w:rFonts w:ascii="Cambria Math" w:eastAsiaTheme="minorEastAsia" w:hAnsi="Cambria Math"/>
                       <w:i/>
                     </w:rPr>
                   </m:ctrlPr>
@@ -417,7 +154,7 @@
                 <m:e>
                   <m:r>
                     <w:rPr>
-                      <w:rFonts w:ascii="Cambria Math" w:hAnsi="Cambria Math"/>
+                      <w:rFonts w:ascii="Cambria Math" w:eastAsiaTheme="minorEastAsia" w:hAnsi="Cambria Math"/>
                     </w:rPr>
                     <m:t>1-cos2θ</m:t>
                   </m:r>
@@ -427,10 +164,10 @@
             <m:den>
               <m:rad>
                 <m:radPr>
-                  <m:degHide m:val="1"/>
+                  <m:degHide m:val="on"/>
                   <m:ctrlPr>
                     <w:rPr>
-                      <w:rFonts w:ascii="Cambria Math" w:hAnsi="Cambria Math"/>
+                      <w:rFonts w:ascii="Cambria Math" w:eastAsiaTheme="minorEastAsia" w:hAnsi="Cambria Math"/>
                       <w:i/>
                     </w:rPr>
                   </m:ctrlPr>
@@ -439,54 +176,30 @@
                 <m:e>
                   <m:r>
                     <w:rPr>
-                      <w:rFonts w:ascii="Cambria Math" w:hAnsi="Cambria Math"/>
-                    </w:rPr>
-                    <m:t xml:space="preserve">1+cos2θ </m:t>
+                      <w:rFonts w:ascii="Cambria Math" w:eastAsiaTheme="minorEastAsia" w:hAnsi="Cambria Math"/>
+                    </w:rPr>
+                    <m:t>1+cos2θ</m:t>
                   </m:r>
                 </m:e>
               </m:rad>
             </m:den>
           </m:f>
           <m:r>
-            <w:rPr>
-              <w:rFonts w:ascii="Cambria Math" w:hAnsi="Cambria Math"/>
-            </w:rPr>
-            <m:t>=tanθ</m:t>
-          </m:r>
-          <m:r>
+            <m:rPr>
+              <m:sty m:val="p"/>
+            </m:rPr>
             <w:rPr>
               <w:rFonts w:ascii="Cambria Math" w:eastAsiaTheme="minorEastAsia" w:hAnsi="Cambria Math"/>
             </w:rPr>
             <w:br/>
           </m:r>
         </m:oMath>
-      </m:oMathPara>
-      <w:r>
-        <w:rPr>
-          <w:rFonts w:eastAsiaTheme="minorEastAsia"/>
-          <w:i/>
-        </w:rPr>
-        <w:t xml:space="preserve"> </w:t>
-      </w:r>
-    </w:p>
-    <w:p>
-      <w:pPr>
-        <w:spacing w:line="360" w:lineRule="auto"/>
-        <w:rPr>
-          <w:rFonts w:eastAsiaTheme="minorEastAsia"/>
-          <w:i/>
-        </w:rPr>
-      </w:pPr>
-      <m:oMathPara>
-        <m:oMathParaPr>
-          <m:jc m:val="left"/>
-        </m:oMathParaPr>
         <m:oMath>
           <m:r>
             <w:rPr>
               <w:rFonts w:ascii="Cambria Math" w:eastAsiaTheme="minorEastAsia" w:hAnsi="Cambria Math"/>
             </w:rPr>
-            <m:t>LHS=</m:t>
+            <m:t>=</m:t>
           </m:r>
           <m:f>
             <m:fPr>
@@ -500,7 +213,7 @@
             <m:num>
               <m:rad>
                 <m:radPr>
-                  <m:degHide m:val="1"/>
+                  <m:degHide m:val="on"/>
                   <m:ctrlPr>
                     <w:rPr>
                       <w:rFonts w:ascii="Cambria Math" w:eastAsiaTheme="minorEastAsia" w:hAnsi="Cambria Math"/>
@@ -514,147 +227,61 @@
                     <w:rPr>
                       <w:rFonts w:ascii="Cambria Math" w:eastAsiaTheme="minorEastAsia" w:hAnsi="Cambria Math"/>
                     </w:rPr>
-                    <m:t>1-cos2θ</m:t>
+                    <m:t>2</m:t>
                   </m:r>
+                  <m:func>
+                    <m:funcPr>
+                      <m:ctrlPr>
+                        <w:rPr>
+                          <w:rFonts w:ascii="Cambria Math" w:eastAsiaTheme="minorEastAsia" w:hAnsi="Cambria Math"/>
+                          <w:i/>
+                        </w:rPr>
+                      </m:ctrlPr>
+                    </m:funcPr>
+                    <m:fName>
+                      <m:sSup>
+                        <m:sSupPr>
+                          <m:ctrlPr>
+                            <w:rPr>
+                              <w:rFonts w:ascii="Cambria Math" w:eastAsiaTheme="minorEastAsia" w:hAnsi="Cambria Math"/>
+                              <w:i/>
+                            </w:rPr>
+                          </m:ctrlPr>
+                        </m:sSupPr>
+                        <m:e>
+                          <m:r>
+                            <w:rPr>
+                              <w:rFonts w:ascii="Cambria Math" w:eastAsiaTheme="minorEastAsia" w:hAnsi="Cambria Math"/>
+                            </w:rPr>
+                            <m:t>sin</m:t>
+                          </m:r>
+                        </m:e>
+                        <m:sup>
+                          <m:r>
+                            <w:rPr>
+                              <w:rFonts w:ascii="Cambria Math" w:eastAsiaTheme="minorEastAsia" w:hAnsi="Cambria Math"/>
+                            </w:rPr>
+                            <m:t>2</m:t>
+                          </m:r>
+                        </m:sup>
+                      </m:sSup>
+                    </m:fName>
+                    <m:e>
+                      <m:r>
+                        <w:rPr>
+                          <w:rFonts w:ascii="Cambria Math" w:eastAsiaTheme="minorEastAsia" w:hAnsi="Cambria Math"/>
+                        </w:rPr>
+                        <m:t>θ</m:t>
+                      </m:r>
+                    </m:e>
+                  </m:func>
                 </m:e>
               </m:rad>
             </m:num>
             <m:den>
               <m:rad>
                 <m:radPr>
-                  <m:degHide m:val="1"/>
-                  <m:ctrlPr>
-                    <w:rPr>
-                      <w:rFonts w:ascii="Cambria Math" w:eastAsiaTheme="minorEastAsia" w:hAnsi="Cambria Math"/>
-                      <w:i/>
-                    </w:rPr>
-                  </m:ctrlPr>
-                </m:radPr>
-                <m:deg/>
-                <m:e>
-                  <m:r>
-                    <w:rPr>
-                      <w:rFonts w:ascii="Cambria Math" w:eastAsiaTheme="minorEastAsia" w:hAnsi="Cambria Math"/>
-                    </w:rPr>
-                    <m:t>1+cos2θ</m:t>
-                  </m:r>
-                </m:e>
-              </m:rad>
-              <m:r>
-                <w:rPr>
-                  <w:rFonts w:ascii="Cambria Math" w:eastAsiaTheme="minorEastAsia" w:hAnsi="Cambria Math"/>
-                </w:rPr>
-                <m:t xml:space="preserve">  </m:t>
-              </m:r>
-            </m:den>
-          </m:f>
-          <m:r>
-            <w:rPr>
-              <w:rFonts w:ascii="Cambria Math" w:eastAsiaTheme="minorEastAsia" w:hAnsi="Cambria Math"/>
-            </w:rPr>
-            <m:t xml:space="preserve">         </m:t>
-          </m:r>
-          <m:r>
-            <w:rPr>
-              <w:rFonts w:ascii="Cambria Math" w:eastAsiaTheme="minorEastAsia" w:hAnsi="Cambria Math"/>
-            </w:rPr>
-            <w:br/>
-          </m:r>
-        </m:oMath>
-        <m:oMath>
-          <m:r>
-            <w:rPr>
-              <w:rFonts w:ascii="Cambria Math" w:eastAsiaTheme="minorEastAsia" w:hAnsi="Cambria Math"/>
-            </w:rPr>
-            <m:t>=</m:t>
-          </m:r>
-          <m:f>
-            <m:fPr>
-              <m:ctrlPr>
-                <w:rPr>
-                  <w:rFonts w:ascii="Cambria Math" w:eastAsiaTheme="minorEastAsia" w:hAnsi="Cambria Math"/>
-                  <w:i/>
-                </w:rPr>
-              </m:ctrlPr>
-            </m:fPr>
-            <m:num>
-              <m:rad>
-                <m:radPr>
-                  <m:degHide m:val="1"/>
-                  <m:ctrlPr>
-                    <w:rPr>
-                      <w:rFonts w:ascii="Cambria Math" w:eastAsiaTheme="minorEastAsia" w:hAnsi="Cambria Math"/>
-                      <w:i/>
-                    </w:rPr>
-                  </m:ctrlPr>
-                </m:radPr>
-                <m:deg/>
-                <m:e>
-                  <m:r>
-                    <w:rPr>
-                      <w:rFonts w:ascii="Cambria Math" w:eastAsiaTheme="minorEastAsia" w:hAnsi="Cambria Math"/>
-                    </w:rPr>
-                    <m:t>2</m:t>
-                  </m:r>
-                  <m:func>
-                    <m:funcPr>
-                      <m:ctrlPr>
-                        <w:rPr>
-                          <w:rFonts w:ascii="Cambria Math" w:eastAsiaTheme="minorEastAsia" w:hAnsi="Cambria Math"/>
-                          <w:i/>
-                        </w:rPr>
-                      </m:ctrlPr>
-                    </m:funcPr>
-                    <m:fName>
-                      <m:sSup>
-                        <m:sSupPr>
-                          <m:ctrlPr>
-                            <w:rPr>
-                              <w:rFonts w:ascii="Cambria Math" w:eastAsiaTheme="minorEastAsia" w:hAnsi="Cambria Math"/>
-                              <w:i/>
-                            </w:rPr>
-                          </m:ctrlPr>
-                        </m:sSupPr>
-                        <m:e>
-                          <m:r>
-                            <w:rPr>
-                              <w:rFonts w:ascii="Cambria Math" w:eastAsiaTheme="minorEastAsia" w:hAnsi="Cambria Math"/>
-                            </w:rPr>
-                            <m:t>sin</m:t>
-                          </m:r>
-                        </m:e>
-                        <m:sup>
-                          <m:r>
-                            <w:rPr>
-                              <w:rFonts w:ascii="Cambria Math" w:eastAsiaTheme="minorEastAsia" w:hAnsi="Cambria Math"/>
-                            </w:rPr>
-                            <m:t>2</m:t>
-                          </m:r>
-                        </m:sup>
-                      </m:sSup>
-                    </m:fName>
-                    <m:e>
-                      <m:r>
-                        <w:rPr>
-                          <w:rFonts w:ascii="Cambria Math" w:eastAsiaTheme="minorEastAsia" w:hAnsi="Cambria Math"/>
-                        </w:rPr>
-                        <m:t>θ</m:t>
-                      </m:r>
-                    </m:e>
-                  </m:func>
-                </m:e>
-              </m:rad>
-              <m:r>
-                <w:rPr>
-                  <w:rFonts w:ascii="Cambria Math" w:eastAsiaTheme="minorEastAsia" w:hAnsi="Cambria Math"/>
-                </w:rPr>
-                <m:t xml:space="preserve">  </m:t>
-              </m:r>
-            </m:num>
-            <m:den>
-              <m:rad>
-                <m:radPr>
-                  <m:degHide m:val="1"/>
+                  <m:degHide m:val="on"/>
                   <m:ctrlPr>
                     <w:rPr>
                       <w:rFonts w:ascii="Cambria Math" w:eastAsiaTheme="minorEastAsia" w:hAnsi="Cambria Math"/>
@@ -721,6 +348,9 @@
             </m:den>
           </m:f>
           <m:r>
+            <m:rPr>
+              <m:sty m:val="p"/>
+            </m:rPr>
             <w:rPr>
               <w:rFonts w:ascii="Cambria Math" w:eastAsiaTheme="minorEastAsia" w:hAnsi="Cambria Math"/>
             </w:rPr>
@@ -746,7 +376,7 @@
             <m:num>
               <m:rad>
                 <m:radPr>
-                  <m:degHide m:val="1"/>
+                  <m:degHide m:val="on"/>
                   <m:ctrlPr>
                     <w:rPr>
                       <w:rFonts w:ascii="Cambria Math" w:eastAsiaTheme="minorEastAsia" w:hAnsi="Cambria Math"/>
@@ -772,15 +402,9 @@
               </m:r>
             </m:num>
             <m:den>
-              <m:r>
-                <w:rPr>
-                  <w:rFonts w:ascii="Cambria Math" w:eastAsiaTheme="minorEastAsia" w:hAnsi="Cambria Math"/>
-                </w:rPr>
-                <m:t xml:space="preserve"> </m:t>
-              </m:r>
               <m:rad>
                 <m:radPr>
-                  <m:degHide m:val="1"/>
+                  <m:degHide m:val="on"/>
                   <m:ctrlPr>
                     <w:rPr>
                       <w:rFonts w:ascii="Cambria Math" w:eastAsiaTheme="minorEastAsia" w:hAnsi="Cambria Math"/>
@@ -807,6 +431,9 @@
             </m:den>
           </m:f>
           <m:r>
+            <m:rPr>
+              <m:sty m:val="p"/>
+            </m:rPr>
             <w:rPr>
               <w:rFonts w:ascii="Cambria Math" w:eastAsiaTheme="minorEastAsia" w:hAnsi="Cambria Math"/>
             </w:rPr>
@@ -945,7 +572,7 @@
             <m:den>
               <m:rad>
                 <m:radPr>
-                  <m:degHide m:val="1"/>
+                  <m:degHide m:val="on"/>
                   <m:ctrlPr>
                     <w:rPr>
                       <w:rFonts w:ascii="Cambria Math" w:eastAsiaTheme="minorEastAsia" w:hAnsi="Cambria Math"/>
@@ -1007,7 +634,7 @@
             <m:den>
               <m:rad>
                 <m:radPr>
-                  <m:degHide m:val="1"/>
+                  <m:degHide m:val="on"/>
                   <m:ctrlPr>
                     <w:rPr>
                       <w:rFonts w:ascii="Cambria Math" w:eastAsiaTheme="minorEastAsia" w:hAnsi="Cambria Math"/>
@@ -1131,27 +758,18 @@
                               </m:r>
                             </m:e>
                           </m:func>
-                          <m:r>
-                            <w:rPr>
-                              <w:rFonts w:ascii="Cambria Math" w:eastAsiaTheme="minorEastAsia" w:hAnsi="Cambria Math"/>
-                            </w:rPr>
-                            <m:t xml:space="preserve">    </m:t>
-                          </m:r>
                         </m:e>
                       </m:func>
                     </m:e>
                   </m:func>
                 </m:e>
               </m:rad>
-              <m:r>
-                <w:rPr>
-                  <w:rFonts w:ascii="Cambria Math" w:eastAsiaTheme="minorEastAsia" w:hAnsi="Cambria Math"/>
-                </w:rPr>
-                <m:t xml:space="preserve"> </m:t>
-              </m:r>
             </m:den>
           </m:f>
           <m:r>
+            <m:rPr>
+              <m:sty m:val="p"/>
+            </m:rPr>
             <w:rPr>
               <w:rFonts w:ascii="Cambria Math" w:eastAsiaTheme="minorEastAsia" w:hAnsi="Cambria Math"/>
             </w:rPr>
@@ -1185,7 +803,7 @@
             <m:den>
               <m:rad>
                 <m:radPr>
-                  <m:degHide m:val="1"/>
+                  <m:degHide m:val="on"/>
                   <m:ctrlPr>
                     <w:rPr>
                       <w:rFonts w:ascii="Cambria Math" w:eastAsiaTheme="minorEastAsia" w:hAnsi="Cambria Math"/>
@@ -1238,6 +856,9 @@
             </m:den>
           </m:f>
           <m:r>
+            <m:rPr>
+              <m:sty m:val="p"/>
+            </m:rPr>
             <w:rPr>
               <w:rFonts w:ascii="Cambria Math" w:eastAsiaTheme="minorEastAsia" w:hAnsi="Cambria Math"/>
             </w:rPr>
@@ -1387,7 +1008,7 @@
             <m:den>
               <m:rad>
                 <m:radPr>
-                  <m:degHide m:val="1"/>
+                  <m:degHide m:val="on"/>
                   <m:ctrlPr>
                     <w:rPr>
                       <w:rFonts w:ascii="Cambria Math" w:eastAsiaTheme="minorEastAsia" w:hAnsi="Cambria Math"/>
@@ -1405,7 +1026,7 @@
                   </m:r>
                   <m:rad>
                     <m:radPr>
-                      <m:degHide m:val="1"/>
+                      <m:degHide m:val="on"/>
                       <m:ctrlPr>
                         <w:rPr>
                           <w:rFonts w:ascii="Cambria Math" w:eastAsiaTheme="minorEastAsia" w:hAnsi="Cambria Math"/>
@@ -1428,6 +1049,9 @@
             </m:den>
           </m:f>
           <m:r>
+            <m:rPr>
+              <m:sty m:val="p"/>
+            </m:rPr>
             <w:rPr>
               <w:rFonts w:ascii="Cambria Math" w:eastAsiaTheme="minorEastAsia" w:hAnsi="Cambria Math"/>
             </w:rPr>
@@ -1461,7 +1085,7 @@
             <m:den>
               <m:rad>
                 <m:radPr>
-                  <m:degHide m:val="1"/>
+                  <m:degHide m:val="on"/>
                   <m:ctrlPr>
                     <w:rPr>
                       <w:rFonts w:ascii="Cambria Math" w:eastAsiaTheme="minorEastAsia" w:hAnsi="Cambria Math"/>
@@ -1479,7 +1103,7 @@
                   </m:r>
                   <m:rad>
                     <m:radPr>
-                      <m:degHide m:val="1"/>
+                      <m:degHide m:val="on"/>
                       <m:ctrlPr>
                         <w:rPr>
                           <w:rFonts w:ascii="Cambria Math" w:eastAsiaTheme="minorEastAsia" w:hAnsi="Cambria Math"/>
@@ -1502,6 +1126,9 @@
             </m:den>
           </m:f>
           <m:r>
+            <m:rPr>
+              <m:sty m:val="p"/>
+            </m:rPr>
             <w:rPr>
               <w:rFonts w:ascii="Cambria Math" w:eastAsiaTheme="minorEastAsia" w:hAnsi="Cambria Math"/>
             </w:rPr>
@@ -1535,7 +1162,7 @@
             <m:den>
               <m:rad>
                 <m:radPr>
-                  <m:degHide m:val="1"/>
+                  <m:degHide m:val="on"/>
                   <m:ctrlPr>
                     <w:rPr>
                       <w:rFonts w:ascii="Cambria Math" w:eastAsiaTheme="minorEastAsia" w:hAnsi="Cambria Math"/>
@@ -1553,7 +1180,7 @@
                   </m:r>
                   <m:rad>
                     <m:radPr>
-                      <m:degHide m:val="1"/>
+                      <m:degHide m:val="on"/>
                       <m:ctrlPr>
                         <w:rPr>
                           <w:rFonts w:ascii="Cambria Math" w:eastAsiaTheme="minorEastAsia" w:hAnsi="Cambria Math"/>
@@ -1576,6 +1203,9 @@
             </m:den>
           </m:f>
           <m:r>
+            <m:rPr>
+              <m:sty m:val="p"/>
+            </m:rPr>
             <w:rPr>
               <w:rFonts w:ascii="Cambria Math" w:eastAsiaTheme="minorEastAsia" w:hAnsi="Cambria Math"/>
             </w:rPr>
@@ -1609,7 +1239,7 @@
             <m:den>
               <m:rad>
                 <m:radPr>
-                  <m:degHide m:val="1"/>
+                  <m:degHide m:val="on"/>
                   <m:ctrlPr>
                     <w:rPr>
                       <w:rFonts w:ascii="Cambria Math" w:eastAsiaTheme="minorEastAsia" w:hAnsi="Cambria Math"/>
@@ -1627,7 +1257,7 @@
                   </m:r>
                   <m:rad>
                     <m:radPr>
-                      <m:degHide m:val="1"/>
+                      <m:degHide m:val="on"/>
                       <m:ctrlPr>
                         <w:rPr>
                           <w:rFonts w:ascii="Cambria Math" w:eastAsiaTheme="minorEastAsia" w:hAnsi="Cambria Math"/>
@@ -1696,6 +1326,9 @@
             </m:den>
           </m:f>
           <m:r>
+            <m:rPr>
+              <m:sty m:val="p"/>
+            </m:rPr>
             <w:rPr>
               <w:rFonts w:ascii="Cambria Math" w:eastAsiaTheme="minorEastAsia" w:hAnsi="Cambria Math"/>
             </w:rPr>
@@ -1729,7 +1362,7 @@
             <m:den>
               <m:rad>
                 <m:radPr>
-                  <m:degHide m:val="1"/>
+                  <m:degHide m:val="on"/>
                   <m:ctrlPr>
                     <w:rPr>
                       <w:rFonts w:ascii="Cambria Math" w:eastAsiaTheme="minorEastAsia" w:hAnsi="Cambria Math"/>
@@ -1747,7 +1380,7 @@
                   </m:r>
                   <m:rad>
                     <m:radPr>
-                      <m:degHide m:val="1"/>
+                      <m:degHide m:val="on"/>
                       <m:ctrlPr>
                         <w:rPr>
                           <w:rFonts w:ascii="Cambria Math" w:eastAsiaTheme="minorEastAsia" w:hAnsi="Cambria Math"/>
@@ -1816,6 +1449,9 @@
             </m:den>
           </m:f>
           <m:r>
+            <m:rPr>
+              <m:sty m:val="p"/>
+            </m:rPr>
             <w:rPr>
               <w:rFonts w:ascii="Cambria Math" w:eastAsiaTheme="minorEastAsia" w:hAnsi="Cambria Math"/>
             </w:rPr>
@@ -1849,7 +1485,7 @@
             <m:den>
               <m:rad>
                 <m:radPr>
-                  <m:degHide m:val="1"/>
+                  <m:degHide m:val="on"/>
                   <m:ctrlPr>
                     <w:rPr>
                       <w:rFonts w:ascii="Cambria Math" w:eastAsiaTheme="minorEastAsia" w:hAnsi="Cambria Math"/>
@@ -1867,7 +1503,7 @@
                   </m:r>
                   <m:rad>
                     <m:radPr>
-                      <m:degHide m:val="1"/>
+                      <m:degHide m:val="on"/>
                       <m:ctrlPr>
                         <w:rPr>
                           <w:rFonts w:ascii="Cambria Math" w:eastAsiaTheme="minorEastAsia" w:hAnsi="Cambria Math"/>
@@ -1922,6 +1558,9 @@
             </m:den>
           </m:f>
           <m:r>
+            <m:rPr>
+              <m:sty m:val="p"/>
+            </m:rPr>
             <w:rPr>
               <w:rFonts w:ascii="Cambria Math" w:eastAsiaTheme="minorEastAsia" w:hAnsi="Cambria Math"/>
             </w:rPr>
@@ -1955,7 +1594,7 @@
             <m:den>
               <m:rad>
                 <m:radPr>
-                  <m:degHide m:val="1"/>
+                  <m:degHide m:val="on"/>
                   <m:ctrlPr>
                     <w:rPr>
                       <w:rFonts w:ascii="Cambria Math" w:eastAsiaTheme="minorEastAsia" w:hAnsi="Cambria Math"/>
@@ -1973,7 +1612,7 @@
                   </m:r>
                   <m:rad>
                     <m:radPr>
-                      <m:degHide m:val="1"/>
+                      <m:degHide m:val="on"/>
                       <m:ctrlPr>
                         <w:rPr>
                           <w:rFonts w:ascii="Cambria Math" w:eastAsiaTheme="minorEastAsia" w:hAnsi="Cambria Math"/>
@@ -2028,6 +1667,9 @@
             </m:den>
           </m:f>
           <m:r>
+            <m:rPr>
+              <m:sty m:val="p"/>
+            </m:rPr>
             <w:rPr>
               <w:rFonts w:ascii="Cambria Math" w:eastAsiaTheme="minorEastAsia" w:hAnsi="Cambria Math"/>
             </w:rPr>
@@ -2061,7 +1703,7 @@
             <m:den>
               <m:rad>
                 <m:radPr>
-                  <m:degHide m:val="1"/>
+                  <m:degHide m:val="on"/>
                   <m:ctrlPr>
                     <w:rPr>
                       <w:rFonts w:ascii="Cambria Math" w:eastAsiaTheme="minorEastAsia" w:hAnsi="Cambria Math"/>
@@ -2082,6 +1724,9 @@
             </m:den>
           </m:f>
           <m:r>
+            <m:rPr>
+              <m:sty m:val="p"/>
+            </m:rPr>
             <w:rPr>
               <w:rFonts w:ascii="Cambria Math" w:eastAsiaTheme="minorEastAsia" w:hAnsi="Cambria Math"/>
             </w:rPr>
@@ -2115,7 +1760,7 @@
             <m:den>
               <m:rad>
                 <m:radPr>
-                  <m:degHide m:val="1"/>
+                  <m:degHide m:val="on"/>
                   <m:ctrlPr>
                     <w:rPr>
                       <w:rFonts w:ascii="Cambria Math" w:eastAsiaTheme="minorEastAsia" w:hAnsi="Cambria Math"/>
@@ -2136,6 +1781,9 @@
             </m:den>
           </m:f>
           <m:r>
+            <m:rPr>
+              <m:sty m:val="p"/>
+            </m:rPr>
             <w:rPr>
               <w:rFonts w:ascii="Cambria Math" w:eastAsiaTheme="minorEastAsia" w:hAnsi="Cambria Math"/>
             </w:rPr>
@@ -2169,7 +1817,7 @@
             <m:den>
               <m:rad>
                 <m:radPr>
-                  <m:degHide m:val="1"/>
+                  <m:degHide m:val="on"/>
                   <m:ctrlPr>
                     <w:rPr>
                       <w:rFonts w:ascii="Cambria Math" w:eastAsiaTheme="minorEastAsia" w:hAnsi="Cambria Math"/>
@@ -2236,6 +1884,9 @@
             </m:den>
           </m:f>
           <m:r>
+            <m:rPr>
+              <m:sty m:val="p"/>
+            </m:rPr>
             <w:rPr>
               <w:rFonts w:ascii="Cambria Math" w:eastAsiaTheme="minorEastAsia" w:hAnsi="Cambria Math"/>
             </w:rPr>
@@ -2269,7 +1920,7 @@
             <m:den>
               <m:rad>
                 <m:radPr>
-                  <m:degHide m:val="1"/>
+                  <m:degHide m:val="on"/>
                   <m:ctrlPr>
                     <w:rPr>
                       <w:rFonts w:ascii="Cambria Math" w:eastAsiaTheme="minorEastAsia" w:hAnsi="Cambria Math"/>
@@ -2322,6 +1973,9 @@
             </m:den>
           </m:f>
           <m:r>
+            <m:rPr>
+              <m:sty m:val="p"/>
+            </m:rPr>
             <w:rPr>
               <w:rFonts w:ascii="Cambria Math" w:eastAsiaTheme="minorEastAsia" w:hAnsi="Cambria Math"/>
             </w:rPr>
@@ -2440,12 +2094,6 @@
             <w:rPr>
               <w:rFonts w:ascii="Cambria Math" w:eastAsiaTheme="minorEastAsia" w:hAnsi="Cambria Math"/>
             </w:rPr>
-            <m:t xml:space="preserve">   </m:t>
-          </m:r>
-          <m:r>
-            <w:rPr>
-              <w:rFonts w:ascii="Cambria Math" w:eastAsiaTheme="minorEastAsia" w:hAnsi="Cambria Math"/>
-            </w:rPr>
             <m:t xml:space="preserve">LHS= </m:t>
           </m:r>
           <m:func>
@@ -2675,6 +2323,9 @@
             </m:e>
           </m:func>
           <m:r>
+            <m:rPr>
+              <m:sty m:val="p"/>
+            </m:rPr>
             <w:rPr>
               <w:rFonts w:ascii="Cambria Math" w:eastAsiaTheme="minorEastAsia" w:hAnsi="Cambria Math"/>
             </w:rPr>
@@ -2955,6 +2606,9 @@
             </m:e>
           </m:d>
           <m:r>
+            <m:rPr>
+              <m:sty m:val="p"/>
+            </m:rPr>
             <w:rPr>
               <w:rFonts w:ascii="Cambria Math" w:eastAsiaTheme="minorEastAsia" w:hAnsi="Cambria Math"/>
             </w:rPr>
@@ -3195,6 +2849,9 @@
             </m:e>
           </m:d>
           <m:r>
+            <m:rPr>
+              <m:sty m:val="p"/>
+            </m:rPr>
             <w:rPr>
               <w:rFonts w:ascii="Cambria Math" w:eastAsiaTheme="minorEastAsia" w:hAnsi="Cambria Math"/>
             </w:rPr>
@@ -3386,15 +3043,12 @@
                   </m:d>
                 </m:e>
               </m:func>
-              <m:r>
-                <w:rPr>
-                  <w:rFonts w:ascii="Cambria Math" w:eastAsiaTheme="minorEastAsia" w:hAnsi="Cambria Math"/>
-                </w:rPr>
-                <m:t xml:space="preserve"> </m:t>
-              </m:r>
             </m:e>
           </m:d>
           <m:r>
+            <m:rPr>
+              <m:sty m:val="p"/>
+            </m:rPr>
             <w:rPr>
               <w:rFonts w:ascii="Cambria Math" w:eastAsiaTheme="minorEastAsia" w:hAnsi="Cambria Math"/>
             </w:rPr>
@@ -3586,15 +3240,12 @@
                   </m:d>
                 </m:e>
               </m:func>
-              <m:r>
-                <w:rPr>
-                  <w:rFonts w:ascii="Cambria Math" w:eastAsiaTheme="minorEastAsia" w:hAnsi="Cambria Math"/>
-                </w:rPr>
-                <m:t xml:space="preserve"> </m:t>
-              </m:r>
             </m:e>
           </m:d>
           <m:r>
+            <m:rPr>
+              <m:sty m:val="p"/>
+            </m:rPr>
             <w:rPr>
               <w:rFonts w:ascii="Cambria Math" w:eastAsiaTheme="minorEastAsia" w:hAnsi="Cambria Math"/>
             </w:rPr>
@@ -3783,6 +3434,9 @@
             </m:e>
           </m:d>
           <m:r>
+            <m:rPr>
+              <m:sty m:val="p"/>
+            </m:rPr>
             <w:rPr>
               <w:rFonts w:ascii="Cambria Math" w:eastAsiaTheme="minorEastAsia" w:hAnsi="Cambria Math"/>
             </w:rPr>
@@ -4048,15 +3702,12 @@
                   </m:f>
                 </m:e>
               </m:func>
-              <m:r>
-                <w:rPr>
-                  <w:rFonts w:ascii="Cambria Math" w:eastAsiaTheme="minorEastAsia" w:hAnsi="Cambria Math"/>
-                </w:rPr>
-                <m:t xml:space="preserve"> </m:t>
-              </m:r>
             </m:e>
           </m:d>
           <m:r>
+            <m:rPr>
+              <m:sty m:val="p"/>
+            </m:rPr>
             <w:rPr>
               <w:rFonts w:ascii="Cambria Math" w:eastAsiaTheme="minorEastAsia" w:hAnsi="Cambria Math"/>
             </w:rPr>
@@ -4100,35 +3751,40 @@
             <w:rPr>
               <w:rFonts w:ascii="Cambria Math" w:eastAsiaTheme="minorEastAsia" w:hAnsi="Cambria Math"/>
             </w:rPr>
-            <m:t xml:space="preserve"> [2</m:t>
-          </m:r>
-          <m:func>
-            <m:funcPr>
+            <m:t xml:space="preserve"> </m:t>
+          </m:r>
+          <m:d>
+            <m:dPr>
+              <m:begChr m:val="["/>
+              <m:endChr m:val="]"/>
               <m:ctrlPr>
                 <w:rPr>
                   <w:rFonts w:ascii="Cambria Math" w:eastAsiaTheme="minorEastAsia" w:hAnsi="Cambria Math"/>
                   <w:i/>
                 </w:rPr>
               </m:ctrlPr>
-            </m:funcPr>
-            <m:fName>
-              <m:r>
-                <w:rPr>
-                  <w:rFonts w:ascii="Cambria Math" w:eastAsiaTheme="minorEastAsia" w:hAnsi="Cambria Math"/>
-                </w:rPr>
-                <m:t>sin</m:t>
-              </m:r>
-            </m:fName>
+            </m:dPr>
             <m:e>
-              <m:eqArr>
-                <m:eqArrPr>
+              <m:func>
+                <m:funcPr>
                   <m:ctrlPr>
                     <w:rPr>
                       <w:rFonts w:ascii="Cambria Math" w:eastAsiaTheme="minorEastAsia" w:hAnsi="Cambria Math"/>
                       <w:i/>
                     </w:rPr>
                   </m:ctrlPr>
-                </m:eqArrPr>
+                </m:funcPr>
+                <m:fName>
+                  <m:r>
+                    <m:rPr>
+                      <m:sty m:val="p"/>
+                    </m:rPr>
+                    <w:rPr>
+                      <w:rFonts w:ascii="Cambria Math" w:eastAsiaTheme="minorEastAsia" w:hAnsi="Cambria Math"/>
+                    </w:rPr>
+                    <m:t>sin</m:t>
+                  </m:r>
+                </m:fName>
                 <m:e>
                   <m:f>
                     <m:fPr>
@@ -4156,27 +3812,43 @@
                       </m:r>
                     </m:den>
                   </m:f>
-                  <m:r>
-                    <w:rPr>
-                      <w:rFonts w:ascii="Cambria Math" w:eastAsiaTheme="minorEastAsia" w:hAnsi="Cambria Math"/>
-                    </w:rPr>
-                    <m:t xml:space="preserve"> sinθ]</m:t>
-                  </m:r>
+                  <m:func>
+                    <m:funcPr>
+                      <m:ctrlPr>
+                        <w:rPr>
+                          <w:rFonts w:ascii="Cambria Math" w:eastAsiaTheme="minorEastAsia" w:hAnsi="Cambria Math"/>
+                          <w:i/>
+                        </w:rPr>
+                      </m:ctrlPr>
+                    </m:funcPr>
+                    <m:fName>
+                      <m:r>
+                        <m:rPr>
+                          <m:sty m:val="p"/>
+                        </m:rPr>
+                        <w:rPr>
+                          <w:rFonts w:ascii="Cambria Math" w:eastAsiaTheme="minorEastAsia" w:hAnsi="Cambria Math"/>
+                        </w:rPr>
+                        <m:t xml:space="preserve"> sin</m:t>
+                      </m:r>
+                    </m:fName>
+                    <m:e>
+                      <m:r>
+                        <w:rPr>
+                          <w:rFonts w:ascii="Cambria Math" w:eastAsiaTheme="minorEastAsia" w:hAnsi="Cambria Math"/>
+                        </w:rPr>
+                        <m:t xml:space="preserve">θ  </m:t>
+                      </m:r>
+                    </m:e>
+                  </m:func>
                 </m:e>
-                <m:e>
-                  <m:r>
-                    <w:rPr>
-                      <w:rFonts w:ascii="Cambria Math" w:eastAsiaTheme="minorEastAsia" w:hAnsi="Cambria Math"/>
-                    </w:rPr>
-                    <m:t xml:space="preserve">  </m:t>
-                  </m:r>
-                  <w:bookmarkStart w:id="0" w:name="_GoBack"/>
-                  <w:bookmarkEnd w:id="0"/>
-                </m:e>
-              </m:eqArr>
+              </m:func>
             </m:e>
-          </m:func>
-          <m:r>
+          </m:d>
+          <m:r>
+            <m:rPr>
+              <m:sty m:val="p"/>
+            </m:rPr>
             <w:rPr>
               <w:rFonts w:ascii="Cambria Math" w:eastAsiaTheme="minorEastAsia" w:hAnsi="Cambria Math"/>
             </w:rPr>
@@ -4254,7 +3926,7 @@
                 <m:den>
                   <m:rad>
                     <m:radPr>
-                      <m:degHide m:val="1"/>
+                      <m:degHide m:val="on"/>
                       <m:ctrlPr>
                         <w:rPr>
                           <w:rFonts w:ascii="Cambria Math" w:eastAsiaTheme="minorEastAsia" w:hAnsi="Cambria Math"/>
@@ -4283,6 +3955,9 @@
             </m:e>
           </m:d>
           <m:r>
+            <m:rPr>
+              <m:sty m:val="p"/>
+            </m:rPr>
             <w:rPr>
               <w:rFonts w:ascii="Cambria Math" w:eastAsiaTheme="minorEastAsia" w:hAnsi="Cambria Math"/>
             </w:rPr>
@@ -4348,7 +4023,7 @@
             <m:den>
               <m:rad>
                 <m:radPr>
-                  <m:degHide m:val="1"/>
+                  <m:degHide m:val="on"/>
                   <m:ctrlPr>
                     <w:rPr>
                       <w:rFonts w:ascii="Cambria Math" w:eastAsiaTheme="minorEastAsia" w:hAnsi="Cambria Math"/>
@@ -4375,6 +4050,9 @@
             <m:t xml:space="preserve"> sinθ</m:t>
           </m:r>
           <m:r>
+            <m:rPr>
+              <m:sty m:val="p"/>
+            </m:rPr>
             <w:rPr>
               <w:rFonts w:ascii="Cambria Math" w:eastAsiaTheme="minorEastAsia" w:hAnsi="Cambria Math"/>
             </w:rPr>
@@ -4408,7 +4086,7 @@
             <m:den>
               <m:rad>
                 <m:radPr>
-                  <m:degHide m:val="1"/>
+                  <m:degHide m:val="on"/>
                   <m:ctrlPr>
                     <w:rPr>
                       <w:rFonts w:ascii="Cambria Math" w:eastAsiaTheme="minorEastAsia" w:hAnsi="Cambria Math"/>
@@ -4445,15 +4123,765 @@
           <w:i/>
         </w:rPr>
       </w:pPr>
+      <w:r>
+        <w:rPr>
+          <w:rFonts w:ascii="Cambria Math" w:eastAsiaTheme="minorEastAsia" w:hAnsi="Cambria Math"/>
+        </w:rPr>
+        <w:br/>
+      </w:r>
+    </w:p>
+    <w:p>
+      <w:pPr>
+        <w:spacing w:line="360" w:lineRule="auto"/>
+        <w:rPr>
+          <w:rFonts w:eastAsiaTheme="minorEastAsia"/>
+          <w:i/>
+        </w:rPr>
+      </w:pPr>
       <m:oMathPara>
+        <m:oMathParaPr>
+          <m:jc m:val="left"/>
+        </m:oMathParaPr>
         <m:oMath>
           <m:r>
             <w:rPr>
               <w:rFonts w:ascii="Cambria Math" w:eastAsiaTheme="minorEastAsia" w:hAnsi="Cambria Math"/>
             </w:rPr>
-            <w:lastRenderedPageBreak/>
+            <m:t>1</m:t>
+          </m:r>
+          <m:d>
+            <m:dPr>
+              <m:ctrlPr>
+                <w:rPr>
+                  <w:rFonts w:ascii="Cambria Math" w:eastAsiaTheme="minorEastAsia" w:hAnsi="Cambria Math"/>
+                  <w:i/>
+                </w:rPr>
+              </m:ctrlPr>
+            </m:dPr>
+            <m:e>
+              <m:r>
+                <w:rPr>
+                  <w:rFonts w:ascii="Cambria Math" w:eastAsiaTheme="minorEastAsia" w:hAnsi="Cambria Math"/>
+                </w:rPr>
+                <m:t>xiv</m:t>
+              </m:r>
+            </m:e>
+          </m:d>
+          <m:func>
+            <m:funcPr>
+              <m:ctrlPr>
+                <w:rPr>
+                  <w:rFonts w:ascii="Cambria Math" w:eastAsiaTheme="minorEastAsia" w:hAnsi="Cambria Math"/>
+                  <w:i/>
+                </w:rPr>
+              </m:ctrlPr>
+            </m:funcPr>
+            <m:fName>
+              <m:r>
+                <m:rPr>
+                  <m:sty m:val="p"/>
+                </m:rPr>
+                <w:rPr>
+                  <w:rFonts w:ascii="Cambria Math" w:eastAsiaTheme="minorEastAsia" w:hAnsi="Cambria Math"/>
+                </w:rPr>
+                <m:t>cos</m:t>
+              </m:r>
+            </m:fName>
+            <m:e>
+              <m:r>
+                <w:rPr>
+                  <w:rFonts w:ascii="Cambria Math" w:eastAsiaTheme="minorEastAsia" w:hAnsi="Cambria Math"/>
+                </w:rPr>
+                <m:t>5θ=</m:t>
+              </m:r>
+              <m:func>
+                <m:funcPr>
+                  <m:ctrlPr>
+                    <w:rPr>
+                      <w:rFonts w:ascii="Cambria Math" w:eastAsiaTheme="minorEastAsia" w:hAnsi="Cambria Math"/>
+                      <w:i/>
+                    </w:rPr>
+                  </m:ctrlPr>
+                </m:funcPr>
+                <m:fName>
+                  <m:r>
+                    <m:rPr>
+                      <m:sty m:val="p"/>
+                    </m:rPr>
+                    <w:rPr>
+                      <w:rFonts w:ascii="Cambria Math" w:eastAsiaTheme="minorEastAsia" w:hAnsi="Cambria Math"/>
+                    </w:rPr>
+                    <m:t>cos(</m:t>
+                  </m:r>
+                </m:fName>
+                <m:e>
+                  <m:r>
+                    <w:rPr>
+                      <w:rFonts w:ascii="Cambria Math" w:eastAsiaTheme="minorEastAsia" w:hAnsi="Cambria Math"/>
+                    </w:rPr>
+                    <m:t>θ+4θ)</m:t>
+                  </m:r>
+                </m:e>
+              </m:func>
+            </m:e>
+          </m:func>
+          <m:r>
+            <m:rPr>
+              <m:sty m:val="p"/>
+            </m:rPr>
+            <w:rPr>
+              <w:rFonts w:ascii="Cambria Math" w:eastAsiaTheme="minorEastAsia" w:hAnsi="Cambria Math"/>
+            </w:rPr>
             <w:br/>
           </m:r>
+        </m:oMath>
+        <m:oMath>
+          <m:r>
+            <w:rPr>
+              <w:rFonts w:ascii="Cambria Math" w:eastAsiaTheme="minorEastAsia" w:hAnsi="Cambria Math"/>
+            </w:rPr>
+            <m:t>=</m:t>
+          </m:r>
+          <m:func>
+            <m:funcPr>
+              <m:ctrlPr>
+                <w:rPr>
+                  <w:rFonts w:ascii="Cambria Math" w:eastAsiaTheme="minorEastAsia" w:hAnsi="Cambria Math"/>
+                  <w:i/>
+                </w:rPr>
+              </m:ctrlPr>
+            </m:funcPr>
+            <m:fName>
+              <m:r>
+                <m:rPr>
+                  <m:sty m:val="p"/>
+                </m:rPr>
+                <w:rPr>
+                  <w:rFonts w:ascii="Cambria Math" w:eastAsiaTheme="minorEastAsia" w:hAnsi="Cambria Math"/>
+                </w:rPr>
+                <m:t>cos</m:t>
+              </m:r>
+            </m:fName>
+            <m:e>
+              <m:r>
+                <w:rPr>
+                  <w:rFonts w:ascii="Cambria Math" w:eastAsiaTheme="minorEastAsia" w:hAnsi="Cambria Math"/>
+                </w:rPr>
+                <m:t>θ</m:t>
+              </m:r>
+              <m:func>
+                <m:funcPr>
+                  <m:ctrlPr>
+                    <w:rPr>
+                      <w:rFonts w:ascii="Cambria Math" w:eastAsiaTheme="minorEastAsia" w:hAnsi="Cambria Math"/>
+                      <w:i/>
+                    </w:rPr>
+                  </m:ctrlPr>
+                </m:funcPr>
+                <m:fName>
+                  <m:r>
+                    <m:rPr>
+                      <m:sty m:val="p"/>
+                    </m:rPr>
+                    <w:rPr>
+                      <w:rFonts w:ascii="Cambria Math" w:eastAsiaTheme="minorEastAsia" w:hAnsi="Cambria Math"/>
+                    </w:rPr>
+                    <m:t>cos</m:t>
+                  </m:r>
+                </m:fName>
+                <m:e>
+                  <m:r>
+                    <w:rPr>
+                      <w:rFonts w:ascii="Cambria Math" w:eastAsiaTheme="minorEastAsia" w:hAnsi="Cambria Math"/>
+                    </w:rPr>
+                    <m:t>4 θ-</m:t>
+                  </m:r>
+                  <m:func>
+                    <m:funcPr>
+                      <m:ctrlPr>
+                        <w:rPr>
+                          <w:rFonts w:ascii="Cambria Math" w:eastAsiaTheme="minorEastAsia" w:hAnsi="Cambria Math"/>
+                          <w:i/>
+                        </w:rPr>
+                      </m:ctrlPr>
+                    </m:funcPr>
+                    <m:fName>
+                      <m:r>
+                        <m:rPr>
+                          <m:sty m:val="p"/>
+                        </m:rPr>
+                        <w:rPr>
+                          <w:rFonts w:ascii="Cambria Math" w:eastAsiaTheme="minorEastAsia" w:hAnsi="Cambria Math"/>
+                        </w:rPr>
+                        <m:t>sin</m:t>
+                      </m:r>
+                    </m:fName>
+                    <m:e>
+                      <m:r>
+                        <w:rPr>
+                          <w:rFonts w:ascii="Cambria Math" w:eastAsiaTheme="minorEastAsia" w:hAnsi="Cambria Math"/>
+                        </w:rPr>
+                        <m:t>θ</m:t>
+                      </m:r>
+                      <m:func>
+                        <m:funcPr>
+                          <m:ctrlPr>
+                            <w:rPr>
+                              <w:rFonts w:ascii="Cambria Math" w:eastAsiaTheme="minorEastAsia" w:hAnsi="Cambria Math"/>
+                              <w:i/>
+                            </w:rPr>
+                          </m:ctrlPr>
+                        </m:funcPr>
+                        <m:fName>
+                          <m:r>
+                            <m:rPr>
+                              <m:sty m:val="p"/>
+                            </m:rPr>
+                            <w:rPr>
+                              <w:rFonts w:ascii="Cambria Math" w:eastAsiaTheme="minorEastAsia" w:hAnsi="Cambria Math"/>
+                            </w:rPr>
+                            <m:t>sin</m:t>
+                          </m:r>
+                        </m:fName>
+                        <m:e>
+                          <m:r>
+                            <w:rPr>
+                              <w:rFonts w:ascii="Cambria Math" w:eastAsiaTheme="minorEastAsia" w:hAnsi="Cambria Math"/>
+                            </w:rPr>
+                            <m:t>4θ</m:t>
+                          </m:r>
+                        </m:e>
+                      </m:func>
+                    </m:e>
+                  </m:func>
+                </m:e>
+              </m:func>
+            </m:e>
+          </m:func>
+          <m:r>
+            <m:rPr>
+              <m:sty m:val="p"/>
+            </m:rPr>
+            <w:rPr>
+              <w:rFonts w:ascii="Cambria Math" w:eastAsiaTheme="minorEastAsia" w:hAnsi="Cambria Math"/>
+            </w:rPr>
+            <w:br/>
+          </m:r>
+        </m:oMath>
+        <m:oMath>
+          <m:r>
+            <m:rPr>
+              <m:sty m:val="p"/>
+            </m:rPr>
+            <w:rPr>
+              <w:rFonts w:ascii="Cambria Math" w:eastAsiaTheme="minorEastAsia" w:hAnsi="Cambria Math"/>
+            </w:rPr>
+            <m:t>=</m:t>
+          </m:r>
+          <m:func>
+            <m:funcPr>
+              <m:ctrlPr>
+                <w:rPr>
+                  <w:rFonts w:ascii="Cambria Math" w:eastAsiaTheme="minorEastAsia" w:hAnsi="Cambria Math"/>
+                </w:rPr>
+              </m:ctrlPr>
+            </m:funcPr>
+            <m:fName>
+              <m:r>
+                <m:rPr>
+                  <m:sty m:val="p"/>
+                </m:rPr>
+                <w:rPr>
+                  <w:rFonts w:ascii="Cambria Math" w:eastAsiaTheme="minorEastAsia" w:hAnsi="Cambria Math"/>
+                </w:rPr>
+                <m:t>cos</m:t>
+              </m:r>
+            </m:fName>
+            <m:e>
+              <m:r>
+                <m:rPr>
+                  <m:sty m:val="p"/>
+                </m:rPr>
+                <w:rPr>
+                  <w:rFonts w:ascii="Cambria Math" w:eastAsiaTheme="minorEastAsia" w:hAnsi="Cambria Math"/>
+                </w:rPr>
+                <m:t xml:space="preserve">θ </m:t>
+              </m:r>
+              <m:d>
+                <m:dPr>
+                  <m:ctrlPr>
+                    <w:rPr>
+                      <w:rFonts w:ascii="Cambria Math" w:eastAsiaTheme="minorEastAsia" w:hAnsi="Cambria Math"/>
+                    </w:rPr>
+                  </m:ctrlPr>
+                </m:dPr>
+                <m:e>
+                  <m:r>
+                    <m:rPr>
+                      <m:sty m:val="p"/>
+                    </m:rPr>
+                    <w:rPr>
+                      <w:rFonts w:ascii="Cambria Math" w:eastAsiaTheme="minorEastAsia" w:hAnsi="Cambria Math"/>
+                    </w:rPr>
+                    <m:t>2</m:t>
+                  </m:r>
+                  <m:func>
+                    <m:funcPr>
+                      <m:ctrlPr>
+                        <w:rPr>
+                          <w:rFonts w:ascii="Cambria Math" w:eastAsiaTheme="minorEastAsia" w:hAnsi="Cambria Math"/>
+                        </w:rPr>
+                      </m:ctrlPr>
+                    </m:funcPr>
+                    <m:fName>
+                      <m:sSup>
+                        <m:sSupPr>
+                          <m:ctrlPr>
+                            <w:rPr>
+                              <w:rFonts w:ascii="Cambria Math" w:eastAsiaTheme="minorEastAsia" w:hAnsi="Cambria Math"/>
+                            </w:rPr>
+                          </m:ctrlPr>
+                        </m:sSupPr>
+                        <m:e>
+                          <m:r>
+                            <m:rPr>
+                              <m:sty m:val="p"/>
+                            </m:rPr>
+                            <w:rPr>
+                              <w:rFonts w:ascii="Cambria Math" w:eastAsiaTheme="minorEastAsia" w:hAnsi="Cambria Math"/>
+                            </w:rPr>
+                            <m:t>cos</m:t>
+                          </m:r>
+                        </m:e>
+                        <m:sup>
+                          <m:r>
+                            <m:rPr>
+                              <m:sty m:val="p"/>
+                            </m:rPr>
+                            <w:rPr>
+                              <w:rFonts w:ascii="Cambria Math" w:eastAsiaTheme="minorEastAsia" w:hAnsi="Cambria Math"/>
+                            </w:rPr>
+                            <m:t>2</m:t>
+                          </m:r>
+                        </m:sup>
+                      </m:sSup>
+                      <m:r>
+                        <m:rPr>
+                          <m:sty m:val="p"/>
+                        </m:rPr>
+                        <w:rPr>
+                          <w:rFonts w:ascii="Cambria Math" w:eastAsiaTheme="minorEastAsia" w:hAnsi="Cambria Math"/>
+                        </w:rPr>
+                        <m:t>2</m:t>
+                      </m:r>
+                    </m:fName>
+                    <m:e>
+                      <m:r>
+                        <m:rPr>
+                          <m:sty m:val="p"/>
+                        </m:rPr>
+                        <w:rPr>
+                          <w:rFonts w:ascii="Cambria Math" w:eastAsiaTheme="minorEastAsia" w:hAnsi="Cambria Math"/>
+                        </w:rPr>
+                        <m:t>θ-1</m:t>
+                      </m:r>
+                    </m:e>
+                  </m:func>
+                </m:e>
+              </m:d>
+              <m:r>
+                <m:rPr>
+                  <m:sty m:val="p"/>
+                </m:rPr>
+                <w:rPr>
+                  <w:rFonts w:ascii="Cambria Math" w:eastAsiaTheme="minorEastAsia" w:hAnsi="Cambria Math"/>
+                </w:rPr>
+                <m:t>-</m:t>
+              </m:r>
+              <m:func>
+                <m:funcPr>
+                  <m:ctrlPr>
+                    <w:rPr>
+                      <w:rFonts w:ascii="Cambria Math" w:eastAsiaTheme="minorEastAsia" w:hAnsi="Cambria Math"/>
+                    </w:rPr>
+                  </m:ctrlPr>
+                </m:funcPr>
+                <m:fName>
+                  <m:r>
+                    <m:rPr>
+                      <m:sty m:val="p"/>
+                    </m:rPr>
+                    <w:rPr>
+                      <w:rFonts w:ascii="Cambria Math" w:eastAsiaTheme="minorEastAsia" w:hAnsi="Cambria Math"/>
+                    </w:rPr>
+                    <m:t>sin</m:t>
+                  </m:r>
+                </m:fName>
+                <m:e>
+                  <m:r>
+                    <m:rPr>
+                      <m:sty m:val="p"/>
+                    </m:rPr>
+                    <w:rPr>
+                      <w:rFonts w:ascii="Cambria Math" w:eastAsiaTheme="minorEastAsia" w:hAnsi="Cambria Math"/>
+                    </w:rPr>
+                    <m:t xml:space="preserve">θ </m:t>
+                  </m:r>
+                  <m:d>
+                    <m:dPr>
+                      <m:ctrlPr>
+                        <w:rPr>
+                          <w:rFonts w:ascii="Cambria Math" w:eastAsiaTheme="minorEastAsia" w:hAnsi="Cambria Math"/>
+                        </w:rPr>
+                      </m:ctrlPr>
+                    </m:dPr>
+                    <m:e>
+                      <m:r>
+                        <m:rPr>
+                          <m:sty m:val="p"/>
+                        </m:rPr>
+                        <w:rPr>
+                          <w:rFonts w:ascii="Cambria Math" w:eastAsiaTheme="minorEastAsia" w:hAnsi="Cambria Math"/>
+                        </w:rPr>
+                        <m:t>2</m:t>
+                      </m:r>
+                      <m:func>
+                        <m:funcPr>
+                          <m:ctrlPr>
+                            <w:rPr>
+                              <w:rFonts w:ascii="Cambria Math" w:eastAsiaTheme="minorEastAsia" w:hAnsi="Cambria Math"/>
+                            </w:rPr>
+                          </m:ctrlPr>
+                        </m:funcPr>
+                        <m:fName>
+                          <m:r>
+                            <m:rPr>
+                              <m:sty m:val="p"/>
+                            </m:rPr>
+                            <w:rPr>
+                              <w:rFonts w:ascii="Cambria Math" w:eastAsiaTheme="minorEastAsia" w:hAnsi="Cambria Math"/>
+                            </w:rPr>
+                            <m:t>sin</m:t>
+                          </m:r>
+                        </m:fName>
+                        <m:e>
+                          <m:r>
+                            <m:rPr>
+                              <m:sty m:val="p"/>
+                            </m:rPr>
+                            <w:rPr>
+                              <w:rFonts w:ascii="Cambria Math" w:eastAsiaTheme="minorEastAsia" w:hAnsi="Cambria Math"/>
+                            </w:rPr>
+                            <m:t>2θ</m:t>
+                          </m:r>
+                          <m:func>
+                            <m:funcPr>
+                              <m:ctrlPr>
+                                <w:rPr>
+                                  <w:rFonts w:ascii="Cambria Math" w:eastAsiaTheme="minorEastAsia" w:hAnsi="Cambria Math"/>
+                                </w:rPr>
+                              </m:ctrlPr>
+                            </m:funcPr>
+                            <m:fName>
+                              <m:r>
+                                <m:rPr>
+                                  <m:sty m:val="p"/>
+                                </m:rPr>
+                                <w:rPr>
+                                  <w:rFonts w:ascii="Cambria Math" w:eastAsiaTheme="minorEastAsia" w:hAnsi="Cambria Math"/>
+                                </w:rPr>
+                                <m:t>cos</m:t>
+                              </m:r>
+                            </m:fName>
+                            <m:e>
+                              <m:r>
+                                <m:rPr>
+                                  <m:sty m:val="p"/>
+                                </m:rPr>
+                                <w:rPr>
+                                  <w:rFonts w:ascii="Cambria Math" w:eastAsiaTheme="minorEastAsia" w:hAnsi="Cambria Math"/>
+                                </w:rPr>
+                                <m:t>2θ</m:t>
+                              </m:r>
+                            </m:e>
+                          </m:func>
+                        </m:e>
+                      </m:func>
+                    </m:e>
+                  </m:d>
+                </m:e>
+              </m:func>
+            </m:e>
+          </m:func>
+          <m:r>
+            <m:rPr>
+              <m:sty m:val="p"/>
+            </m:rPr>
+            <w:rPr>
+              <w:rFonts w:ascii="Cambria Math" w:eastAsiaTheme="minorEastAsia" w:hAnsi="Cambria Math"/>
+            </w:rPr>
+            <w:br/>
+          </m:r>
+        </m:oMath>
+        <m:oMath>
+          <m:r>
+            <w:rPr>
+              <w:rFonts w:ascii="Cambria Math" w:eastAsiaTheme="minorEastAsia" w:hAnsi="Cambria Math"/>
+            </w:rPr>
+            <m:t>=</m:t>
+          </m:r>
+          <m:func>
+            <m:funcPr>
+              <m:ctrlPr>
+                <w:rPr>
+                  <w:rFonts w:ascii="Cambria Math" w:eastAsiaTheme="minorEastAsia" w:hAnsi="Cambria Math"/>
+                  <w:i/>
+                </w:rPr>
+              </m:ctrlPr>
+            </m:funcPr>
+            <m:fName>
+              <m:r>
+                <m:rPr>
+                  <m:sty m:val="p"/>
+                </m:rPr>
+                <w:rPr>
+                  <w:rFonts w:ascii="Cambria Math" w:eastAsiaTheme="minorEastAsia" w:hAnsi="Cambria Math"/>
+                </w:rPr>
+                <m:t>cos</m:t>
+              </m:r>
+            </m:fName>
+            <m:e>
+              <m:r>
+                <w:rPr>
+                  <w:rFonts w:ascii="Cambria Math" w:eastAsiaTheme="minorEastAsia" w:hAnsi="Cambria Math"/>
+                </w:rPr>
+                <m:t>θ</m:t>
+              </m:r>
+              <m:d>
+                <m:dPr>
+                  <m:begChr m:val="{"/>
+                  <m:endChr m:val="}"/>
+                  <m:ctrlPr>
+                    <w:rPr>
+                      <w:rFonts w:ascii="Cambria Math" w:eastAsiaTheme="minorEastAsia" w:hAnsi="Cambria Math"/>
+                      <w:i/>
+                    </w:rPr>
+                  </m:ctrlPr>
+                </m:dPr>
+                <m:e>
+                  <m:r>
+                    <w:rPr>
+                      <w:rFonts w:ascii="Cambria Math" w:eastAsiaTheme="minorEastAsia" w:hAnsi="Cambria Math"/>
+                    </w:rPr>
+                    <m:t>2</m:t>
+                  </m:r>
+                  <m:sSup>
+                    <m:sSupPr>
+                      <m:ctrlPr>
+                        <w:rPr>
+                          <w:rFonts w:ascii="Cambria Math" w:eastAsiaTheme="minorEastAsia" w:hAnsi="Cambria Math"/>
+                          <w:i/>
+                        </w:rPr>
+                      </m:ctrlPr>
+                    </m:sSupPr>
+                    <m:e>
+                      <m:d>
+                        <m:dPr>
+                          <m:ctrlPr>
+                            <w:rPr>
+                              <w:rFonts w:ascii="Cambria Math" w:eastAsiaTheme="minorEastAsia" w:hAnsi="Cambria Math"/>
+                              <w:i/>
+                            </w:rPr>
+                          </m:ctrlPr>
+                        </m:dPr>
+                        <m:e>
+                          <m:func>
+                            <m:funcPr>
+                              <m:ctrlPr>
+                                <w:rPr>
+                                  <w:rFonts w:ascii="Cambria Math" w:eastAsiaTheme="minorEastAsia" w:hAnsi="Cambria Math"/>
+                                  <w:i/>
+                                </w:rPr>
+                              </m:ctrlPr>
+                            </m:funcPr>
+                            <m:fName>
+                              <m:r>
+                                <m:rPr>
+                                  <m:sty m:val="p"/>
+                                </m:rPr>
+                                <w:rPr>
+                                  <w:rFonts w:ascii="Cambria Math" w:eastAsiaTheme="minorEastAsia" w:hAnsi="Cambria Math"/>
+                                </w:rPr>
+                                <m:t>cos</m:t>
+                              </m:r>
+                            </m:fName>
+                            <m:e>
+                              <m:r>
+                                <w:rPr>
+                                  <w:rFonts w:ascii="Cambria Math" w:eastAsiaTheme="minorEastAsia" w:hAnsi="Cambria Math"/>
+                                </w:rPr>
+                                <m:t>2θ</m:t>
+                              </m:r>
+                            </m:e>
+                          </m:func>
+                        </m:e>
+                      </m:d>
+                    </m:e>
+                    <m:sup>
+                      <m:r>
+                        <w:rPr>
+                          <w:rFonts w:ascii="Cambria Math" w:eastAsiaTheme="minorEastAsia" w:hAnsi="Cambria Math"/>
+                        </w:rPr>
+                        <m:t>2</m:t>
+                      </m:r>
+                    </m:sup>
+                  </m:sSup>
+                  <m:r>
+                    <w:rPr>
+                      <w:rFonts w:ascii="Cambria Math" w:eastAsiaTheme="minorEastAsia" w:hAnsi="Cambria Math"/>
+                    </w:rPr>
+                    <m:t>-1</m:t>
+                  </m:r>
+                </m:e>
+              </m:d>
+              <m:r>
+                <w:rPr>
+                  <w:rFonts w:ascii="Cambria Math" w:eastAsiaTheme="minorEastAsia" w:hAnsi="Cambria Math"/>
+                </w:rPr>
+                <m:t>- sinθ (4</m:t>
+              </m:r>
+              <m:func>
+                <m:funcPr>
+                  <m:ctrlPr>
+                    <w:rPr>
+                      <w:rFonts w:ascii="Cambria Math" w:eastAsiaTheme="minorEastAsia" w:hAnsi="Cambria Math"/>
+                      <w:i/>
+                    </w:rPr>
+                  </m:ctrlPr>
+                </m:funcPr>
+                <m:fName>
+                  <m:r>
+                    <m:rPr>
+                      <m:sty m:val="p"/>
+                    </m:rPr>
+                    <w:rPr>
+                      <w:rFonts w:ascii="Cambria Math" w:eastAsiaTheme="minorEastAsia" w:hAnsi="Cambria Math"/>
+                    </w:rPr>
+                    <m:t>sin</m:t>
+                  </m:r>
+                </m:fName>
+                <m:e>
+                  <m:r>
+                    <w:rPr>
+                      <w:rFonts w:ascii="Cambria Math" w:eastAsiaTheme="minorEastAsia" w:hAnsi="Cambria Math"/>
+                    </w:rPr>
+                    <m:t>θ</m:t>
+                  </m:r>
+                  <m:func>
+                    <m:funcPr>
+                      <m:ctrlPr>
+                        <w:rPr>
+                          <w:rFonts w:ascii="Cambria Math" w:eastAsiaTheme="minorEastAsia" w:hAnsi="Cambria Math"/>
+                          <w:i/>
+                        </w:rPr>
+                      </m:ctrlPr>
+                    </m:funcPr>
+                    <m:fName>
+                      <m:r>
+                        <m:rPr>
+                          <m:sty m:val="p"/>
+                        </m:rPr>
+                        <w:rPr>
+                          <w:rFonts w:ascii="Cambria Math" w:eastAsiaTheme="minorEastAsia" w:hAnsi="Cambria Math"/>
+                        </w:rPr>
+                        <m:t>cos</m:t>
+                      </m:r>
+                    </m:fName>
+                    <m:e>
+                      <m:r>
+                        <w:rPr>
+                          <w:rFonts w:ascii="Cambria Math" w:eastAsiaTheme="minorEastAsia" w:hAnsi="Cambria Math"/>
+                        </w:rPr>
+                        <m:t>θ )</m:t>
+                      </m:r>
+                      <m:d>
+                        <m:dPr>
+                          <m:ctrlPr>
+                            <w:rPr>
+                              <w:rFonts w:ascii="Cambria Math" w:eastAsiaTheme="minorEastAsia" w:hAnsi="Cambria Math"/>
+                              <w:i/>
+                            </w:rPr>
+                          </m:ctrlPr>
+                        </m:dPr>
+                        <m:e>
+                          <m:r>
+                            <w:rPr>
+                              <w:rFonts w:ascii="Cambria Math" w:eastAsiaTheme="minorEastAsia" w:hAnsi="Cambria Math"/>
+                            </w:rPr>
+                            <m:t>2</m:t>
+                          </m:r>
+                          <m:func>
+                            <m:funcPr>
+                              <m:ctrlPr>
+                                <w:rPr>
+                                  <w:rFonts w:ascii="Cambria Math" w:eastAsiaTheme="minorEastAsia" w:hAnsi="Cambria Math"/>
+                                  <w:i/>
+                                </w:rPr>
+                              </m:ctrlPr>
+                            </m:funcPr>
+                            <m:fName>
+                              <m:sSup>
+                                <m:sSupPr>
+                                  <m:ctrlPr>
+                                    <w:rPr>
+                                      <w:rFonts w:ascii="Cambria Math" w:eastAsiaTheme="minorEastAsia" w:hAnsi="Cambria Math"/>
+                                      <w:i/>
+                                    </w:rPr>
+                                  </m:ctrlPr>
+                                </m:sSupPr>
+                                <m:e>
+                                  <m:r>
+                                    <m:rPr>
+                                      <m:sty m:val="p"/>
+                                    </m:rPr>
+                                    <w:rPr>
+                                      <w:rFonts w:ascii="Cambria Math" w:eastAsiaTheme="minorEastAsia" w:hAnsi="Cambria Math"/>
+                                    </w:rPr>
+                                    <m:t>cos</m:t>
+                                  </m:r>
+                                  <m:ctrlPr>
+                                    <w:rPr>
+                                      <w:rFonts w:ascii="Cambria Math" w:eastAsiaTheme="minorEastAsia" w:hAnsi="Cambria Math"/>
+                                    </w:rPr>
+                                  </m:ctrlPr>
+                                </m:e>
+                                <m:sup>
+                                  <m:r>
+                                    <w:rPr>
+                                      <w:rFonts w:ascii="Cambria Math" w:eastAsiaTheme="minorEastAsia" w:hAnsi="Cambria Math"/>
+                                    </w:rPr>
+                                    <m:t>2</m:t>
+                                  </m:r>
+                                </m:sup>
+                              </m:sSup>
+                            </m:fName>
+                            <m:e>
+                              <m:r>
+                                <w:rPr>
+                                  <w:rFonts w:ascii="Cambria Math" w:eastAsiaTheme="minorEastAsia" w:hAnsi="Cambria Math"/>
+                                </w:rPr>
+                                <m:t>θ-1</m:t>
+                              </m:r>
+                            </m:e>
+                          </m:func>
+                        </m:e>
+                      </m:d>
+                    </m:e>
+                  </m:func>
+                </m:e>
+              </m:func>
+            </m:e>
+          </m:func>
         </m:oMath>
       </m:oMathPara>
     </w:p>
@@ -4474,31 +4902,7 @@
             <w:rPr>
               <w:rFonts w:ascii="Cambria Math" w:eastAsiaTheme="minorEastAsia" w:hAnsi="Cambria Math"/>
             </w:rPr>
-            <m:t>1</m:t>
-          </m:r>
-          <m:d>
-            <m:dPr>
-              <m:ctrlPr>
-                <w:rPr>
-                  <w:rFonts w:ascii="Cambria Math" w:eastAsiaTheme="minorEastAsia" w:hAnsi="Cambria Math"/>
-                  <w:i/>
-                </w:rPr>
-              </m:ctrlPr>
-            </m:dPr>
-            <m:e>
-              <m:r>
-                <w:rPr>
-                  <w:rFonts w:ascii="Cambria Math" w:eastAsiaTheme="minorEastAsia" w:hAnsi="Cambria Math"/>
-                </w:rPr>
-                <m:t>xiv</m:t>
-              </m:r>
-            </m:e>
-          </m:d>
-          <m:r>
-            <w:rPr>
-              <w:rFonts w:ascii="Cambria Math" w:eastAsiaTheme="minorEastAsia" w:hAnsi="Cambria Math"/>
-            </w:rPr>
-            <m:t xml:space="preserve"> sin5θ=16</m:t>
+            <m:t>=</m:t>
           </m:r>
           <m:func>
             <m:funcPr>
@@ -4510,39 +4914,146 @@
               </m:ctrlPr>
             </m:funcPr>
             <m:fName>
-              <m:sSup>
-                <m:sSupPr>
+              <m:r>
+                <m:rPr>
+                  <m:sty m:val="p"/>
+                </m:rPr>
+                <w:rPr>
+                  <w:rFonts w:ascii="Cambria Math" w:eastAsiaTheme="minorEastAsia" w:hAnsi="Cambria Math"/>
+                </w:rPr>
+                <m:t>cos</m:t>
+              </m:r>
+            </m:fName>
+            <m:e>
+              <m:r>
+                <w:rPr>
+                  <w:rFonts w:ascii="Cambria Math" w:eastAsiaTheme="minorEastAsia" w:hAnsi="Cambria Math"/>
+                </w:rPr>
+                <m:t>θ</m:t>
+              </m:r>
+              <m:d>
+                <m:dPr>
+                  <m:begChr m:val="{"/>
+                  <m:endChr m:val="}"/>
                   <m:ctrlPr>
                     <w:rPr>
                       <w:rFonts w:ascii="Cambria Math" w:eastAsiaTheme="minorEastAsia" w:hAnsi="Cambria Math"/>
                       <w:i/>
                     </w:rPr>
                   </m:ctrlPr>
-                </m:sSupPr>
+                </m:dPr>
                 <m:e>
                   <m:r>
                     <w:rPr>
                       <w:rFonts w:ascii="Cambria Math" w:eastAsiaTheme="minorEastAsia" w:hAnsi="Cambria Math"/>
                     </w:rPr>
-                    <m:t>sin</m:t>
+                    <m:t>2</m:t>
+                  </m:r>
+                  <m:sSup>
+                    <m:sSupPr>
+                      <m:ctrlPr>
+                        <w:rPr>
+                          <w:rFonts w:ascii="Cambria Math" w:eastAsiaTheme="minorEastAsia" w:hAnsi="Cambria Math"/>
+                          <w:i/>
+                        </w:rPr>
+                      </m:ctrlPr>
+                    </m:sSupPr>
+                    <m:e>
+                      <m:d>
+                        <m:dPr>
+                          <m:ctrlPr>
+                            <w:rPr>
+                              <w:rFonts w:ascii="Cambria Math" w:eastAsiaTheme="minorEastAsia" w:hAnsi="Cambria Math"/>
+                              <w:i/>
+                            </w:rPr>
+                          </m:ctrlPr>
+                        </m:dPr>
+                        <m:e>
+                          <m:r>
+                            <w:rPr>
+                              <w:rFonts w:ascii="Cambria Math" w:eastAsiaTheme="minorEastAsia" w:hAnsi="Cambria Math"/>
+                            </w:rPr>
+                            <m:t>2</m:t>
+                          </m:r>
+                          <m:func>
+                            <m:funcPr>
+                              <m:ctrlPr>
+                                <w:rPr>
+                                  <w:rFonts w:ascii="Cambria Math" w:eastAsiaTheme="minorEastAsia" w:hAnsi="Cambria Math"/>
+                                  <w:i/>
+                                </w:rPr>
+                              </m:ctrlPr>
+                            </m:funcPr>
+                            <m:fName>
+                              <m:sSup>
+                                <m:sSupPr>
+                                  <m:ctrlPr>
+                                    <w:rPr>
+                                      <w:rFonts w:ascii="Cambria Math" w:eastAsiaTheme="minorEastAsia" w:hAnsi="Cambria Math"/>
+                                      <w:i/>
+                                    </w:rPr>
+                                  </m:ctrlPr>
+                                </m:sSupPr>
+                                <m:e>
+                                  <m:r>
+                                    <m:rPr>
+                                      <m:sty m:val="p"/>
+                                    </m:rPr>
+                                    <w:rPr>
+                                      <w:rFonts w:ascii="Cambria Math" w:eastAsiaTheme="minorEastAsia" w:hAnsi="Cambria Math"/>
+                                    </w:rPr>
+                                    <m:t>cos</m:t>
+                                  </m:r>
+                                  <m:ctrlPr>
+                                    <w:rPr>
+                                      <w:rFonts w:ascii="Cambria Math" w:eastAsiaTheme="minorEastAsia" w:hAnsi="Cambria Math"/>
+                                    </w:rPr>
+                                  </m:ctrlPr>
+                                </m:e>
+                                <m:sup>
+                                  <m:r>
+                                    <w:rPr>
+                                      <w:rFonts w:ascii="Cambria Math" w:eastAsiaTheme="minorEastAsia" w:hAnsi="Cambria Math"/>
+                                    </w:rPr>
+                                    <m:t>2</m:t>
+                                  </m:r>
+                                </m:sup>
+                              </m:sSup>
+                            </m:fName>
+                            <m:e>
+                              <m:r>
+                                <w:rPr>
+                                  <w:rFonts w:ascii="Cambria Math" w:eastAsiaTheme="minorEastAsia" w:hAnsi="Cambria Math"/>
+                                </w:rPr>
+                                <m:t>θ-1</m:t>
+                              </m:r>
+                            </m:e>
+                          </m:func>
+                        </m:e>
+                      </m:d>
+                    </m:e>
+                    <m:sup>
+                      <m:r>
+                        <w:rPr>
+                          <w:rFonts w:ascii="Cambria Math" w:eastAsiaTheme="minorEastAsia" w:hAnsi="Cambria Math"/>
+                        </w:rPr>
+                        <m:t>2</m:t>
+                      </m:r>
+                    </m:sup>
+                  </m:sSup>
+                  <m:r>
+                    <w:rPr>
+                      <w:rFonts w:ascii="Cambria Math" w:eastAsiaTheme="minorEastAsia" w:hAnsi="Cambria Math"/>
+                    </w:rPr>
+                    <m:t>-1</m:t>
                   </m:r>
                 </m:e>
-                <m:sup>
-                  <m:r>
-                    <w:rPr>
-                      <w:rFonts w:ascii="Cambria Math" w:eastAsiaTheme="minorEastAsia" w:hAnsi="Cambria Math"/>
-                    </w:rPr>
-                    <m:t>5</m:t>
-                  </m:r>
-                </m:sup>
-              </m:sSup>
-            </m:fName>
-            <m:e>
-              <m:r>
-                <w:rPr>
-                  <w:rFonts w:ascii="Cambria Math" w:eastAsiaTheme="minorEastAsia" w:hAnsi="Cambria Math"/>
-                </w:rPr>
-                <m:t>θ-20</m:t>
+              </m:d>
+              <m:r>
+                <w:rPr>
+                  <w:rFonts w:ascii="Cambria Math" w:eastAsiaTheme="minorEastAsia" w:hAnsi="Cambria Math"/>
+                </w:rPr>
+                <m:t>-4</m:t>
               </m:r>
               <m:func>
                 <m:funcPr>
@@ -4565,11 +5076,722 @@
                     </m:sSupPr>
                     <m:e>
                       <m:r>
+                        <m:rPr>
+                          <m:sty m:val="p"/>
+                        </m:rPr>
                         <w:rPr>
                           <w:rFonts w:ascii="Cambria Math" w:eastAsiaTheme="minorEastAsia" w:hAnsi="Cambria Math"/>
                         </w:rPr>
                         <m:t>sin</m:t>
                       </m:r>
+                      <m:ctrlPr>
+                        <w:rPr>
+                          <w:rFonts w:ascii="Cambria Math" w:eastAsiaTheme="minorEastAsia" w:hAnsi="Cambria Math"/>
+                        </w:rPr>
+                      </m:ctrlPr>
+                    </m:e>
+                    <m:sup>
+                      <m:r>
+                        <w:rPr>
+                          <w:rFonts w:ascii="Cambria Math" w:eastAsiaTheme="minorEastAsia" w:hAnsi="Cambria Math"/>
+                        </w:rPr>
+                        <m:t>2</m:t>
+                      </m:r>
+                    </m:sup>
+                  </m:sSup>
+                </m:fName>
+                <m:e>
+                  <m:r>
+                    <w:rPr>
+                      <w:rFonts w:ascii="Cambria Math" w:eastAsiaTheme="minorEastAsia" w:hAnsi="Cambria Math"/>
+                    </w:rPr>
+                    <m:t>θ</m:t>
+                  </m:r>
+                  <m:func>
+                    <m:funcPr>
+                      <m:ctrlPr>
+                        <w:rPr>
+                          <w:rFonts w:ascii="Cambria Math" w:eastAsiaTheme="minorEastAsia" w:hAnsi="Cambria Math"/>
+                          <w:i/>
+                        </w:rPr>
+                      </m:ctrlPr>
+                    </m:funcPr>
+                    <m:fName>
+                      <m:r>
+                        <m:rPr>
+                          <m:sty m:val="p"/>
+                        </m:rPr>
+                        <w:rPr>
+                          <w:rFonts w:ascii="Cambria Math" w:eastAsiaTheme="minorEastAsia" w:hAnsi="Cambria Math"/>
+                        </w:rPr>
+                        <m:t>cos</m:t>
+                      </m:r>
+                    </m:fName>
+                    <m:e>
+                      <m:r>
+                        <w:rPr>
+                          <w:rFonts w:ascii="Cambria Math" w:eastAsiaTheme="minorEastAsia" w:hAnsi="Cambria Math"/>
+                        </w:rPr>
+                        <m:t>θ(2</m:t>
+                      </m:r>
+                      <m:func>
+                        <m:funcPr>
+                          <m:ctrlPr>
+                            <w:rPr>
+                              <w:rFonts w:ascii="Cambria Math" w:eastAsiaTheme="minorEastAsia" w:hAnsi="Cambria Math"/>
+                              <w:i/>
+                            </w:rPr>
+                          </m:ctrlPr>
+                        </m:funcPr>
+                        <m:fName>
+                          <m:sSup>
+                            <m:sSupPr>
+                              <m:ctrlPr>
+                                <w:rPr>
+                                  <w:rFonts w:ascii="Cambria Math" w:eastAsiaTheme="minorEastAsia" w:hAnsi="Cambria Math"/>
+                                  <w:i/>
+                                </w:rPr>
+                              </m:ctrlPr>
+                            </m:sSupPr>
+                            <m:e>
+                              <m:r>
+                                <m:rPr>
+                                  <m:sty m:val="p"/>
+                                </m:rPr>
+                                <w:rPr>
+                                  <w:rFonts w:ascii="Cambria Math" w:eastAsiaTheme="minorEastAsia" w:hAnsi="Cambria Math"/>
+                                </w:rPr>
+                                <m:t>cos</m:t>
+                              </m:r>
+                              <m:ctrlPr>
+                                <w:rPr>
+                                  <w:rFonts w:ascii="Cambria Math" w:eastAsiaTheme="minorEastAsia" w:hAnsi="Cambria Math"/>
+                                </w:rPr>
+                              </m:ctrlPr>
+                            </m:e>
+                            <m:sup>
+                              <m:r>
+                                <w:rPr>
+                                  <w:rFonts w:ascii="Cambria Math" w:eastAsiaTheme="minorEastAsia" w:hAnsi="Cambria Math"/>
+                                </w:rPr>
+                                <m:t>2</m:t>
+                              </m:r>
+                            </m:sup>
+                          </m:sSup>
+                        </m:fName>
+                        <m:e>
+                          <m:r>
+                            <w:rPr>
+                              <w:rFonts w:ascii="Cambria Math" w:eastAsiaTheme="minorEastAsia" w:hAnsi="Cambria Math"/>
+                            </w:rPr>
+                            <m:t>θ-1)</m:t>
+                          </m:r>
+                        </m:e>
+                      </m:func>
+                    </m:e>
+                  </m:func>
+                </m:e>
+              </m:func>
+            </m:e>
+          </m:func>
+        </m:oMath>
+      </m:oMathPara>
+    </w:p>
+    <w:p>
+      <w:pPr>
+        <w:spacing w:line="360" w:lineRule="auto"/>
+        <w:rPr>
+          <w:rFonts w:eastAsiaTheme="minorEastAsia"/>
+          <w:i/>
+        </w:rPr>
+      </w:pPr>
+      <m:oMathPara>
+        <m:oMathParaPr>
+          <m:jc m:val="left"/>
+        </m:oMathParaPr>
+        <m:oMath>
+          <m:r>
+            <w:rPr>
+              <w:rFonts w:ascii="Cambria Math" w:eastAsiaTheme="minorEastAsia" w:hAnsi="Cambria Math"/>
+            </w:rPr>
+            <w:lastRenderedPageBreak/>
+            <m:t>=</m:t>
+          </m:r>
+          <m:func>
+            <m:funcPr>
+              <m:ctrlPr>
+                <w:rPr>
+                  <w:rFonts w:ascii="Cambria Math" w:eastAsiaTheme="minorEastAsia" w:hAnsi="Cambria Math"/>
+                  <w:i/>
+                </w:rPr>
+              </m:ctrlPr>
+            </m:funcPr>
+            <m:fName>
+              <m:r>
+                <m:rPr>
+                  <m:sty m:val="p"/>
+                </m:rPr>
+                <w:rPr>
+                  <w:rFonts w:ascii="Cambria Math" w:eastAsiaTheme="minorEastAsia" w:hAnsi="Cambria Math"/>
+                </w:rPr>
+                <m:t>cos</m:t>
+              </m:r>
+            </m:fName>
+            <m:e>
+              <m:r>
+                <w:rPr>
+                  <w:rFonts w:ascii="Cambria Math" w:eastAsiaTheme="minorEastAsia" w:hAnsi="Cambria Math"/>
+                </w:rPr>
+                <m:t xml:space="preserve">θ </m:t>
+              </m:r>
+              <m:d>
+                <m:dPr>
+                  <m:begChr m:val="{"/>
+                  <m:endChr m:val="}"/>
+                  <m:ctrlPr>
+                    <w:rPr>
+                      <w:rFonts w:ascii="Cambria Math" w:eastAsiaTheme="minorEastAsia" w:hAnsi="Cambria Math"/>
+                      <w:i/>
+                    </w:rPr>
+                  </m:ctrlPr>
+                </m:dPr>
+                <m:e>
+                  <m:r>
+                    <w:rPr>
+                      <w:rFonts w:ascii="Cambria Math" w:eastAsiaTheme="minorEastAsia" w:hAnsi="Cambria Math"/>
+                    </w:rPr>
+                    <m:t>2</m:t>
+                  </m:r>
+                  <m:d>
+                    <m:dPr>
+                      <m:ctrlPr>
+                        <w:rPr>
+                          <w:rFonts w:ascii="Cambria Math" w:eastAsiaTheme="minorEastAsia" w:hAnsi="Cambria Math"/>
+                          <w:i/>
+                        </w:rPr>
+                      </m:ctrlPr>
+                    </m:dPr>
+                    <m:e>
+                      <m:r>
+                        <w:rPr>
+                          <w:rFonts w:ascii="Cambria Math" w:eastAsiaTheme="minorEastAsia" w:hAnsi="Cambria Math"/>
+                        </w:rPr>
+                        <m:t>4</m:t>
+                      </m:r>
+                      <m:func>
+                        <m:funcPr>
+                          <m:ctrlPr>
+                            <w:rPr>
+                              <w:rFonts w:ascii="Cambria Math" w:eastAsiaTheme="minorEastAsia" w:hAnsi="Cambria Math"/>
+                            </w:rPr>
+                          </m:ctrlPr>
+                        </m:funcPr>
+                        <m:fName>
+                          <m:sSup>
+                            <m:sSupPr>
+                              <m:ctrlPr>
+                                <w:rPr>
+                                  <w:rFonts w:ascii="Cambria Math" w:eastAsiaTheme="minorEastAsia" w:hAnsi="Cambria Math"/>
+                                </w:rPr>
+                              </m:ctrlPr>
+                            </m:sSupPr>
+                            <m:e>
+                              <m:r>
+                                <m:rPr>
+                                  <m:sty m:val="p"/>
+                                </m:rPr>
+                                <w:rPr>
+                                  <w:rFonts w:ascii="Cambria Math" w:eastAsiaTheme="minorEastAsia" w:hAnsi="Cambria Math"/>
+                                </w:rPr>
+                                <m:t>cos</m:t>
+                              </m:r>
+                            </m:e>
+                            <m:sup>
+                              <m:r>
+                                <m:rPr>
+                                  <m:sty m:val="p"/>
+                                </m:rPr>
+                                <w:rPr>
+                                  <w:rFonts w:ascii="Cambria Math" w:eastAsiaTheme="minorEastAsia" w:hAnsi="Cambria Math"/>
+                                </w:rPr>
+                                <m:t>4</m:t>
+                              </m:r>
+                            </m:sup>
+                          </m:sSup>
+                          <m:ctrlPr>
+                            <w:rPr>
+                              <w:rFonts w:ascii="Cambria Math" w:eastAsiaTheme="minorEastAsia" w:hAnsi="Cambria Math"/>
+                              <w:i/>
+                            </w:rPr>
+                          </m:ctrlPr>
+                        </m:fName>
+                        <m:e>
+                          <m:r>
+                            <w:rPr>
+                              <w:rFonts w:ascii="Cambria Math" w:eastAsiaTheme="minorEastAsia" w:hAnsi="Cambria Math"/>
+                            </w:rPr>
+                            <m:t>θ-4</m:t>
+                          </m:r>
+                          <m:func>
+                            <m:funcPr>
+                              <m:ctrlPr>
+                                <w:rPr>
+                                  <w:rFonts w:ascii="Cambria Math" w:eastAsiaTheme="minorEastAsia" w:hAnsi="Cambria Math"/>
+                                  <w:i/>
+                                </w:rPr>
+                              </m:ctrlPr>
+                            </m:funcPr>
+                            <m:fName>
+                              <m:sSup>
+                                <m:sSupPr>
+                                  <m:ctrlPr>
+                                    <w:rPr>
+                                      <w:rFonts w:ascii="Cambria Math" w:eastAsiaTheme="minorEastAsia" w:hAnsi="Cambria Math"/>
+                                      <w:i/>
+                                    </w:rPr>
+                                  </m:ctrlPr>
+                                </m:sSupPr>
+                                <m:e>
+                                  <m:r>
+                                    <m:rPr>
+                                      <m:sty m:val="p"/>
+                                    </m:rPr>
+                                    <w:rPr>
+                                      <w:rFonts w:ascii="Cambria Math" w:eastAsiaTheme="minorEastAsia" w:hAnsi="Cambria Math"/>
+                                    </w:rPr>
+                                    <m:t>cos</m:t>
+                                  </m:r>
+                                  <m:ctrlPr>
+                                    <w:rPr>
+                                      <w:rFonts w:ascii="Cambria Math" w:eastAsiaTheme="minorEastAsia" w:hAnsi="Cambria Math"/>
+                                    </w:rPr>
+                                  </m:ctrlPr>
+                                </m:e>
+                                <m:sup>
+                                  <m:r>
+                                    <w:rPr>
+                                      <w:rFonts w:ascii="Cambria Math" w:eastAsiaTheme="minorEastAsia" w:hAnsi="Cambria Math"/>
+                                    </w:rPr>
+                                    <m:t>2</m:t>
+                                  </m:r>
+                                </m:sup>
+                              </m:sSup>
+                            </m:fName>
+                            <m:e>
+                              <m:r>
+                                <w:rPr>
+                                  <w:rFonts w:ascii="Cambria Math" w:eastAsiaTheme="minorEastAsia" w:hAnsi="Cambria Math"/>
+                                </w:rPr>
+                                <m:t>θ+1</m:t>
+                              </m:r>
+                            </m:e>
+                          </m:func>
+                          <m:ctrlPr>
+                            <w:rPr>
+                              <w:rFonts w:ascii="Cambria Math" w:eastAsiaTheme="minorEastAsia" w:hAnsi="Cambria Math"/>
+                              <w:i/>
+                            </w:rPr>
+                          </m:ctrlPr>
+                        </m:e>
+                      </m:func>
+                    </m:e>
+                  </m:d>
+                  <m:r>
+                    <w:rPr>
+                      <w:rFonts w:ascii="Cambria Math" w:eastAsiaTheme="minorEastAsia" w:hAnsi="Cambria Math"/>
+                    </w:rPr>
+                    <m:t>-1</m:t>
+                  </m:r>
+                </m:e>
+              </m:d>
+              <m:r>
+                <w:rPr>
+                  <w:rFonts w:ascii="Cambria Math" w:eastAsiaTheme="minorEastAsia" w:hAnsi="Cambria Math"/>
+                </w:rPr>
+                <m:t>-4(1-</m:t>
+              </m:r>
+              <m:func>
+                <m:funcPr>
+                  <m:ctrlPr>
+                    <w:rPr>
+                      <w:rFonts w:ascii="Cambria Math" w:eastAsiaTheme="minorEastAsia" w:hAnsi="Cambria Math"/>
+                      <w:i/>
+                    </w:rPr>
+                  </m:ctrlPr>
+                </m:funcPr>
+                <m:fName>
+                  <m:sSup>
+                    <m:sSupPr>
+                      <m:ctrlPr>
+                        <w:rPr>
+                          <w:rFonts w:ascii="Cambria Math" w:eastAsiaTheme="minorEastAsia" w:hAnsi="Cambria Math"/>
+                          <w:i/>
+                        </w:rPr>
+                      </m:ctrlPr>
+                    </m:sSupPr>
+                    <m:e>
+                      <m:r>
+                        <m:rPr>
+                          <m:sty m:val="p"/>
+                        </m:rPr>
+                        <w:rPr>
+                          <w:rFonts w:ascii="Cambria Math" w:eastAsiaTheme="minorEastAsia" w:hAnsi="Cambria Math"/>
+                        </w:rPr>
+                        <m:t>cos</m:t>
+                      </m:r>
+                      <m:ctrlPr>
+                        <w:rPr>
+                          <w:rFonts w:ascii="Cambria Math" w:eastAsiaTheme="minorEastAsia" w:hAnsi="Cambria Math"/>
+                        </w:rPr>
+                      </m:ctrlPr>
+                    </m:e>
+                    <m:sup>
+                      <m:r>
+                        <w:rPr>
+                          <w:rFonts w:ascii="Cambria Math" w:eastAsiaTheme="minorEastAsia" w:hAnsi="Cambria Math"/>
+                        </w:rPr>
+                        <m:t>2</m:t>
+                      </m:r>
+                    </m:sup>
+                  </m:sSup>
+                </m:fName>
+                <m:e>
+                  <m:r>
+                    <w:rPr>
+                      <w:rFonts w:ascii="Cambria Math" w:eastAsiaTheme="minorEastAsia" w:hAnsi="Cambria Math"/>
+                    </w:rPr>
+                    <m:t>θ)(2</m:t>
+                  </m:r>
+                  <m:func>
+                    <m:funcPr>
+                      <m:ctrlPr>
+                        <w:rPr>
+                          <w:rFonts w:ascii="Cambria Math" w:eastAsiaTheme="minorEastAsia" w:hAnsi="Cambria Math"/>
+                          <w:i/>
+                        </w:rPr>
+                      </m:ctrlPr>
+                    </m:funcPr>
+                    <m:fName>
+                      <m:sSup>
+                        <m:sSupPr>
+                          <m:ctrlPr>
+                            <w:rPr>
+                              <w:rFonts w:ascii="Cambria Math" w:eastAsiaTheme="minorEastAsia" w:hAnsi="Cambria Math"/>
+                              <w:i/>
+                            </w:rPr>
+                          </m:ctrlPr>
+                        </m:sSupPr>
+                        <m:e>
+                          <m:r>
+                            <m:rPr>
+                              <m:sty m:val="p"/>
+                            </m:rPr>
+                            <w:rPr>
+                              <w:rFonts w:ascii="Cambria Math" w:eastAsiaTheme="minorEastAsia" w:hAnsi="Cambria Math"/>
+                            </w:rPr>
+                            <m:t>cos</m:t>
+                          </m:r>
+                          <m:ctrlPr>
+                            <w:rPr>
+                              <w:rFonts w:ascii="Cambria Math" w:eastAsiaTheme="minorEastAsia" w:hAnsi="Cambria Math"/>
+                            </w:rPr>
+                          </m:ctrlPr>
+                        </m:e>
+                        <m:sup>
+                          <m:r>
+                            <w:rPr>
+                              <w:rFonts w:ascii="Cambria Math" w:eastAsiaTheme="minorEastAsia" w:hAnsi="Cambria Math"/>
+                            </w:rPr>
+                            <m:t>3</m:t>
+                          </m:r>
+                        </m:sup>
+                      </m:sSup>
+                    </m:fName>
+                    <m:e>
+                      <m:r>
+                        <w:rPr>
+                          <w:rFonts w:ascii="Cambria Math" w:eastAsiaTheme="minorEastAsia" w:hAnsi="Cambria Math"/>
+                        </w:rPr>
+                        <m:t>θ-</m:t>
+                      </m:r>
+                      <m:func>
+                        <m:funcPr>
+                          <m:ctrlPr>
+                            <w:rPr>
+                              <w:rFonts w:ascii="Cambria Math" w:eastAsiaTheme="minorEastAsia" w:hAnsi="Cambria Math"/>
+                              <w:i/>
+                            </w:rPr>
+                          </m:ctrlPr>
+                        </m:funcPr>
+                        <m:fName>
+                          <m:r>
+                            <m:rPr>
+                              <m:sty m:val="p"/>
+                            </m:rPr>
+                            <w:rPr>
+                              <w:rFonts w:ascii="Cambria Math" w:eastAsiaTheme="minorEastAsia" w:hAnsi="Cambria Math"/>
+                            </w:rPr>
+                            <m:t>cos</m:t>
+                          </m:r>
+                        </m:fName>
+                        <m:e>
+                          <m:r>
+                            <w:rPr>
+                              <w:rFonts w:ascii="Cambria Math" w:eastAsiaTheme="minorEastAsia" w:hAnsi="Cambria Math"/>
+                            </w:rPr>
+                            <m:t>θ)</m:t>
+                          </m:r>
+                        </m:e>
+                      </m:func>
+                    </m:e>
+                  </m:func>
+                </m:e>
+              </m:func>
+            </m:e>
+          </m:func>
+        </m:oMath>
+      </m:oMathPara>
+    </w:p>
+    <w:p>
+      <w:pPr>
+        <w:spacing w:line="360" w:lineRule="auto"/>
+        <w:rPr>
+          <w:rFonts w:eastAsiaTheme="minorEastAsia"/>
+          <w:i/>
+        </w:rPr>
+      </w:pPr>
+      <m:oMathPara>
+        <m:oMathParaPr>
+          <m:jc m:val="left"/>
+        </m:oMathParaPr>
+        <m:oMath>
+          <m:r>
+            <w:rPr>
+              <w:rFonts w:ascii="Cambria Math" w:eastAsiaTheme="minorEastAsia" w:hAnsi="Cambria Math"/>
+            </w:rPr>
+            <m:t>=</m:t>
+          </m:r>
+          <m:func>
+            <m:funcPr>
+              <m:ctrlPr>
+                <w:rPr>
+                  <w:rFonts w:ascii="Cambria Math" w:eastAsiaTheme="minorEastAsia" w:hAnsi="Cambria Math"/>
+                  <w:i/>
+                </w:rPr>
+              </m:ctrlPr>
+            </m:funcPr>
+            <m:fName>
+              <m:r>
+                <m:rPr>
+                  <m:sty m:val="p"/>
+                </m:rPr>
+                <w:rPr>
+                  <w:rFonts w:ascii="Cambria Math" w:eastAsiaTheme="minorEastAsia" w:hAnsi="Cambria Math"/>
+                </w:rPr>
+                <m:t>cos</m:t>
+              </m:r>
+            </m:fName>
+            <m:e>
+              <m:r>
+                <w:rPr>
+                  <w:rFonts w:ascii="Cambria Math" w:eastAsiaTheme="minorEastAsia" w:hAnsi="Cambria Math"/>
+                </w:rPr>
+                <m:t>θ</m:t>
+              </m:r>
+              <m:d>
+                <m:dPr>
+                  <m:begChr m:val="{"/>
+                  <m:endChr m:val="}"/>
+                  <m:ctrlPr>
+                    <w:rPr>
+                      <w:rFonts w:ascii="Cambria Math" w:eastAsiaTheme="minorEastAsia" w:hAnsi="Cambria Math"/>
+                      <w:i/>
+                    </w:rPr>
+                  </m:ctrlPr>
+                </m:dPr>
+                <m:e>
+                  <m:r>
+                    <w:rPr>
+                      <w:rFonts w:ascii="Cambria Math" w:eastAsiaTheme="minorEastAsia" w:hAnsi="Cambria Math"/>
+                    </w:rPr>
+                    <m:t>8</m:t>
+                  </m:r>
+                  <m:func>
+                    <m:funcPr>
+                      <m:ctrlPr>
+                        <w:rPr>
+                          <w:rFonts w:ascii="Cambria Math" w:eastAsiaTheme="minorEastAsia" w:hAnsi="Cambria Math"/>
+                          <w:i/>
+                        </w:rPr>
+                      </m:ctrlPr>
+                    </m:funcPr>
+                    <m:fName>
+                      <m:sSup>
+                        <m:sSupPr>
+                          <m:ctrlPr>
+                            <w:rPr>
+                              <w:rFonts w:ascii="Cambria Math" w:eastAsiaTheme="minorEastAsia" w:hAnsi="Cambria Math"/>
+                              <w:i/>
+                            </w:rPr>
+                          </m:ctrlPr>
+                        </m:sSupPr>
+                        <m:e>
+                          <m:r>
+                            <m:rPr>
+                              <m:sty m:val="p"/>
+                            </m:rPr>
+                            <w:rPr>
+                              <w:rFonts w:ascii="Cambria Math" w:eastAsiaTheme="minorEastAsia" w:hAnsi="Cambria Math"/>
+                            </w:rPr>
+                            <m:t>cos</m:t>
+                          </m:r>
+                          <m:ctrlPr>
+                            <w:rPr>
+                              <w:rFonts w:ascii="Cambria Math" w:eastAsiaTheme="minorEastAsia" w:hAnsi="Cambria Math"/>
+                            </w:rPr>
+                          </m:ctrlPr>
+                        </m:e>
+                        <m:sup>
+                          <m:r>
+                            <w:rPr>
+                              <w:rFonts w:ascii="Cambria Math" w:eastAsiaTheme="minorEastAsia" w:hAnsi="Cambria Math"/>
+                            </w:rPr>
+                            <m:t>4</m:t>
+                          </m:r>
+                        </m:sup>
+                      </m:sSup>
+                      <m:r>
+                        <w:rPr>
+                          <w:rFonts w:ascii="Cambria Math" w:eastAsiaTheme="minorEastAsia" w:hAnsi="Cambria Math"/>
+                        </w:rPr>
+                        <m:t>θ</m:t>
+                      </m:r>
+                    </m:fName>
+                    <m:e>
+                      <m:r>
+                        <w:rPr>
+                          <w:rFonts w:ascii="Cambria Math" w:eastAsiaTheme="minorEastAsia" w:hAnsi="Cambria Math"/>
+                        </w:rPr>
+                        <m:t>-8</m:t>
+                      </m:r>
+                      <m:func>
+                        <m:funcPr>
+                          <m:ctrlPr>
+                            <w:rPr>
+                              <w:rFonts w:ascii="Cambria Math" w:eastAsiaTheme="minorEastAsia" w:hAnsi="Cambria Math"/>
+                              <w:i/>
+                            </w:rPr>
+                          </m:ctrlPr>
+                        </m:funcPr>
+                        <m:fName>
+                          <m:sSup>
+                            <m:sSupPr>
+                              <m:ctrlPr>
+                                <w:rPr>
+                                  <w:rFonts w:ascii="Cambria Math" w:eastAsiaTheme="minorEastAsia" w:hAnsi="Cambria Math"/>
+                                  <w:i/>
+                                </w:rPr>
+                              </m:ctrlPr>
+                            </m:sSupPr>
+                            <m:e>
+                              <m:r>
+                                <m:rPr>
+                                  <m:sty m:val="p"/>
+                                </m:rPr>
+                                <w:rPr>
+                                  <w:rFonts w:ascii="Cambria Math" w:eastAsiaTheme="minorEastAsia" w:hAnsi="Cambria Math"/>
+                                </w:rPr>
+                                <m:t>cos</m:t>
+                              </m:r>
+                              <m:ctrlPr>
+                                <w:rPr>
+                                  <w:rFonts w:ascii="Cambria Math" w:eastAsiaTheme="minorEastAsia" w:hAnsi="Cambria Math"/>
+                                </w:rPr>
+                              </m:ctrlPr>
+                            </m:e>
+                            <m:sup>
+                              <m:r>
+                                <w:rPr>
+                                  <w:rFonts w:ascii="Cambria Math" w:eastAsiaTheme="minorEastAsia" w:hAnsi="Cambria Math"/>
+                                </w:rPr>
+                                <m:t>2</m:t>
+                              </m:r>
+                            </m:sup>
+                          </m:sSup>
+                        </m:fName>
+                        <m:e>
+                          <m:r>
+                            <w:rPr>
+                              <w:rFonts w:ascii="Cambria Math" w:eastAsiaTheme="minorEastAsia" w:hAnsi="Cambria Math"/>
+                            </w:rPr>
+                            <m:t>θ+2-1</m:t>
+                          </m:r>
+                        </m:e>
+                      </m:func>
+                    </m:e>
+                  </m:func>
+                </m:e>
+              </m:d>
+            </m:e>
+          </m:func>
+          <m:r>
+            <w:rPr>
+              <w:rFonts w:ascii="Cambria Math" w:eastAsiaTheme="minorEastAsia" w:hAnsi="Cambria Math"/>
+            </w:rPr>
+            <m:t>-4</m:t>
+          </m:r>
+          <m:d>
+            <m:dPr>
+              <m:begChr m:val="{"/>
+              <m:endChr m:val="}"/>
+              <m:ctrlPr>
+                <w:rPr>
+                  <w:rFonts w:ascii="Cambria Math" w:eastAsiaTheme="minorEastAsia" w:hAnsi="Cambria Math"/>
+                  <w:i/>
+                </w:rPr>
+              </m:ctrlPr>
+            </m:dPr>
+            <m:e>
+              <m:r>
+                <w:rPr>
+                  <w:rFonts w:ascii="Cambria Math" w:eastAsiaTheme="minorEastAsia" w:hAnsi="Cambria Math"/>
+                </w:rPr>
+                <m:t>2</m:t>
+              </m:r>
+              <m:func>
+                <m:funcPr>
+                  <m:ctrlPr>
+                    <w:rPr>
+                      <w:rFonts w:ascii="Cambria Math" w:eastAsiaTheme="minorEastAsia" w:hAnsi="Cambria Math"/>
+                      <w:i/>
+                    </w:rPr>
+                  </m:ctrlPr>
+                </m:funcPr>
+                <m:fName>
+                  <m:sSup>
+                    <m:sSupPr>
+                      <m:ctrlPr>
+                        <w:rPr>
+                          <w:rFonts w:ascii="Cambria Math" w:eastAsiaTheme="minorEastAsia" w:hAnsi="Cambria Math"/>
+                          <w:i/>
+                        </w:rPr>
+                      </m:ctrlPr>
+                    </m:sSupPr>
+                    <m:e>
+                      <m:r>
+                        <m:rPr>
+                          <m:sty m:val="p"/>
+                        </m:rPr>
+                        <w:rPr>
+                          <w:rFonts w:ascii="Cambria Math" w:eastAsiaTheme="minorEastAsia" w:hAnsi="Cambria Math"/>
+                        </w:rPr>
+                        <m:t>cos</m:t>
+                      </m:r>
+                      <m:ctrlPr>
+                        <w:rPr>
+                          <w:rFonts w:ascii="Cambria Math" w:eastAsiaTheme="minorEastAsia" w:hAnsi="Cambria Math"/>
+                        </w:rPr>
+                      </m:ctrlPr>
                     </m:e>
                     <m:sup>
                       <m:r>
@@ -4586,133 +5808,282 @@
                     <w:rPr>
                       <w:rFonts w:ascii="Cambria Math" w:eastAsiaTheme="minorEastAsia" w:hAnsi="Cambria Math"/>
                     </w:rPr>
-                    <m:t>θ+5sinθ</m:t>
+                    <m:t>θ-</m:t>
+                  </m:r>
+                  <m:func>
+                    <m:funcPr>
+                      <m:ctrlPr>
+                        <w:rPr>
+                          <w:rFonts w:ascii="Cambria Math" w:eastAsiaTheme="minorEastAsia" w:hAnsi="Cambria Math"/>
+                          <w:i/>
+                        </w:rPr>
+                      </m:ctrlPr>
+                    </m:funcPr>
+                    <m:fName>
+                      <m:r>
+                        <m:rPr>
+                          <m:sty m:val="p"/>
+                        </m:rPr>
+                        <w:rPr>
+                          <w:rFonts w:ascii="Cambria Math" w:eastAsiaTheme="minorEastAsia" w:hAnsi="Cambria Math"/>
+                        </w:rPr>
+                        <m:t>cos</m:t>
+                      </m:r>
+                    </m:fName>
+                    <m:e>
+                      <m:r>
+                        <w:rPr>
+                          <w:rFonts w:ascii="Cambria Math" w:eastAsiaTheme="minorEastAsia" w:hAnsi="Cambria Math"/>
+                        </w:rPr>
+                        <m:t>θ-</m:t>
+                      </m:r>
+                      <m:func>
+                        <m:funcPr>
+                          <m:ctrlPr>
+                            <w:rPr>
+                              <w:rFonts w:ascii="Cambria Math" w:eastAsiaTheme="minorEastAsia" w:hAnsi="Cambria Math"/>
+                              <w:i/>
+                            </w:rPr>
+                          </m:ctrlPr>
+                        </m:funcPr>
+                        <m:fName>
+                          <m:sSup>
+                            <m:sSupPr>
+                              <m:ctrlPr>
+                                <w:rPr>
+                                  <w:rFonts w:ascii="Cambria Math" w:eastAsiaTheme="minorEastAsia" w:hAnsi="Cambria Math"/>
+                                  <w:i/>
+                                </w:rPr>
+                              </m:ctrlPr>
+                            </m:sSupPr>
+                            <m:e>
+                              <m:r>
+                                <m:rPr>
+                                  <m:sty m:val="p"/>
+                                </m:rPr>
+                                <w:rPr>
+                                  <w:rFonts w:ascii="Cambria Math" w:eastAsiaTheme="minorEastAsia" w:hAnsi="Cambria Math"/>
+                                </w:rPr>
+                                <m:t>cos</m:t>
+                              </m:r>
+                              <m:ctrlPr>
+                                <w:rPr>
+                                  <w:rFonts w:ascii="Cambria Math" w:eastAsiaTheme="minorEastAsia" w:hAnsi="Cambria Math"/>
+                                </w:rPr>
+                              </m:ctrlPr>
+                            </m:e>
+                            <m:sup>
+                              <m:r>
+                                <w:rPr>
+                                  <w:rFonts w:ascii="Cambria Math" w:eastAsiaTheme="minorEastAsia" w:hAnsi="Cambria Math"/>
+                                </w:rPr>
+                                <m:t>5</m:t>
+                              </m:r>
+                            </m:sup>
+                          </m:sSup>
+                        </m:fName>
+                        <m:e>
+                          <m:r>
+                            <w:rPr>
+                              <w:rFonts w:ascii="Cambria Math" w:eastAsiaTheme="minorEastAsia" w:hAnsi="Cambria Math"/>
+                            </w:rPr>
+                            <m:t>θ+</m:t>
+                          </m:r>
+                          <m:func>
+                            <m:funcPr>
+                              <m:ctrlPr>
+                                <w:rPr>
+                                  <w:rFonts w:ascii="Cambria Math" w:eastAsiaTheme="minorEastAsia" w:hAnsi="Cambria Math"/>
+                                  <w:i/>
+                                </w:rPr>
+                              </m:ctrlPr>
+                            </m:funcPr>
+                            <m:fName>
+                              <m:sSup>
+                                <m:sSupPr>
+                                  <m:ctrlPr>
+                                    <w:rPr>
+                                      <w:rFonts w:ascii="Cambria Math" w:eastAsiaTheme="minorEastAsia" w:hAnsi="Cambria Math"/>
+                                      <w:i/>
+                                    </w:rPr>
+                                  </m:ctrlPr>
+                                </m:sSupPr>
+                                <m:e>
+                                  <m:r>
+                                    <m:rPr>
+                                      <m:sty m:val="p"/>
+                                    </m:rPr>
+                                    <w:rPr>
+                                      <w:rFonts w:ascii="Cambria Math" w:eastAsiaTheme="minorEastAsia" w:hAnsi="Cambria Math"/>
+                                    </w:rPr>
+                                    <m:t>cos</m:t>
+                                  </m:r>
+                                  <m:ctrlPr>
+                                    <w:rPr>
+                                      <w:rFonts w:ascii="Cambria Math" w:eastAsiaTheme="minorEastAsia" w:hAnsi="Cambria Math"/>
+                                    </w:rPr>
+                                  </m:ctrlPr>
+                                </m:e>
+                                <m:sup>
+                                  <m:r>
+                                    <w:rPr>
+                                      <w:rFonts w:ascii="Cambria Math" w:eastAsiaTheme="minorEastAsia" w:hAnsi="Cambria Math"/>
+                                    </w:rPr>
+                                    <m:t>3</m:t>
+                                  </m:r>
+                                </m:sup>
+                              </m:sSup>
+                            </m:fName>
+                            <m:e>
+                              <m:r>
+                                <w:rPr>
+                                  <w:rFonts w:ascii="Cambria Math" w:eastAsiaTheme="minorEastAsia" w:hAnsi="Cambria Math"/>
+                                </w:rPr>
+                                <m:t>θ</m:t>
+                              </m:r>
+                            </m:e>
+                          </m:func>
+                        </m:e>
+                      </m:func>
+                    </m:e>
+                  </m:func>
+                </m:e>
+              </m:func>
+            </m:e>
+          </m:d>
+        </m:oMath>
+      </m:oMathPara>
+    </w:p>
+    <w:p>
+      <w:pPr>
+        <w:spacing w:line="360" w:lineRule="auto"/>
+        <w:rPr>
+          <w:rFonts w:eastAsiaTheme="minorEastAsia"/>
+          <w:i/>
+        </w:rPr>
+      </w:pPr>
+      <m:oMathPara>
+        <m:oMathParaPr>
+          <m:jc m:val="left"/>
+        </m:oMathParaPr>
+        <m:oMath>
+          <m:r>
+            <w:rPr>
+              <w:rFonts w:ascii="Cambria Math" w:eastAsiaTheme="minorEastAsia" w:hAnsi="Cambria Math"/>
+            </w:rPr>
+            <m:t>=8</m:t>
+          </m:r>
+          <m:func>
+            <m:funcPr>
+              <m:ctrlPr>
+                <w:rPr>
+                  <w:rFonts w:ascii="Cambria Math" w:eastAsiaTheme="minorEastAsia" w:hAnsi="Cambria Math"/>
+                  <w:i/>
+                </w:rPr>
+              </m:ctrlPr>
+            </m:funcPr>
+            <m:fName>
+              <m:sSup>
+                <m:sSupPr>
+                  <m:ctrlPr>
+                    <w:rPr>
+                      <w:rFonts w:ascii="Cambria Math" w:eastAsiaTheme="minorEastAsia" w:hAnsi="Cambria Math"/>
+                      <w:i/>
+                    </w:rPr>
+                  </m:ctrlPr>
+                </m:sSupPr>
+                <m:e>
+                  <m:r>
+                    <m:rPr>
+                      <m:sty m:val="p"/>
+                    </m:rPr>
+                    <w:rPr>
+                      <w:rFonts w:ascii="Cambria Math" w:eastAsiaTheme="minorEastAsia" w:hAnsi="Cambria Math"/>
+                    </w:rPr>
+                    <m:t>cos</m:t>
+                  </m:r>
+                  <m:ctrlPr>
+                    <w:rPr>
+                      <w:rFonts w:ascii="Cambria Math" w:eastAsiaTheme="minorEastAsia" w:hAnsi="Cambria Math"/>
+                    </w:rPr>
+                  </m:ctrlPr>
+                </m:e>
+                <m:sup>
+                  <m:r>
+                    <w:rPr>
+                      <w:rFonts w:ascii="Cambria Math" w:eastAsiaTheme="minorEastAsia" w:hAnsi="Cambria Math"/>
+                    </w:rPr>
+                    <m:t>5</m:t>
+                  </m:r>
+                </m:sup>
+              </m:sSup>
+            </m:fName>
+            <m:e>
+              <m:r>
+                <w:rPr>
+                  <w:rFonts w:ascii="Cambria Math" w:eastAsiaTheme="minorEastAsia" w:hAnsi="Cambria Math"/>
+                </w:rPr>
+                <m:t>θ-8</m:t>
+              </m:r>
+              <m:func>
+                <m:funcPr>
+                  <m:ctrlPr>
+                    <w:rPr>
+                      <w:rFonts w:ascii="Cambria Math" w:eastAsiaTheme="minorEastAsia" w:hAnsi="Cambria Math"/>
+                      <w:i/>
+                    </w:rPr>
+                  </m:ctrlPr>
+                </m:funcPr>
+                <m:fName>
+                  <m:sSup>
+                    <m:sSupPr>
+                      <m:ctrlPr>
+                        <w:rPr>
+                          <w:rFonts w:ascii="Cambria Math" w:eastAsiaTheme="minorEastAsia" w:hAnsi="Cambria Math"/>
+                          <w:i/>
+                        </w:rPr>
+                      </m:ctrlPr>
+                    </m:sSupPr>
+                    <m:e>
+                      <m:r>
+                        <m:rPr>
+                          <m:sty m:val="p"/>
+                        </m:rPr>
+                        <w:rPr>
+                          <w:rFonts w:ascii="Cambria Math" w:eastAsiaTheme="minorEastAsia" w:hAnsi="Cambria Math"/>
+                        </w:rPr>
+                        <m:t>cos</m:t>
+                      </m:r>
+                      <m:ctrlPr>
+                        <w:rPr>
+                          <w:rFonts w:ascii="Cambria Math" w:eastAsiaTheme="minorEastAsia" w:hAnsi="Cambria Math"/>
+                        </w:rPr>
+                      </m:ctrlPr>
+                    </m:e>
+                    <m:sup>
+                      <m:r>
+                        <w:rPr>
+                          <w:rFonts w:ascii="Cambria Math" w:eastAsiaTheme="minorEastAsia" w:hAnsi="Cambria Math"/>
+                        </w:rPr>
+                        <m:t>3</m:t>
+                      </m:r>
+                    </m:sup>
+                  </m:sSup>
+                </m:fName>
+                <m:e>
+                  <m:r>
+                    <w:rPr>
+                      <w:rFonts w:ascii="Cambria Math" w:eastAsiaTheme="minorEastAsia" w:hAnsi="Cambria Math"/>
+                    </w:rPr>
+                    <m:t>θ</m:t>
                   </m:r>
                 </m:e>
               </m:func>
-            </m:e>
-          </m:func>
-          <m:r>
-            <w:rPr>
-              <w:rFonts w:ascii="Cambria Math" w:eastAsiaTheme="minorEastAsia" w:hAnsi="Cambria Math"/>
-            </w:rPr>
-            <w:br/>
-          </m:r>
-        </m:oMath>
-        <m:oMath>
-          <m:r>
-            <w:rPr>
-              <w:rFonts w:ascii="Cambria Math" w:eastAsiaTheme="minorEastAsia" w:hAnsi="Cambria Math"/>
-            </w:rPr>
-            <m:t>LHS=</m:t>
-          </m:r>
-          <m:func>
-            <m:funcPr>
-              <m:ctrlPr>
-                <w:rPr>
-                  <w:rFonts w:ascii="Cambria Math" w:eastAsiaTheme="minorEastAsia" w:hAnsi="Cambria Math"/>
-                  <w:i/>
-                </w:rPr>
-              </m:ctrlPr>
-            </m:funcPr>
-            <m:fName>
-              <m:r>
-                <w:rPr>
-                  <w:rFonts w:ascii="Cambria Math" w:eastAsiaTheme="minorEastAsia" w:hAnsi="Cambria Math"/>
-                </w:rPr>
-                <m:t>sin</m:t>
-              </m:r>
-            </m:fName>
-            <m:e>
-              <m:d>
-                <m:dPr>
-                  <m:ctrlPr>
-                    <w:rPr>
-                      <w:rFonts w:ascii="Cambria Math" w:eastAsiaTheme="minorEastAsia" w:hAnsi="Cambria Math"/>
-                      <w:i/>
-                    </w:rPr>
-                  </m:ctrlPr>
-                </m:dPr>
-                <m:e>
-                  <m:r>
-                    <w:rPr>
-                      <w:rFonts w:ascii="Cambria Math" w:eastAsiaTheme="minorEastAsia" w:hAnsi="Cambria Math"/>
-                    </w:rPr>
-                    <m:t>4θ+θ</m:t>
-                  </m:r>
-                </m:e>
-              </m:d>
-            </m:e>
-          </m:func>
-          <m:r>
-            <w:rPr>
-              <w:rFonts w:ascii="Cambria Math" w:eastAsiaTheme="minorEastAsia" w:hAnsi="Cambria Math"/>
-            </w:rPr>
-            <w:br/>
-          </m:r>
-        </m:oMath>
-        <m:oMath>
-          <m:r>
-            <w:rPr>
-              <w:rFonts w:ascii="Cambria Math" w:eastAsiaTheme="minorEastAsia" w:hAnsi="Cambria Math"/>
-            </w:rPr>
-            <m:t>=sin4θ</m:t>
-          </m:r>
-          <m:func>
-            <m:funcPr>
-              <m:ctrlPr>
-                <w:rPr>
-                  <w:rFonts w:ascii="Cambria Math" w:eastAsiaTheme="minorEastAsia" w:hAnsi="Cambria Math"/>
-                  <w:i/>
-                </w:rPr>
-              </m:ctrlPr>
-            </m:funcPr>
-            <m:fName>
-              <m:r>
-                <w:rPr>
-                  <w:rFonts w:ascii="Cambria Math" w:eastAsiaTheme="minorEastAsia" w:hAnsi="Cambria Math"/>
-                </w:rPr>
-                <m:t>cos</m:t>
-              </m:r>
-            </m:fName>
-            <m:e>
-              <m:r>
-                <w:rPr>
-                  <w:rFonts w:ascii="Cambria Math" w:eastAsiaTheme="minorEastAsia" w:hAnsi="Cambria Math"/>
-                </w:rPr>
-                <m:t>θ</m:t>
-              </m:r>
-            </m:e>
-          </m:func>
-          <m:r>
-            <w:rPr>
-              <w:rFonts w:ascii="Cambria Math" w:eastAsiaTheme="minorEastAsia" w:hAnsi="Cambria Math"/>
-            </w:rPr>
-            <m:t>+</m:t>
-          </m:r>
-          <m:func>
-            <m:funcPr>
-              <m:ctrlPr>
-                <w:rPr>
-                  <w:rFonts w:ascii="Cambria Math" w:eastAsiaTheme="minorEastAsia" w:hAnsi="Cambria Math"/>
-                  <w:i/>
-                </w:rPr>
-              </m:ctrlPr>
-            </m:funcPr>
-            <m:fName>
-              <m:r>
-                <w:rPr>
-                  <w:rFonts w:ascii="Cambria Math" w:eastAsiaTheme="minorEastAsia" w:hAnsi="Cambria Math"/>
-                </w:rPr>
-                <m:t>sin</m:t>
-              </m:r>
-            </m:fName>
-            <m:e>
-              <m:r>
-                <w:rPr>
-                  <w:rFonts w:ascii="Cambria Math" w:eastAsiaTheme="minorEastAsia" w:hAnsi="Cambria Math"/>
-                </w:rPr>
-                <m:t>θ</m:t>
+              <m:r>
+                <w:rPr>
+                  <w:rFonts w:ascii="Cambria Math" w:eastAsiaTheme="minorEastAsia" w:hAnsi="Cambria Math"/>
+                </w:rPr>
+                <m:t>+</m:t>
               </m:r>
               <m:func>
                 <m:funcPr>
@@ -4725,6 +6096,9 @@
                 </m:funcPr>
                 <m:fName>
                   <m:r>
+                    <m:rPr>
+                      <m:sty m:val="p"/>
+                    </m:rPr>
                     <w:rPr>
                       <w:rFonts w:ascii="Cambria Math" w:eastAsiaTheme="minorEastAsia" w:hAnsi="Cambria Math"/>
                     </w:rPr>
@@ -4736,74 +6110,199 @@
                     <w:rPr>
                       <w:rFonts w:ascii="Cambria Math" w:eastAsiaTheme="minorEastAsia" w:hAnsi="Cambria Math"/>
                     </w:rPr>
-                    <m:t>4θ</m:t>
+                    <m:t>θ-8</m:t>
                   </m:r>
-                </m:e>
-              </m:func>
-            </m:e>
-          </m:func>
-          <m:r>
-            <w:rPr>
-              <w:rFonts w:ascii="Cambria Math" w:eastAsiaTheme="minorEastAsia" w:hAnsi="Cambria Math"/>
-            </w:rPr>
-            <w:br/>
-          </m:r>
-        </m:oMath>
-        <m:oMath>
-          <m:r>
-            <w:rPr>
-              <w:rFonts w:ascii="Cambria Math" w:eastAsiaTheme="minorEastAsia" w:hAnsi="Cambria Math"/>
-            </w:rPr>
-            <m:t>=2</m:t>
-          </m:r>
-          <m:func>
-            <m:funcPr>
-              <m:ctrlPr>
-                <w:rPr>
-                  <w:rFonts w:ascii="Cambria Math" w:eastAsiaTheme="minorEastAsia" w:hAnsi="Cambria Math"/>
-                  <w:i/>
-                </w:rPr>
-              </m:ctrlPr>
-            </m:funcPr>
-            <m:fName>
-              <m:r>
-                <w:rPr>
-                  <w:rFonts w:ascii="Cambria Math" w:eastAsiaTheme="minorEastAsia" w:hAnsi="Cambria Math"/>
-                </w:rPr>
-                <m:t>sin</m:t>
-              </m:r>
-            </m:fName>
-            <m:e>
-              <m:r>
-                <w:rPr>
-                  <w:rFonts w:ascii="Cambria Math" w:eastAsiaTheme="minorEastAsia" w:hAnsi="Cambria Math"/>
-                </w:rPr>
-                <m:t>2θ</m:t>
-              </m:r>
-              <m:func>
-                <m:funcPr>
-                  <m:ctrlPr>
-                    <w:rPr>
-                      <w:rFonts w:ascii="Cambria Math" w:eastAsiaTheme="minorEastAsia" w:hAnsi="Cambria Math"/>
-                      <w:i/>
-                    </w:rPr>
-                  </m:ctrlPr>
-                </m:funcPr>
-                <m:fName>
-                  <m:r>
-                    <w:rPr>
-                      <w:rFonts w:ascii="Cambria Math" w:eastAsiaTheme="minorEastAsia" w:hAnsi="Cambria Math"/>
-                    </w:rPr>
-                    <m:t>cos</m:t>
-                  </m:r>
-                </m:fName>
-                <m:e>
-                  <m:r>
-                    <w:rPr>
-                      <w:rFonts w:ascii="Cambria Math" w:eastAsiaTheme="minorEastAsia" w:hAnsi="Cambria Math"/>
-                    </w:rPr>
-                    <m:t>2θ cosθ+</m:t>
-                  </m:r>
+                  <m:func>
+                    <m:funcPr>
+                      <m:ctrlPr>
+                        <w:rPr>
+                          <w:rFonts w:ascii="Cambria Math" w:eastAsiaTheme="minorEastAsia" w:hAnsi="Cambria Math"/>
+                          <w:i/>
+                        </w:rPr>
+                      </m:ctrlPr>
+                    </m:funcPr>
+                    <m:fName>
+                      <m:sSup>
+                        <m:sSupPr>
+                          <m:ctrlPr>
+                            <w:rPr>
+                              <w:rFonts w:ascii="Cambria Math" w:eastAsiaTheme="minorEastAsia" w:hAnsi="Cambria Math"/>
+                              <w:i/>
+                            </w:rPr>
+                          </m:ctrlPr>
+                        </m:sSupPr>
+                        <m:e>
+                          <m:r>
+                            <m:rPr>
+                              <m:sty m:val="p"/>
+                            </m:rPr>
+                            <w:rPr>
+                              <w:rFonts w:ascii="Cambria Math" w:eastAsiaTheme="minorEastAsia" w:hAnsi="Cambria Math"/>
+                            </w:rPr>
+                            <m:t>cos</m:t>
+                          </m:r>
+                          <m:ctrlPr>
+                            <w:rPr>
+                              <w:rFonts w:ascii="Cambria Math" w:eastAsiaTheme="minorEastAsia" w:hAnsi="Cambria Math"/>
+                            </w:rPr>
+                          </m:ctrlPr>
+                        </m:e>
+                        <m:sup>
+                          <m:r>
+                            <w:rPr>
+                              <w:rFonts w:ascii="Cambria Math" w:eastAsiaTheme="minorEastAsia" w:hAnsi="Cambria Math"/>
+                            </w:rPr>
+                            <m:t>3</m:t>
+                          </m:r>
+                        </m:sup>
+                      </m:sSup>
+                    </m:fName>
+                    <m:e>
+                      <m:r>
+                        <w:rPr>
+                          <w:rFonts w:ascii="Cambria Math" w:eastAsiaTheme="minorEastAsia" w:hAnsi="Cambria Math"/>
+                        </w:rPr>
+                        <m:t>θ+4</m:t>
+                      </m:r>
+                      <m:func>
+                        <m:funcPr>
+                          <m:ctrlPr>
+                            <w:rPr>
+                              <w:rFonts w:ascii="Cambria Math" w:eastAsiaTheme="minorEastAsia" w:hAnsi="Cambria Math"/>
+                              <w:i/>
+                            </w:rPr>
+                          </m:ctrlPr>
+                        </m:funcPr>
+                        <m:fName>
+                          <m:r>
+                            <m:rPr>
+                              <m:sty m:val="p"/>
+                            </m:rPr>
+                            <w:rPr>
+                              <w:rFonts w:ascii="Cambria Math" w:eastAsiaTheme="minorEastAsia" w:hAnsi="Cambria Math"/>
+                            </w:rPr>
+                            <m:t>cos</m:t>
+                          </m:r>
+                        </m:fName>
+                        <m:e>
+                          <m:r>
+                            <w:rPr>
+                              <w:rFonts w:ascii="Cambria Math" w:eastAsiaTheme="minorEastAsia" w:hAnsi="Cambria Math"/>
+                            </w:rPr>
+                            <m:t>θ+4</m:t>
+                          </m:r>
+                          <m:func>
+                            <m:funcPr>
+                              <m:ctrlPr>
+                                <w:rPr>
+                                  <w:rFonts w:ascii="Cambria Math" w:eastAsiaTheme="minorEastAsia" w:hAnsi="Cambria Math"/>
+                                  <w:i/>
+                                </w:rPr>
+                              </m:ctrlPr>
+                            </m:funcPr>
+                            <m:fName>
+                              <m:sSup>
+                                <m:sSupPr>
+                                  <m:ctrlPr>
+                                    <w:rPr>
+                                      <w:rFonts w:ascii="Cambria Math" w:eastAsiaTheme="minorEastAsia" w:hAnsi="Cambria Math"/>
+                                      <w:i/>
+                                    </w:rPr>
+                                  </m:ctrlPr>
+                                </m:sSupPr>
+                                <m:e>
+                                  <m:r>
+                                    <m:rPr>
+                                      <m:sty m:val="p"/>
+                                    </m:rPr>
+                                    <w:rPr>
+                                      <w:rFonts w:ascii="Cambria Math" w:eastAsiaTheme="minorEastAsia" w:hAnsi="Cambria Math"/>
+                                    </w:rPr>
+                                    <m:t>cos</m:t>
+                                  </m:r>
+                                  <m:ctrlPr>
+                                    <w:rPr>
+                                      <w:rFonts w:ascii="Cambria Math" w:eastAsiaTheme="minorEastAsia" w:hAnsi="Cambria Math"/>
+                                    </w:rPr>
+                                  </m:ctrlPr>
+                                </m:e>
+                                <m:sup>
+                                  <m:r>
+                                    <w:rPr>
+                                      <w:rFonts w:ascii="Cambria Math" w:eastAsiaTheme="minorEastAsia" w:hAnsi="Cambria Math"/>
+                                    </w:rPr>
+                                    <m:t>5</m:t>
+                                  </m:r>
+                                </m:sup>
+                              </m:sSup>
+                            </m:fName>
+                            <m:e>
+                              <m:r>
+                                <w:rPr>
+                                  <w:rFonts w:ascii="Cambria Math" w:eastAsiaTheme="minorEastAsia" w:hAnsi="Cambria Math"/>
+                                </w:rPr>
+                                <m:t>θ+4</m:t>
+                              </m:r>
+                              <m:func>
+                                <m:funcPr>
+                                  <m:ctrlPr>
+                                    <w:rPr>
+                                      <w:rFonts w:ascii="Cambria Math" w:eastAsiaTheme="minorEastAsia" w:hAnsi="Cambria Math"/>
+                                      <w:i/>
+                                    </w:rPr>
+                                  </m:ctrlPr>
+                                </m:funcPr>
+                                <m:fName>
+                                  <m:sSup>
+                                    <m:sSupPr>
+                                      <m:ctrlPr>
+                                        <w:rPr>
+                                          <w:rFonts w:ascii="Cambria Math" w:eastAsiaTheme="minorEastAsia" w:hAnsi="Cambria Math"/>
+                                          <w:i/>
+                                        </w:rPr>
+                                      </m:ctrlPr>
+                                    </m:sSupPr>
+                                    <m:e>
+                                      <m:r>
+                                        <m:rPr>
+                                          <m:sty m:val="p"/>
+                                        </m:rPr>
+                                        <w:rPr>
+                                          <w:rFonts w:ascii="Cambria Math" w:eastAsiaTheme="minorEastAsia" w:hAnsi="Cambria Math"/>
+                                        </w:rPr>
+                                        <m:t>cos</m:t>
+                                      </m:r>
+                                      <m:ctrlPr>
+                                        <w:rPr>
+                                          <w:rFonts w:ascii="Cambria Math" w:eastAsiaTheme="minorEastAsia" w:hAnsi="Cambria Math"/>
+                                        </w:rPr>
+                                      </m:ctrlPr>
+                                    </m:e>
+                                    <m:sup>
+                                      <m:r>
+                                        <w:rPr>
+                                          <w:rFonts w:ascii="Cambria Math" w:eastAsiaTheme="minorEastAsia" w:hAnsi="Cambria Math"/>
+                                        </w:rPr>
+                                        <m:t>3</m:t>
+                                      </m:r>
+                                    </m:sup>
+                                  </m:sSup>
+                                </m:fName>
+                                <m:e>
+                                  <m:r>
+                                    <w:rPr>
+                                      <w:rFonts w:ascii="Cambria Math" w:eastAsiaTheme="minorEastAsia" w:hAnsi="Cambria Math"/>
+                                    </w:rPr>
+                                    <m:t>θ</m:t>
+                                  </m:r>
+                                </m:e>
+                              </m:func>
+                            </m:e>
+                          </m:func>
+                        </m:e>
+                      </m:func>
+                    </m:e>
+                  </m:func>
                 </m:e>
               </m:func>
             </m:e>
@@ -4811,12 +6310,97 @@
         </m:oMath>
       </m:oMathPara>
     </w:p>
+    <w:p>
+      <w:pPr>
+        <w:spacing w:line="360" w:lineRule="auto"/>
+        <w:rPr>
+          <w:rFonts w:eastAsiaTheme="minorEastAsia"/>
+          <w:i/>
+        </w:rPr>
+      </w:pPr>
+      <m:oMathPara>
+        <m:oMathParaPr>
+          <m:jc m:val="left"/>
+        </m:oMathParaPr>
+        <m:oMath>
+          <m:r>
+            <w:rPr>
+              <w:rFonts w:ascii="Cambria Math" w:eastAsiaTheme="minorEastAsia" w:hAnsi="Cambria Math"/>
+            </w:rPr>
+            <m:t>=</m:t>
+          </m:r>
+        </m:oMath>
+      </m:oMathPara>
+    </w:p>
+    <w:p>
+      <w:pPr>
+        <w:spacing w:line="360" w:lineRule="auto"/>
+        <w:rPr>
+          <w:rFonts w:eastAsiaTheme="minorEastAsia"/>
+          <w:i/>
+        </w:rPr>
+      </w:pPr>
+    </w:p>
+    <w:p>
+      <w:pPr>
+        <w:spacing w:line="360" w:lineRule="auto"/>
+        <w:rPr>
+          <w:rFonts w:eastAsiaTheme="minorEastAsia"/>
+          <w:i/>
+        </w:rPr>
+      </w:pPr>
+    </w:p>
+    <w:p>
+      <w:pPr>
+        <w:spacing w:line="360" w:lineRule="auto"/>
+        <w:rPr>
+          <w:rFonts w:eastAsiaTheme="minorEastAsia"/>
+          <w:i/>
+        </w:rPr>
+      </w:pPr>
+    </w:p>
+    <w:p>
+      <w:pPr>
+        <w:spacing w:line="360" w:lineRule="auto"/>
+        <w:rPr>
+          <w:rFonts w:eastAsiaTheme="minorEastAsia"/>
+          <w:i/>
+        </w:rPr>
+      </w:pPr>
+    </w:p>
+    <w:p>
+      <w:pPr>
+        <w:spacing w:line="360" w:lineRule="auto"/>
+        <w:rPr>
+          <w:rFonts w:eastAsiaTheme="minorEastAsia"/>
+          <w:i/>
+        </w:rPr>
+      </w:pPr>
+    </w:p>
+    <w:p>
+      <w:pPr>
+        <w:spacing w:line="360" w:lineRule="auto"/>
+        <w:rPr>
+          <w:rFonts w:eastAsiaTheme="minorEastAsia"/>
+          <w:i/>
+        </w:rPr>
+      </w:pPr>
+    </w:p>
+    <w:p>
+      <w:pPr>
+        <w:spacing w:line="360" w:lineRule="auto"/>
+        <w:rPr>
+          <w:rFonts w:eastAsiaTheme="minorEastAsia"/>
+          <w:i/>
+        </w:rPr>
+      </w:pPr>
+    </w:p>
     <w:sectPr>
       <w:headerReference w:type="default" r:id="rId6"/>
       <w:footerReference w:type="default" r:id="rId7"/>
       <w:pgSz w:w="12240" w:h="15840"/>
       <w:pgMar w:top="720" w:right="720" w:bottom="720" w:left="720" w:header="0" w:footer="0" w:gutter="0"/>
-      <w:cols w:num="2" w:space="576"/>
+      <w:cols w:num="2" w:sep="1" w:space="144"/>
       <w:docGrid w:linePitch="360"/>
     </w:sectPr>
   </w:body>
@@ -4824,8 +6408,8 @@
 </file>
 
 <file path=word/endnotes.xml><?xml version="1.0" encoding="utf-8"?>
-<w:endnotes xmlns:wpc="http://schemas.microsoft.com/office/word/2010/wordprocessingCanvas" xmlns:mc="http://schemas.openxmlformats.org/markup-compatibility/2006" xmlns:o="urn:schemas-microsoft-com:office:office" xmlns:r="http://schemas.openxmlformats.org/officeDocument/2006/relationships" xmlns:m="http://schemas.openxmlformats.org/officeDocument/2006/math" xmlns:v="urn:schemas-microsoft-com:vml" xmlns:wp14="http://schemas.microsoft.com/office/word/2010/wordprocessingDrawing" xmlns:wp="http://schemas.openxmlformats.org/drawingml/2006/wordprocessingDrawing" xmlns:w10="urn:schemas-microsoft-com:office:word" xmlns:w="http://schemas.openxmlformats.org/wordprocessingml/2006/main" xmlns:w14="http://schemas.microsoft.com/office/word/2010/wordml" xmlns:w15="http://schemas.microsoft.com/office/word/2012/wordml" xmlns:wpg="http://schemas.microsoft.com/office/word/2010/wordprocessingGroup" xmlns:wpi="http://schemas.microsoft.com/office/word/2010/wordprocessingInk" xmlns:wne="http://schemas.microsoft.com/office/word/2006/wordml" xmlns:wps="http://schemas.microsoft.com/office/word/2010/wordprocessingShape" mc:Ignorable="w14 w15 wp14">
-  <w:endnote w:type="separator" w:id="-1">
+<w:endnotes xmlns:ve="http://schemas.openxmlformats.org/markup-compatibility/2006" xmlns:o="urn:schemas-microsoft-com:office:office" xmlns:r="http://schemas.openxmlformats.org/officeDocument/2006/relationships" xmlns:m="http://schemas.openxmlformats.org/officeDocument/2006/math" xmlns:v="urn:schemas-microsoft-com:vml" xmlns:wp="http://schemas.openxmlformats.org/drawingml/2006/wordprocessingDrawing" xmlns:w10="urn:schemas-microsoft-com:office:word" xmlns:w="http://schemas.openxmlformats.org/wordprocessingml/2006/main" xmlns:wne="http://schemas.microsoft.com/office/word/2006/wordml">
+  <w:endnote w:type="separator" w:id="0">
     <w:p>
       <w:pPr>
         <w:spacing w:after="0" w:line="240" w:lineRule="auto"/>
@@ -4835,7 +6419,7 @@
       </w:r>
     </w:p>
   </w:endnote>
-  <w:endnote w:type="continuationSeparator" w:id="0">
+  <w:endnote w:type="continuationSeparator" w:id="1">
     <w:p>
       <w:pPr>
         <w:spacing w:after="0" w:line="240" w:lineRule="auto"/>
@@ -4849,7 +6433,7 @@
 </file>
 
 <file path=word/footer1.xml><?xml version="1.0" encoding="utf-8"?>
-<w:ftr xmlns:wpc="http://schemas.microsoft.com/office/word/2010/wordprocessingCanvas" xmlns:mc="http://schemas.openxmlformats.org/markup-compatibility/2006" xmlns:o="urn:schemas-microsoft-com:office:office" xmlns:r="http://schemas.openxmlformats.org/officeDocument/2006/relationships" xmlns:m="http://schemas.openxmlformats.org/officeDocument/2006/math" xmlns:v="urn:schemas-microsoft-com:vml" xmlns:wp14="http://schemas.microsoft.com/office/word/2010/wordprocessingDrawing" xmlns:wp="http://schemas.openxmlformats.org/drawingml/2006/wordprocessingDrawing" xmlns:w10="urn:schemas-microsoft-com:office:word" xmlns:w="http://schemas.openxmlformats.org/wordprocessingml/2006/main" xmlns:w14="http://schemas.microsoft.com/office/word/2010/wordml" xmlns:w15="http://schemas.microsoft.com/office/word/2012/wordml" xmlns:wpg="http://schemas.microsoft.com/office/word/2010/wordprocessingGroup" xmlns:wpi="http://schemas.microsoft.com/office/word/2010/wordprocessingInk" xmlns:wne="http://schemas.microsoft.com/office/word/2006/wordml" xmlns:wps="http://schemas.microsoft.com/office/word/2010/wordprocessingShape" mc:Ignorable="w14 w15 wp14">
+<w:ftr xmlns:ve="http://schemas.openxmlformats.org/markup-compatibility/2006" xmlns:o="urn:schemas-microsoft-com:office:office" xmlns:r="http://schemas.openxmlformats.org/officeDocument/2006/relationships" xmlns:m="http://schemas.openxmlformats.org/officeDocument/2006/math" xmlns:v="urn:schemas-microsoft-com:vml" xmlns:wp="http://schemas.openxmlformats.org/drawingml/2006/wordprocessingDrawing" xmlns:w10="urn:schemas-microsoft-com:office:word" xmlns:w="http://schemas.openxmlformats.org/wordprocessingml/2006/main" xmlns:wne="http://schemas.microsoft.com/office/word/2006/wordml">
   <w:p>
     <w:pPr>
       <w:pStyle w:val="Footer"/>
@@ -4891,8 +6475,8 @@
 </file>
 
 <file path=word/footnotes.xml><?xml version="1.0" encoding="utf-8"?>
-<w:footnotes xmlns:wpc="http://schemas.microsoft.com/office/word/2010/wordprocessingCanvas" xmlns:mc="http://schemas.openxmlformats.org/markup-compatibility/2006" xmlns:o="urn:schemas-microsoft-com:office:office" xmlns:r="http://schemas.openxmlformats.org/officeDocument/2006/relationships" xmlns:m="http://schemas.openxmlformats.org/officeDocument/2006/math" xmlns:v="urn:schemas-microsoft-com:vml" xmlns:wp14="http://schemas.microsoft.com/office/word/2010/wordprocessingDrawing" xmlns:wp="http://schemas.openxmlformats.org/drawingml/2006/wordprocessingDrawing" xmlns:w10="urn:schemas-microsoft-com:office:word" xmlns:w="http://schemas.openxmlformats.org/wordprocessingml/2006/main" xmlns:w14="http://schemas.microsoft.com/office/word/2010/wordml" xmlns:w15="http://schemas.microsoft.com/office/word/2012/wordml" xmlns:wpg="http://schemas.microsoft.com/office/word/2010/wordprocessingGroup" xmlns:wpi="http://schemas.microsoft.com/office/word/2010/wordprocessingInk" xmlns:wne="http://schemas.microsoft.com/office/word/2006/wordml" xmlns:wps="http://schemas.microsoft.com/office/word/2010/wordprocessingShape" mc:Ignorable="w14 w15 wp14">
-  <w:footnote w:type="separator" w:id="-1">
+<w:footnotes xmlns:ve="http://schemas.openxmlformats.org/markup-compatibility/2006" xmlns:o="urn:schemas-microsoft-com:office:office" xmlns:r="http://schemas.openxmlformats.org/officeDocument/2006/relationships" xmlns:m="http://schemas.openxmlformats.org/officeDocument/2006/math" xmlns:v="urn:schemas-microsoft-com:vml" xmlns:wp="http://schemas.openxmlformats.org/drawingml/2006/wordprocessingDrawing" xmlns:w10="urn:schemas-microsoft-com:office:word" xmlns:w="http://schemas.openxmlformats.org/wordprocessingml/2006/main" xmlns:wne="http://schemas.microsoft.com/office/word/2006/wordml">
+  <w:footnote w:type="separator" w:id="0">
     <w:p>
       <w:pPr>
         <w:spacing w:after="0" w:line="240" w:lineRule="auto"/>
@@ -4902,7 +6486,7 @@
       </w:r>
     </w:p>
   </w:footnote>
-  <w:footnote w:type="continuationSeparator" w:id="0">
+  <w:footnote w:type="continuationSeparator" w:id="1">
     <w:p>
       <w:pPr>
         <w:spacing w:after="0" w:line="240" w:lineRule="auto"/>
@@ -4916,7 +6500,7 @@
 </file>
 
 <file path=word/header1.xml><?xml version="1.0" encoding="utf-8"?>
-<w:hdr xmlns:wpc="http://schemas.microsoft.com/office/word/2010/wordprocessingCanvas" xmlns:mc="http://schemas.openxmlformats.org/markup-compatibility/2006" xmlns:o="urn:schemas-microsoft-com:office:office" xmlns:r="http://schemas.openxmlformats.org/officeDocument/2006/relationships" xmlns:m="http://schemas.openxmlformats.org/officeDocument/2006/math" xmlns:v="urn:schemas-microsoft-com:vml" xmlns:wp14="http://schemas.microsoft.com/office/word/2010/wordprocessingDrawing" xmlns:wp="http://schemas.openxmlformats.org/drawingml/2006/wordprocessingDrawing" xmlns:w10="urn:schemas-microsoft-com:office:word" xmlns:w="http://schemas.openxmlformats.org/wordprocessingml/2006/main" xmlns:w14="http://schemas.microsoft.com/office/word/2010/wordml" xmlns:w15="http://schemas.microsoft.com/office/word/2012/wordml" xmlns:wpg="http://schemas.microsoft.com/office/word/2010/wordprocessingGroup" xmlns:wpi="http://schemas.microsoft.com/office/word/2010/wordprocessingInk" xmlns:wne="http://schemas.microsoft.com/office/word/2006/wordml" xmlns:wps="http://schemas.microsoft.com/office/word/2010/wordprocessingShape" mc:Ignorable="w14 w15 wp14">
+<w:hdr xmlns:ve="http://schemas.openxmlformats.org/markup-compatibility/2006" xmlns:o="urn:schemas-microsoft-com:office:office" xmlns:r="http://schemas.openxmlformats.org/officeDocument/2006/relationships" xmlns:m="http://schemas.openxmlformats.org/officeDocument/2006/math" xmlns:v="urn:schemas-microsoft-com:vml" xmlns:wp="http://schemas.openxmlformats.org/drawingml/2006/wordprocessingDrawing" xmlns:w10="urn:schemas-microsoft-com:office:word" xmlns:w="http://schemas.openxmlformats.org/wordprocessingml/2006/main" xmlns:wne="http://schemas.microsoft.com/office/word/2006/wordml">
   <w:sdt>
     <w:sdtPr>
       <w:id w:val="-865442165"/>
@@ -4935,27 +6519,14 @@
         <w:pPr>
           <w:pStyle w:val="Header"/>
         </w:pPr>
-        <w:r>
-          <w:fldChar w:fldCharType="begin"/>
-        </w:r>
-        <w:r>
-          <w:instrText xml:space="preserve"> PAGE   \* MERGEFORMAT </w:instrText>
-        </w:r>
-        <w:r>
-          <w:fldChar w:fldCharType="separate"/>
-        </w:r>
-        <w:r>
-          <w:rPr>
-            <w:noProof/>
-          </w:rPr>
-          <w:t>2</w:t>
-        </w:r>
-        <w:r>
-          <w:rPr>
-            <w:noProof/>
-          </w:rPr>
-          <w:fldChar w:fldCharType="end"/>
-        </w:r>
+        <w:fldSimple w:instr=" PAGE   \* MERGEFORMAT ">
+          <w:r>
+            <w:rPr>
+              <w:noProof/>
+            </w:rPr>
+            <w:t>2</w:t>
+          </w:r>
+        </w:fldSimple>
       </w:p>
     </w:sdtContent>
   </w:sdt>
@@ -4968,7 +6539,7 @@
 </file>
 
 <file path=word/styles.xml><?xml version="1.0" encoding="utf-8"?>
-<w:styles xmlns:mc="http://schemas.openxmlformats.org/markup-compatibility/2006" xmlns:r="http://schemas.openxmlformats.org/officeDocument/2006/relationships" xmlns:w="http://schemas.openxmlformats.org/wordprocessingml/2006/main" xmlns:w14="http://schemas.microsoft.com/office/word/2010/wordml" xmlns:w15="http://schemas.microsoft.com/office/word/2012/wordml" mc:Ignorable="w14 w15">
+<w:styles xmlns:r="http://schemas.openxmlformats.org/officeDocument/2006/relationships" xmlns:w="http://schemas.openxmlformats.org/wordprocessingml/2006/main">
   <w:docDefaults>
     <w:rPrDefault>
       <w:rPr>
@@ -4984,382 +6555,149 @@
       </w:pPr>
     </w:pPrDefault>
   </w:docDefaults>
-  <w:latentStyles w:defLockedState="0" w:defUIPriority="99" w:defSemiHidden="0" w:defUnhideWhenUsed="0" w:defQFormat="0" w:count="371">
-    <w:lsdException w:name="Normal" w:uiPriority="0" w:qFormat="1"/>
-    <w:lsdException w:name="heading 1" w:uiPriority="9" w:qFormat="1"/>
-    <w:lsdException w:name="heading 2" w:semiHidden="1" w:uiPriority="9" w:unhideWhenUsed="1" w:qFormat="1"/>
-    <w:lsdException w:name="heading 3" w:semiHidden="1" w:uiPriority="9" w:unhideWhenUsed="1" w:qFormat="1"/>
-    <w:lsdException w:name="heading 4" w:semiHidden="1" w:uiPriority="9" w:unhideWhenUsed="1" w:qFormat="1"/>
-    <w:lsdException w:name="heading 5" w:semiHidden="1" w:uiPriority="9" w:unhideWhenUsed="1" w:qFormat="1"/>
-    <w:lsdException w:name="heading 6" w:semiHidden="1" w:uiPriority="9" w:unhideWhenUsed="1" w:qFormat="1"/>
-    <w:lsdException w:name="heading 7" w:semiHidden="1" w:uiPriority="9" w:unhideWhenUsed="1" w:qFormat="1"/>
-    <w:lsdException w:name="heading 8" w:semiHidden="1" w:uiPriority="9" w:unhideWhenUsed="1" w:qFormat="1"/>
-    <w:lsdException w:name="heading 9" w:semiHidden="1" w:uiPriority="9" w:unhideWhenUsed="1" w:qFormat="1"/>
-    <w:lsdException w:name="index 1" w:semiHidden="1" w:unhideWhenUsed="1"/>
-    <w:lsdException w:name="index 2" w:semiHidden="1" w:unhideWhenUsed="1"/>
-    <w:lsdException w:name="index 3" w:semiHidden="1" w:unhideWhenUsed="1"/>
-    <w:lsdException w:name="index 4" w:semiHidden="1" w:unhideWhenUsed="1"/>
-    <w:lsdException w:name="index 5" w:semiHidden="1" w:unhideWhenUsed="1"/>
-    <w:lsdException w:name="index 6" w:semiHidden="1" w:unhideWhenUsed="1"/>
-    <w:lsdException w:name="index 7" w:semiHidden="1" w:unhideWhenUsed="1"/>
-    <w:lsdException w:name="index 8" w:semiHidden="1" w:unhideWhenUsed="1"/>
-    <w:lsdException w:name="index 9" w:semiHidden="1" w:unhideWhenUsed="1"/>
-    <w:lsdException w:name="toc 1" w:semiHidden="1" w:uiPriority="39" w:unhideWhenUsed="1"/>
-    <w:lsdException w:name="toc 2" w:semiHidden="1" w:uiPriority="39" w:unhideWhenUsed="1"/>
-    <w:lsdException w:name="toc 3" w:semiHidden="1" w:uiPriority="39" w:unhideWhenUsed="1"/>
-    <w:lsdException w:name="toc 4" w:semiHidden="1" w:uiPriority="39" w:unhideWhenUsed="1"/>
-    <w:lsdException w:name="toc 5" w:semiHidden="1" w:uiPriority="39" w:unhideWhenUsed="1"/>
-    <w:lsdException w:name="toc 6" w:semiHidden="1" w:uiPriority="39" w:unhideWhenUsed="1"/>
-    <w:lsdException w:name="toc 7" w:semiHidden="1" w:uiPriority="39" w:unhideWhenUsed="1"/>
-    <w:lsdException w:name="toc 8" w:semiHidden="1" w:uiPriority="39" w:unhideWhenUsed="1"/>
-    <w:lsdException w:name="toc 9" w:semiHidden="1" w:uiPriority="39" w:unhideWhenUsed="1"/>
-    <w:lsdException w:name="Normal Indent" w:semiHidden="1" w:unhideWhenUsed="1"/>
-    <w:lsdException w:name="footnote text" w:semiHidden="1" w:unhideWhenUsed="1"/>
-    <w:lsdException w:name="annotation text" w:semiHidden="1" w:unhideWhenUsed="1"/>
-    <w:lsdException w:name="header" w:semiHidden="1" w:unhideWhenUsed="1"/>
-    <w:lsdException w:name="footer" w:semiHidden="1" w:unhideWhenUsed="1"/>
-    <w:lsdException w:name="index heading" w:semiHidden="1" w:unhideWhenUsed="1"/>
-    <w:lsdException w:name="caption" w:semiHidden="1" w:uiPriority="35" w:unhideWhenUsed="1" w:qFormat="1"/>
-    <w:lsdException w:name="table of figures" w:semiHidden="1" w:unhideWhenUsed="1"/>
-    <w:lsdException w:name="envelope address" w:semiHidden="1" w:unhideWhenUsed="1"/>
-    <w:lsdException w:name="envelope return" w:semiHidden="1" w:unhideWhenUsed="1"/>
-    <w:lsdException w:name="footnote reference" w:semiHidden="1" w:unhideWhenUsed="1"/>
-    <w:lsdException w:name="annotation reference" w:semiHidden="1" w:unhideWhenUsed="1"/>
-    <w:lsdException w:name="line number" w:semiHidden="1" w:unhideWhenUsed="1"/>
-    <w:lsdException w:name="page number" w:semiHidden="1" w:unhideWhenUsed="1"/>
-    <w:lsdException w:name="endnote reference" w:semiHidden="1" w:unhideWhenUsed="1"/>
-    <w:lsdException w:name="endnote text" w:semiHidden="1" w:unhideWhenUsed="1"/>
-    <w:lsdException w:name="table of authorities" w:semiHidden="1" w:unhideWhenUsed="1"/>
-    <w:lsdException w:name="macro" w:semiHidden="1" w:unhideWhenUsed="1"/>
-    <w:lsdException w:name="toa heading" w:semiHidden="1" w:unhideWhenUsed="1"/>
-    <w:lsdException w:name="List" w:semiHidden="1" w:unhideWhenUsed="1"/>
-    <w:lsdException w:name="List Bullet" w:semiHidden="1" w:unhideWhenUsed="1"/>
-    <w:lsdException w:name="List Number" w:semiHidden="1" w:unhideWhenUsed="1"/>
-    <w:lsdException w:name="List 2" w:semiHidden="1" w:unhideWhenUsed="1"/>
-    <w:lsdException w:name="List 3" w:semiHidden="1" w:unhideWhenUsed="1"/>
-    <w:lsdException w:name="List 4" w:semiHidden="1" w:unhideWhenUsed="1"/>
-    <w:lsdException w:name="List 5" w:semiHidden="1" w:unhideWhenUsed="1"/>
-    <w:lsdException w:name="List Bullet 2" w:semiHidden="1" w:unhideWhenUsed="1"/>
-    <w:lsdException w:name="List Bullet 3" w:semiHidden="1" w:unhideWhenUsed="1"/>
-    <w:lsdException w:name="List Bullet 4" w:semiHidden="1" w:unhideWhenUsed="1"/>
-    <w:lsdException w:name="List Bullet 5" w:semiHidden="1" w:unhideWhenUsed="1"/>
-    <w:lsdException w:name="List Number 2" w:semiHidden="1" w:unhideWhenUsed="1"/>
-    <w:lsdException w:name="List Number 3" w:semiHidden="1" w:unhideWhenUsed="1"/>
-    <w:lsdException w:name="List Number 4" w:semiHidden="1" w:unhideWhenUsed="1"/>
-    <w:lsdException w:name="List Number 5" w:semiHidden="1" w:unhideWhenUsed="1"/>
-    <w:lsdException w:name="Title" w:uiPriority="10" w:qFormat="1"/>
-    <w:lsdException w:name="Closing" w:semiHidden="1" w:unhideWhenUsed="1"/>
-    <w:lsdException w:name="Signature" w:semiHidden="1" w:unhideWhenUsed="1"/>
-    <w:lsdException w:name="Default Paragraph Font" w:semiHidden="1" w:uiPriority="1" w:unhideWhenUsed="1"/>
-    <w:lsdException w:name="Body Text" w:semiHidden="1" w:unhideWhenUsed="1"/>
-    <w:lsdException w:name="Body Text Indent" w:semiHidden="1" w:unhideWhenUsed="1"/>
-    <w:lsdException w:name="List Continue" w:semiHidden="1" w:unhideWhenUsed="1"/>
-    <w:lsdException w:name="List Continue 2" w:semiHidden="1" w:unhideWhenUsed="1"/>
-    <w:lsdException w:name="List Continue 3" w:semiHidden="1" w:unhideWhenUsed="1"/>
-    <w:lsdException w:name="List Continue 4" w:semiHidden="1" w:unhideWhenUsed="1"/>
-    <w:lsdException w:name="List Continue 5" w:semiHidden="1" w:unhideWhenUsed="1"/>
-    <w:lsdException w:name="Message Header" w:semiHidden="1" w:unhideWhenUsed="1"/>
-    <w:lsdException w:name="Subtitle" w:uiPriority="11" w:qFormat="1"/>
-    <w:lsdException w:name="Salutation" w:semiHidden="1" w:unhideWhenUsed="1"/>
-    <w:lsdException w:name="Date" w:semiHidden="1" w:unhideWhenUsed="1"/>
-    <w:lsdException w:name="Body Text First Indent" w:semiHidden="1" w:unhideWhenUsed="1"/>
-    <w:lsdException w:name="Body Text First Indent 2" w:semiHidden="1" w:unhideWhenUsed="1"/>
-    <w:lsdException w:name="Note Heading" w:semiHidden="1" w:unhideWhenUsed="1"/>
-    <w:lsdException w:name="Body Text 2" w:semiHidden="1" w:unhideWhenUsed="1"/>
-    <w:lsdException w:name="Body Text 3" w:semiHidden="1" w:unhideWhenUsed="1"/>
-    <w:lsdException w:name="Body Text Indent 2" w:semiHidden="1" w:unhideWhenUsed="1"/>
-    <w:lsdException w:name="Body Text Indent 3" w:semiHidden="1" w:unhideWhenUsed="1"/>
-    <w:lsdException w:name="Block Text" w:semiHidden="1" w:unhideWhenUsed="1"/>
-    <w:lsdException w:name="Hyperlink" w:semiHidden="1" w:unhideWhenUsed="1"/>
-    <w:lsdException w:name="FollowedHyperlink" w:semiHidden="1" w:unhideWhenUsed="1"/>
-    <w:lsdException w:name="Strong" w:uiPriority="22" w:qFormat="1"/>
-    <w:lsdException w:name="Emphasis" w:uiPriority="20" w:qFormat="1"/>
-    <w:lsdException w:name="Document Map" w:semiHidden="1" w:unhideWhenUsed="1"/>
-    <w:lsdException w:name="Plain Text" w:semiHidden="1" w:unhideWhenUsed="1"/>
-    <w:lsdException w:name="E-mail Signature" w:semiHidden="1" w:unhideWhenUsed="1"/>
-    <w:lsdException w:name="HTML Top of Form" w:semiHidden="1" w:unhideWhenUsed="1"/>
-    <w:lsdException w:name="HTML Bottom of Form" w:semiHidden="1" w:unhideWhenUsed="1"/>
-    <w:lsdException w:name="Normal (Web)" w:semiHidden="1" w:unhideWhenUsed="1"/>
-    <w:lsdException w:name="HTML Acronym" w:semiHidden="1" w:unhideWhenUsed="1"/>
-    <w:lsdException w:name="HTML Address" w:semiHidden="1" w:unhideWhenUsed="1"/>
-    <w:lsdException w:name="HTML Cite" w:semiHidden="1" w:unhideWhenUsed="1"/>
-    <w:lsdException w:name="HTML Code" w:semiHidden="1" w:unhideWhenUsed="1"/>
-    <w:lsdException w:name="HTML Definition" w:semiHidden="1" w:unhideWhenUsed="1"/>
-    <w:lsdException w:name="HTML Keyboard" w:semiHidden="1" w:unhideWhenUsed="1"/>
-    <w:lsdException w:name="HTML Preformatted" w:semiHidden="1" w:unhideWhenUsed="1"/>
-    <w:lsdException w:name="HTML Sample" w:semiHidden="1" w:unhideWhenUsed="1"/>
-    <w:lsdException w:name="HTML Typewriter" w:semiHidden="1" w:unhideWhenUsed="1"/>
-    <w:lsdException w:name="HTML Variable" w:semiHidden="1" w:unhideWhenUsed="1"/>
-    <w:lsdException w:name="Normal Table" w:semiHidden="1" w:unhideWhenUsed="1"/>
-    <w:lsdException w:name="annotation subject" w:semiHidden="1" w:unhideWhenUsed="1"/>
-    <w:lsdException w:name="No List" w:semiHidden="1" w:unhideWhenUsed="1"/>
-    <w:lsdException w:name="Outline List 1" w:semiHidden="1" w:unhideWhenUsed="1"/>
-    <w:lsdException w:name="Outline List 2" w:semiHidden="1" w:unhideWhenUsed="1"/>
-    <w:lsdException w:name="Outline List 3" w:semiHidden="1" w:unhideWhenUsed="1"/>
-    <w:lsdException w:name="Table Simple 1" w:semiHidden="1" w:unhideWhenUsed="1"/>
-    <w:lsdException w:name="Table Simple 2" w:semiHidden="1" w:unhideWhenUsed="1"/>
-    <w:lsdException w:name="Table Simple 3" w:semiHidden="1" w:unhideWhenUsed="1"/>
-    <w:lsdException w:name="Table Classic 1" w:semiHidden="1" w:unhideWhenUsed="1"/>
-    <w:lsdException w:name="Table Classic 2" w:semiHidden="1" w:unhideWhenUsed="1"/>
-    <w:lsdException w:name="Table Classic 3" w:semiHidden="1" w:unhideWhenUsed="1"/>
-    <w:lsdException w:name="Table Classic 4" w:semiHidden="1" w:unhideWhenUsed="1"/>
-    <w:lsdException w:name="Table Colorful 1" w:semiHidden="1" w:unhideWhenUsed="1"/>
-    <w:lsdException w:name="Table Colorful 2" w:semiHidden="1" w:unhideWhenUsed="1"/>
-    <w:lsdException w:name="Table Colorful 3" w:semiHidden="1" w:unhideWhenUsed="1"/>
-    <w:lsdException w:name="Table Columns 1" w:semiHidden="1" w:unhideWhenUsed="1"/>
-    <w:lsdException w:name="Table Columns 2" w:semiHidden="1" w:unhideWhenUsed="1"/>
-    <w:lsdException w:name="Table Columns 3" w:semiHidden="1" w:unhideWhenUsed="1"/>
-    <w:lsdException w:name="Table Columns 4" w:semiHidden="1" w:unhideWhenUsed="1"/>
-    <w:lsdException w:name="Table Columns 5" w:semiHidden="1" w:unhideWhenUsed="1"/>
-    <w:lsdException w:name="Table Grid 1" w:semiHidden="1" w:unhideWhenUsed="1"/>
-    <w:lsdException w:name="Table Grid 2" w:semiHidden="1" w:unhideWhenUsed="1"/>
-    <w:lsdException w:name="Table Grid 3" w:semiHidden="1" w:unhideWhenUsed="1"/>
-    <w:lsdException w:name="Table Grid 4" w:semiHidden="1" w:unhideWhenUsed="1"/>
-    <w:lsdException w:name="Table Grid 5" w:semiHidden="1" w:unhideWhenUsed="1"/>
-    <w:lsdException w:name="Table Grid 6" w:semiHidden="1" w:unhideWhenUsed="1"/>
-    <w:lsdException w:name="Table Grid 7" w:semiHidden="1" w:unhideWhenUsed="1"/>
-    <w:lsdException w:name="Table Grid 8" w:semiHidden="1" w:unhideWhenUsed="1"/>
-    <w:lsdException w:name="Table List 1" w:semiHidden="1" w:unhideWhenUsed="1"/>
-    <w:lsdException w:name="Table List 2" w:semiHidden="1" w:unhideWhenUsed="1"/>
-    <w:lsdException w:name="Table List 3" w:semiHidden="1" w:unhideWhenUsed="1"/>
-    <w:lsdException w:name="Table List 4" w:semiHidden="1" w:unhideWhenUsed="1"/>
-    <w:lsdException w:name="Table List 5" w:semiHidden="1" w:unhideWhenUsed="1"/>
-    <w:lsdException w:name="Table List 6" w:semiHidden="1" w:unhideWhenUsed="1"/>
-    <w:lsdException w:name="Table List 7" w:semiHidden="1" w:unhideWhenUsed="1"/>
-    <w:lsdException w:name="Table List 8" w:semiHidden="1" w:unhideWhenUsed="1"/>
-    <w:lsdException w:name="Table 3D effects 1" w:semiHidden="1" w:unhideWhenUsed="1"/>
-    <w:lsdException w:name="Table 3D effects 2" w:semiHidden="1" w:unhideWhenUsed="1"/>
-    <w:lsdException w:name="Table 3D effects 3" w:semiHidden="1" w:unhideWhenUsed="1"/>
-    <w:lsdException w:name="Table Contemporary" w:semiHidden="1" w:unhideWhenUsed="1"/>
-    <w:lsdException w:name="Table Elegant" w:semiHidden="1" w:unhideWhenUsed="1"/>
-    <w:lsdException w:name="Table Professional" w:semiHidden="1" w:unhideWhenUsed="1"/>
-    <w:lsdException w:name="Table Subtle 1" w:semiHidden="1" w:unhideWhenUsed="1"/>
-    <w:lsdException w:name="Table Subtle 2" w:semiHidden="1" w:unhideWhenUsed="1"/>
-    <w:lsdException w:name="Table Web 1" w:semiHidden="1" w:unhideWhenUsed="1"/>
-    <w:lsdException w:name="Table Web 2" w:semiHidden="1" w:unhideWhenUsed="1"/>
-    <w:lsdException w:name="Table Web 3" w:semiHidden="1" w:unhideWhenUsed="1"/>
-    <w:lsdException w:name="Balloon Text" w:semiHidden="1" w:unhideWhenUsed="1"/>
-    <w:lsdException w:name="Table Grid" w:uiPriority="39"/>
-    <w:lsdException w:name="Table Theme" w:semiHidden="1" w:unhideWhenUsed="1"/>
-    <w:lsdException w:name="Placeholder Text" w:semiHidden="1"/>
-    <w:lsdException w:name="No Spacing" w:uiPriority="1" w:qFormat="1"/>
-    <w:lsdException w:name="Light Shading" w:uiPriority="60"/>
-    <w:lsdException w:name="Light List" w:uiPriority="61"/>
-    <w:lsdException w:name="Light Grid" w:uiPriority="62"/>
-    <w:lsdException w:name="Medium Shading 1" w:uiPriority="63"/>
-    <w:lsdException w:name="Medium Shading 2" w:uiPriority="64"/>
-    <w:lsdException w:name="Medium List 1" w:uiPriority="65"/>
-    <w:lsdException w:name="Medium List 2" w:uiPriority="66"/>
-    <w:lsdException w:name="Medium Grid 1" w:uiPriority="67"/>
-    <w:lsdException w:name="Medium Grid 2" w:uiPriority="68"/>
-    <w:lsdException w:name="Medium Grid 3" w:uiPriority="69"/>
-    <w:lsdException w:name="Dark List" w:uiPriority="70"/>
-    <w:lsdException w:name="Colorful Shading" w:uiPriority="71"/>
-    <w:lsdException w:name="Colorful List" w:uiPriority="72"/>
-    <w:lsdException w:name="Colorful Grid" w:uiPriority="73"/>
-    <w:lsdException w:name="Light Shading Accent 1" w:uiPriority="60"/>
-    <w:lsdException w:name="Light List Accent 1" w:uiPriority="61"/>
-    <w:lsdException w:name="Light Grid Accent 1" w:uiPriority="62"/>
-    <w:lsdException w:name="Medium Shading 1 Accent 1" w:uiPriority="63"/>
-    <w:lsdException w:name="Medium Shading 2 Accent 1" w:uiPriority="64"/>
-    <w:lsdException w:name="Medium List 1 Accent 1" w:uiPriority="65"/>
-    <w:lsdException w:name="Revision" w:semiHidden="1"/>
-    <w:lsdException w:name="List Paragraph" w:uiPriority="34" w:qFormat="1"/>
-    <w:lsdException w:name="Quote" w:uiPriority="29" w:qFormat="1"/>
-    <w:lsdException w:name="Intense Quote" w:uiPriority="30" w:qFormat="1"/>
-    <w:lsdException w:name="Medium List 2 Accent 1" w:uiPriority="66"/>
-    <w:lsdException w:name="Medium Grid 1 Accent 1" w:uiPriority="67"/>
-    <w:lsdException w:name="Medium Grid 2 Accent 1" w:uiPriority="68"/>
-    <w:lsdException w:name="Medium Grid 3 Accent 1" w:uiPriority="69"/>
-    <w:lsdException w:name="Dark List Accent 1" w:uiPriority="70"/>
-    <w:lsdException w:name="Colorful Shading Accent 1" w:uiPriority="71"/>
-    <w:lsdException w:name="Colorful List Accent 1" w:uiPriority="72"/>
-    <w:lsdException w:name="Colorful Grid Accent 1" w:uiPriority="73"/>
-    <w:lsdException w:name="Light Shading Accent 2" w:uiPriority="60"/>
-    <w:lsdException w:name="Light List Accent 2" w:uiPriority="61"/>
-    <w:lsdException w:name="Light Grid Accent 2" w:uiPriority="62"/>
-    <w:lsdException w:name="Medium Shading 1 Accent 2" w:uiPriority="63"/>
-    <w:lsdException w:name="Medium Shading 2 Accent 2" w:uiPriority="64"/>
-    <w:lsdException w:name="Medium List 1 Accent 2" w:uiPriority="65"/>
-    <w:lsdException w:name="Medium List 2 Accent 2" w:uiPriority="66"/>
-    <w:lsdException w:name="Medium Grid 1 Accent 2" w:uiPriority="67"/>
-    <w:lsdException w:name="Medium Grid 2 Accent 2" w:uiPriority="68"/>
-    <w:lsdException w:name="Medium Grid 3 Accent 2" w:uiPriority="69"/>
-    <w:lsdException w:name="Dark List Accent 2" w:uiPriority="70"/>
-    <w:lsdException w:name="Colorful Shading Accent 2" w:uiPriority="71"/>
-    <w:lsdException w:name="Colorful List Accent 2" w:uiPriority="72"/>
-    <w:lsdException w:name="Colorful Grid Accent 2" w:uiPriority="73"/>
-    <w:lsdException w:name="Light Shading Accent 3" w:uiPriority="60"/>
-    <w:lsdException w:name="Light List Accent 3" w:uiPriority="61"/>
-    <w:lsdException w:name="Light Grid Accent 3" w:uiPriority="62"/>
-    <w:lsdException w:name="Medium Shading 1 Accent 3" w:uiPriority="63"/>
-    <w:lsdException w:name="Medium Shading 2 Accent 3" w:uiPriority="64"/>
-    <w:lsdException w:name="Medium List 1 Accent 3" w:uiPriority="65"/>
-    <w:lsdException w:name="Medium List 2 Accent 3" w:uiPriority="66"/>
-    <w:lsdException w:name="Medium Grid 1 Accent 3" w:uiPriority="67"/>
-    <w:lsdException w:name="Medium Grid 2 Accent 3" w:uiPriority="68"/>
-    <w:lsdException w:name="Medium Grid 3 Accent 3" w:uiPriority="69"/>
-    <w:lsdException w:name="Dark List Accent 3" w:uiPriority="70"/>
-    <w:lsdException w:name="Colorful Shading Accent 3" w:uiPriority="71"/>
-    <w:lsdException w:name="Colorful List Accent 3" w:uiPriority="72"/>
-    <w:lsdException w:name="Colorful Grid Accent 3" w:uiPriority="73"/>
-    <w:lsdException w:name="Light Shading Accent 4" w:uiPriority="60"/>
-    <w:lsdException w:name="Light List Accent 4" w:uiPriority="61"/>
-    <w:lsdException w:name="Light Grid Accent 4" w:uiPriority="62"/>
-    <w:lsdException w:name="Medium Shading 1 Accent 4" w:uiPriority="63"/>
-    <w:lsdException w:name="Medium Shading 2 Accent 4" w:uiPriority="64"/>
-    <w:lsdException w:name="Medium List 1 Accent 4" w:uiPriority="65"/>
-    <w:lsdException w:name="Medium List 2 Accent 4" w:uiPriority="66"/>
-    <w:lsdException w:name="Medium Grid 1 Accent 4" w:uiPriority="67"/>
-    <w:lsdException w:name="Medium Grid 2 Accent 4" w:uiPriority="68"/>
-    <w:lsdException w:name="Medium Grid 3 Accent 4" w:uiPriority="69"/>
-    <w:lsdException w:name="Dark List Accent 4" w:uiPriority="70"/>
-    <w:lsdException w:name="Colorful Shading Accent 4" w:uiPriority="71"/>
-    <w:lsdException w:name="Colorful List Accent 4" w:uiPriority="72"/>
-    <w:lsdException w:name="Colorful Grid Accent 4" w:uiPriority="73"/>
-    <w:lsdException w:name="Light Shading Accent 5" w:uiPriority="60"/>
-    <w:lsdException w:name="Light List Accent 5" w:uiPriority="61"/>
-    <w:lsdException w:name="Light Grid Accent 5" w:uiPriority="62"/>
-    <w:lsdException w:name="Medium Shading 1 Accent 5" w:uiPriority="63"/>
-    <w:lsdException w:name="Medium Shading 2 Accent 5" w:uiPriority="64"/>
-    <w:lsdException w:name="Medium List 1 Accent 5" w:uiPriority="65"/>
-    <w:lsdException w:name="Medium List 2 Accent 5" w:uiPriority="66"/>
-    <w:lsdException w:name="Medium Grid 1 Accent 5" w:uiPriority="67"/>
-    <w:lsdException w:name="Medium Grid 2 Accent 5" w:uiPriority="68"/>
-    <w:lsdException w:name="Medium Grid 3 Accent 5" w:uiPriority="69"/>
-    <w:lsdException w:name="Dark List Accent 5" w:uiPriority="70"/>
-    <w:lsdException w:name="Colorful Shading Accent 5" w:uiPriority="71"/>
-    <w:lsdException w:name="Colorful List Accent 5" w:uiPriority="72"/>
-    <w:lsdException w:name="Colorful Grid Accent 5" w:uiPriority="73"/>
-    <w:lsdException w:name="Light Shading Accent 6" w:uiPriority="60"/>
-    <w:lsdException w:name="Light List Accent 6" w:uiPriority="61"/>
-    <w:lsdException w:name="Light Grid Accent 6" w:uiPriority="62"/>
-    <w:lsdException w:name="Medium Shading 1 Accent 6" w:uiPriority="63"/>
-    <w:lsdException w:name="Medium Shading 2 Accent 6" w:uiPriority="64"/>
-    <w:lsdException w:name="Medium List 1 Accent 6" w:uiPriority="65"/>
-    <w:lsdException w:name="Medium List 2 Accent 6" w:uiPriority="66"/>
-    <w:lsdException w:name="Medium Grid 1 Accent 6" w:uiPriority="67"/>
-    <w:lsdException w:name="Medium Grid 2 Accent 6" w:uiPriority="68"/>
-    <w:lsdException w:name="Medium Grid 3 Accent 6" w:uiPriority="69"/>
-    <w:lsdException w:name="Dark List Accent 6" w:uiPriority="70"/>
-    <w:lsdException w:name="Colorful Shading Accent 6" w:uiPriority="71"/>
-    <w:lsdException w:name="Colorful List Accent 6" w:uiPriority="72"/>
-    <w:lsdException w:name="Colorful Grid Accent 6" w:uiPriority="73"/>
-    <w:lsdException w:name="Subtle Emphasis" w:uiPriority="19" w:qFormat="1"/>
-    <w:lsdException w:name="Intense Emphasis" w:uiPriority="21" w:qFormat="1"/>
-    <w:lsdException w:name="Subtle Reference" w:uiPriority="31" w:qFormat="1"/>
-    <w:lsdException w:name="Intense Reference" w:uiPriority="32" w:qFormat="1"/>
-    <w:lsdException w:name="Book Title" w:uiPriority="33" w:qFormat="1"/>
-    <w:lsdException w:name="Bibliography" w:semiHidden="1" w:uiPriority="37" w:unhideWhenUsed="1"/>
-    <w:lsdException w:name="TOC Heading" w:semiHidden="1" w:uiPriority="39" w:unhideWhenUsed="1" w:qFormat="1"/>
-    <w:lsdException w:name="Plain Table 1" w:uiPriority="41"/>
-    <w:lsdException w:name="Plain Table 2" w:uiPriority="42"/>
-    <w:lsdException w:name="Plain Table 3" w:uiPriority="43"/>
-    <w:lsdException w:name="Plain Table 4" w:uiPriority="44"/>
-    <w:lsdException w:name="Plain Table 5" w:uiPriority="45"/>
-    <w:lsdException w:name="Grid Table Light" w:uiPriority="40"/>
-    <w:lsdException w:name="Grid Table 1 Light" w:uiPriority="46"/>
-    <w:lsdException w:name="Grid Table 2" w:uiPriority="47"/>
-    <w:lsdException w:name="Grid Table 3" w:uiPriority="48"/>
-    <w:lsdException w:name="Grid Table 4" w:uiPriority="49"/>
-    <w:lsdException w:name="Grid Table 5 Dark" w:uiPriority="50"/>
-    <w:lsdException w:name="Grid Table 6 Colorful" w:uiPriority="51"/>
-    <w:lsdException w:name="Grid Table 7 Colorful" w:uiPriority="52"/>
-    <w:lsdException w:name="Grid Table 1 Light Accent 1" w:uiPriority="46"/>
-    <w:lsdException w:name="Grid Table 2 Accent 1" w:uiPriority="47"/>
-    <w:lsdException w:name="Grid Table 3 Accent 1" w:uiPriority="48"/>
-    <w:lsdException w:name="Grid Table 4 Accent 1" w:uiPriority="49"/>
-    <w:lsdException w:name="Grid Table 5 Dark Accent 1" w:uiPriority="50"/>
-    <w:lsdException w:name="Grid Table 6 Colorful Accent 1" w:uiPriority="51"/>
-    <w:lsdException w:name="Grid Table 7 Colorful Accent 1" w:uiPriority="52"/>
-    <w:lsdException w:name="Grid Table 1 Light Accent 2" w:uiPriority="46"/>
-    <w:lsdException w:name="Grid Table 2 Accent 2" w:uiPriority="47"/>
-    <w:lsdException w:name="Grid Table 3 Accent 2" w:uiPriority="48"/>
-    <w:lsdException w:name="Grid Table 4 Accent 2" w:uiPriority="49"/>
-    <w:lsdException w:name="Grid Table 5 Dark Accent 2" w:uiPriority="50"/>
-    <w:lsdException w:name="Grid Table 6 Colorful Accent 2" w:uiPriority="51"/>
-    <w:lsdException w:name="Grid Table 7 Colorful Accent 2" w:uiPriority="52"/>
-    <w:lsdException w:name="Grid Table 1 Light Accent 3" w:uiPriority="46"/>
-    <w:lsdException w:name="Grid Table 2 Accent 3" w:uiPriority="47"/>
-    <w:lsdException w:name="Grid Table 3 Accent 3" w:uiPriority="48"/>
-    <w:lsdException w:name="Grid Table 4 Accent 3" w:uiPriority="49"/>
-    <w:lsdException w:name="Grid Table 5 Dark Accent 3" w:uiPriority="50"/>
-    <w:lsdException w:name="Grid Table 6 Colorful Accent 3" w:uiPriority="51"/>
-    <w:lsdException w:name="Grid Table 7 Colorful Accent 3" w:uiPriority="52"/>
-    <w:lsdException w:name="Grid Table 1 Light Accent 4" w:uiPriority="46"/>
-    <w:lsdException w:name="Grid Table 2 Accent 4" w:uiPriority="47"/>
-    <w:lsdException w:name="Grid Table 3 Accent 4" w:uiPriority="48"/>
-    <w:lsdException w:name="Grid Table 4 Accent 4" w:uiPriority="49"/>
-    <w:lsdException w:name="Grid Table 5 Dark Accent 4" w:uiPriority="50"/>
-    <w:lsdException w:name="Grid Table 6 Colorful Accent 4" w:uiPriority="51"/>
-    <w:lsdException w:name="Grid Table 7 Colorful Accent 4" w:uiPriority="52"/>
-    <w:lsdException w:name="Grid Table 1 Light Accent 5" w:uiPriority="46"/>
-    <w:lsdException w:name="Grid Table 2 Accent 5" w:uiPriority="47"/>
-    <w:lsdException w:name="Grid Table 3 Accent 5" w:uiPriority="48"/>
-    <w:lsdException w:name="Grid Table 4 Accent 5" w:uiPriority="49"/>
-    <w:lsdException w:name="Grid Table 5 Dark Accent 5" w:uiPriority="50"/>
-    <w:lsdException w:name="Grid Table 6 Colorful Accent 5" w:uiPriority="51"/>
-    <w:lsdException w:name="Grid Table 7 Colorful Accent 5" w:uiPriority="52"/>
-    <w:lsdException w:name="Grid Table 1 Light Accent 6" w:uiPriority="46"/>
-    <w:lsdException w:name="Grid Table 2 Accent 6" w:uiPriority="47"/>
-    <w:lsdException w:name="Grid Table 3 Accent 6" w:uiPriority="48"/>
-    <w:lsdException w:name="Grid Table 4 Accent 6" w:uiPriority="49"/>
-    <w:lsdException w:name="Grid Table 5 Dark Accent 6" w:uiPriority="50"/>
-    <w:lsdException w:name="Grid Table 6 Colorful Accent 6" w:uiPriority="51"/>
-    <w:lsdException w:name="Grid Table 7 Colorful Accent 6" w:uiPriority="52"/>
-    <w:lsdException w:name="List Table 1 Light" w:uiPriority="46"/>
-    <w:lsdException w:name="List Table 2" w:uiPriority="47"/>
-    <w:lsdException w:name="List Table 3" w:uiPriority="48"/>
-    <w:lsdException w:name="List Table 4" w:uiPriority="49"/>
-    <w:lsdException w:name="List Table 5 Dark" w:uiPriority="50"/>
-    <w:lsdException w:name="List Table 6 Colorful" w:uiPriority="51"/>
-    <w:lsdException w:name="List Table 7 Colorful" w:uiPriority="52"/>
-    <w:lsdException w:name="List Table 1 Light Accent 1" w:uiPriority="46"/>
-    <w:lsdException w:name="List Table 2 Accent 1" w:uiPriority="47"/>
-    <w:lsdException w:name="List Table 3 Accent 1" w:uiPriority="48"/>
-    <w:lsdException w:name="List Table 4 Accent 1" w:uiPriority="49"/>
-    <w:lsdException w:name="List Table 5 Dark Accent 1" w:uiPriority="50"/>
-    <w:lsdException w:name="List Table 6 Colorful Accent 1" w:uiPriority="51"/>
-    <w:lsdException w:name="List Table 7 Colorful Accent 1" w:uiPriority="52"/>
-    <w:lsdException w:name="List Table 1 Light Accent 2" w:uiPriority="46"/>
-    <w:lsdException w:name="List Table 2 Accent 2" w:uiPriority="47"/>
-    <w:lsdException w:name="List Table 3 Accent 2" w:uiPriority="48"/>
-    <w:lsdException w:name="List Table 4 Accent 2" w:uiPriority="49"/>
-    <w:lsdException w:name="List Table 5 Dark Accent 2" w:uiPriority="50"/>
-    <w:lsdException w:name="List Table 6 Colorful Accent 2" w:uiPriority="51"/>
-    <w:lsdException w:name="List Table 7 Colorful Accent 2" w:uiPriority="52"/>
-    <w:lsdException w:name="List Table 1 Light Accent 3" w:uiPriority="46"/>
-    <w:lsdException w:name="List Table 2 Accent 3" w:uiPriority="47"/>
-    <w:lsdException w:name="List Table 3 Accent 3" w:uiPriority="48"/>
-    <w:lsdException w:name="List Table 4 Accent 3" w:uiPriority="49"/>
-    <w:lsdException w:name="List Table 5 Dark Accent 3" w:uiPriority="50"/>
-    <w:lsdException w:name="List Table 6 Colorful Accent 3" w:uiPriority="51"/>
-    <w:lsdException w:name="List Table 7 Colorful Accent 3" w:uiPriority="52"/>
-    <w:lsdException w:name="List Table 1 Light Accent 4" w:uiPriority="46"/>
-    <w:lsdException w:name="List Table 2 Accent 4" w:uiPriority="47"/>
-    <w:lsdException w:name="List Table 3 Accent 4" w:uiPriority="48"/>
-    <w:lsdException w:name="List Table 4 Accent 4" w:uiPriority="49"/>
-    <w:lsdException w:name="List Table 5 Dark Accent 4" w:uiPriority="50"/>
-    <w:lsdException w:name="List Table 6 Colorful Accent 4" w:uiPriority="51"/>
-    <w:lsdException w:name="List Table 7 Colorful Accent 4" w:uiPriority="52"/>
-    <w:lsdException w:name="List Table 1 Light Accent 5" w:uiPriority="46"/>
-    <w:lsdException w:name="List Table 2 Accent 5" w:uiPriority="47"/>
-    <w:lsdException w:name="List Table 3 Accent 5" w:uiPriority="48"/>
-    <w:lsdException w:name="List Table 4 Accent 5" w:uiPriority="49"/>
-    <w:lsdException w:name="List Table 5 Dark Accent 5" w:uiPriority="50"/>
-    <w:lsdException w:name="List Table 6 Colorful Accent 5" w:uiPriority="51"/>
-    <w:lsdException w:name="List Table 7 Colorful Accent 5" w:uiPriority="52"/>
-    <w:lsdException w:name="List Table 1 Light Accent 6" w:uiPriority="46"/>
-    <w:lsdException w:name="List Table 2 Accent 6" w:uiPriority="47"/>
-    <w:lsdException w:name="List Table 3 Accent 6" w:uiPriority="48"/>
-    <w:lsdException w:name="List Table 4 Accent 6" w:uiPriority="49"/>
-    <w:lsdException w:name="List Table 5 Dark Accent 6" w:uiPriority="50"/>
-    <w:lsdException w:name="List Table 6 Colorful Accent 6" w:uiPriority="51"/>
-    <w:lsdException w:name="List Table 7 Colorful Accent 6" w:uiPriority="52"/>
+  <w:latentStyles w:defLockedState="0" w:defUIPriority="99" w:defSemiHidden="1" w:defUnhideWhenUsed="1" w:defQFormat="0" w:count="267">
+    <w:lsdException w:name="Normal" w:semiHidden="0" w:uiPriority="0" w:unhideWhenUsed="0" w:qFormat="1"/>
+    <w:lsdException w:name="heading 1" w:semiHidden="0" w:uiPriority="9" w:unhideWhenUsed="0" w:qFormat="1"/>
+    <w:lsdException w:name="heading 2" w:uiPriority="9" w:qFormat="1"/>
+    <w:lsdException w:name="heading 3" w:uiPriority="9" w:qFormat="1"/>
+    <w:lsdException w:name="heading 4" w:uiPriority="9" w:qFormat="1"/>
+    <w:lsdException w:name="heading 5" w:uiPriority="9" w:qFormat="1"/>
+    <w:lsdException w:name="heading 6" w:uiPriority="9" w:qFormat="1"/>
+    <w:lsdException w:name="heading 7" w:uiPriority="9" w:qFormat="1"/>
+    <w:lsdException w:name="heading 8" w:uiPriority="9" w:qFormat="1"/>
+    <w:lsdException w:name="heading 9" w:uiPriority="9" w:qFormat="1"/>
+    <w:lsdException w:name="toc 1" w:uiPriority="39"/>
+    <w:lsdException w:name="toc 2" w:uiPriority="39"/>
+    <w:lsdException w:name="toc 3" w:uiPriority="39"/>
+    <w:lsdException w:name="toc 4" w:uiPriority="39"/>
+    <w:lsdException w:name="toc 5" w:uiPriority="39"/>
+    <w:lsdException w:name="toc 6" w:uiPriority="39"/>
+    <w:lsdException w:name="toc 7" w:uiPriority="39"/>
+    <w:lsdException w:name="toc 8" w:uiPriority="39"/>
+    <w:lsdException w:name="toc 9" w:uiPriority="39"/>
+    <w:lsdException w:name="caption" w:uiPriority="35" w:qFormat="1"/>
+    <w:lsdException w:name="Title" w:semiHidden="0" w:uiPriority="10" w:unhideWhenUsed="0" w:qFormat="1"/>
+    <w:lsdException w:name="Default Paragraph Font" w:uiPriority="1"/>
+    <w:lsdException w:name="Subtitle" w:semiHidden="0" w:uiPriority="11" w:unhideWhenUsed="0" w:qFormat="1"/>
+    <w:lsdException w:name="Strong" w:semiHidden="0" w:uiPriority="22" w:unhideWhenUsed="0" w:qFormat="1"/>
+    <w:lsdException w:name="Emphasis" w:semiHidden="0" w:uiPriority="20" w:unhideWhenUsed="0" w:qFormat="1"/>
+    <w:lsdException w:name="Table Grid" w:semiHidden="0" w:uiPriority="39" w:unhideWhenUsed="0"/>
+    <w:lsdException w:name="Placeholder Text" w:unhideWhenUsed="0"/>
+    <w:lsdException w:name="No Spacing" w:semiHidden="0" w:uiPriority="1" w:unhideWhenUsed="0" w:qFormat="1"/>
+    <w:lsdException w:name="Light Shading" w:semiHidden="0" w:uiPriority="60" w:unhideWhenUsed="0"/>
+    <w:lsdException w:name="Light List" w:semiHidden="0" w:uiPriority="61" w:unhideWhenUsed="0"/>
+    <w:lsdException w:name="Light Grid" w:semiHidden="0" w:uiPriority="62" w:unhideWhenUsed="0"/>
+    <w:lsdException w:name="Medium Shading 1" w:semiHidden="0" w:uiPriority="63" w:unhideWhenUsed="0"/>
+    <w:lsdException w:name="Medium Shading 2" w:semiHidden="0" w:uiPriority="64" w:unhideWhenUsed="0"/>
+    <w:lsdException w:name="Medium List 1" w:semiHidden="0" w:uiPriority="65" w:unhideWhenUsed="0"/>
+    <w:lsdException w:name="Medium List 2" w:semiHidden="0" w:uiPriority="66" w:unhideWhenUsed="0"/>
+    <w:lsdException w:name="Medium Grid 1" w:semiHidden="0" w:uiPriority="67" w:unhideWhenUsed="0"/>
+    <w:lsdException w:name="Medium Grid 2" w:semiHidden="0" w:uiPriority="68" w:unhideWhenUsed="0"/>
+    <w:lsdException w:name="Medium Grid 3" w:semiHidden="0" w:uiPriority="69" w:unhideWhenUsed="0"/>
+    <w:lsdException w:name="Dark List" w:semiHidden="0" w:uiPriority="70" w:unhideWhenUsed="0"/>
+    <w:lsdException w:name="Colorful Shading" w:semiHidden="0" w:uiPriority="71" w:unhideWhenUsed="0"/>
+    <w:lsdException w:name="Colorful List" w:semiHidden="0" w:uiPriority="72" w:unhideWhenUsed="0"/>
+    <w:lsdException w:name="Colorful Grid" w:semiHidden="0" w:uiPriority="73" w:unhideWhenUsed="0"/>
+    <w:lsdException w:name="Light Shading Accent 1" w:semiHidden="0" w:uiPriority="60" w:unhideWhenUsed="0"/>
+    <w:lsdException w:name="Light List Accent 1" w:semiHidden="0" w:uiPriority="61" w:unhideWhenUsed="0"/>
+    <w:lsdException w:name="Light Grid Accent 1" w:semiHidden="0" w:uiPriority="62" w:unhideWhenUsed="0"/>
+    <w:lsdException w:name="Medium Shading 1 Accent 1" w:semiHidden="0" w:uiPriority="63" w:unhideWhenUsed="0"/>
+    <w:lsdException w:name="Medium Shading 2 Accent 1" w:semiHidden="0" w:uiPriority="64" w:unhideWhenUsed="0"/>
+    <w:lsdException w:name="Medium List 1 Accent 1" w:semiHidden="0" w:uiPriority="65" w:unhideWhenUsed="0"/>
+    <w:lsdException w:name="Revision" w:unhideWhenUsed="0"/>
+    <w:lsdException w:name="List Paragraph" w:semiHidden="0" w:uiPriority="34" w:unhideWhenUsed="0" w:qFormat="1"/>
+    <w:lsdException w:name="Quote" w:semiHidden="0" w:uiPriority="29" w:unhideWhenUsed="0" w:qFormat="1"/>
+    <w:lsdException w:name="Intense Quote" w:semiHidden="0" w:uiPriority="30" w:unhideWhenUsed="0" w:qFormat="1"/>
+    <w:lsdException w:name="Medium List 2 Accent 1" w:semiHidden="0" w:uiPriority="66" w:unhideWhenUsed="0"/>
+    <w:lsdException w:name="Medium Grid 1 Accent 1" w:semiHidden="0" w:uiPriority="67" w:unhideWhenUsed="0"/>
+    <w:lsdException w:name="Medium Grid 2 Accent 1" w:semiHidden="0" w:uiPriority="68" w:unhideWhenUsed="0"/>
+    <w:lsdException w:name="Medium Grid 3 Accent 1" w:semiHidden="0" w:uiPriority="69" w:unhideWhenUsed="0"/>
+    <w:lsdException w:name="Dark List Accent 1" w:semiHidden="0" w:uiPriority="70" w:unhideWhenUsed="0"/>
+    <w:lsdException w:name="Colorful Shading Accent 1" w:semiHidden="0" w:uiPriority="71" w:unhideWhenUsed="0"/>
+    <w:lsdException w:name="Colorful List Accent 1" w:semiHidden="0" w:uiPriority="72" w:unhideWhenUsed="0"/>
+    <w:lsdException w:name="Colorful Grid Accent 1" w:semiHidden="0" w:uiPriority="73" w:unhideWhenUsed="0"/>
+    <w:lsdException w:name="Light Shading Accent 2" w:semiHidden="0" w:uiPriority="60" w:unhideWhenUsed="0"/>
+    <w:lsdException w:name="Light List Accent 2" w:semiHidden="0" w:uiPriority="61" w:unhideWhenUsed="0"/>
+    <w:lsdException w:name="Light Grid Accent 2" w:semiHidden="0" w:uiPriority="62" w:unhideWhenUsed="0"/>
+    <w:lsdException w:name="Medium Shading 1 Accent 2" w:semiHidden="0" w:uiPriority="63" w:unhideWhenUsed="0"/>
+    <w:lsdException w:name="Medium Shading 2 Accent 2" w:semiHidden="0" w:uiPriority="64" w:unhideWhenUsed="0"/>
+    <w:lsdException w:name="Medium List 1 Accent 2" w:semiHidden="0" w:uiPriority="65" w:unhideWhenUsed="0"/>
+    <w:lsdException w:name="Medium List 2 Accent 2" w:semiHidden="0" w:uiPriority="66" w:unhideWhenUsed="0"/>
+    <w:lsdException w:name="Medium Grid 1 Accent 2" w:semiHidden="0" w:uiPriority="67" w:unhideWhenUsed="0"/>
+    <w:lsdException w:name="Medium Grid 2 Accent 2" w:semiHidden="0" w:uiPriority="68" w:unhideWhenUsed="0"/>
+    <w:lsdException w:name="Medium Grid 3 Accent 2" w:semiHidden="0" w:uiPriority="69" w:unhideWhenUsed="0"/>
+    <w:lsdException w:name="Dark List Accent 2" w:semiHidden="0" w:uiPriority="70" w:unhideWhenUsed="0"/>
+    <w:lsdException w:name="Colorful Shading Accent 2" w:semiHidden="0" w:uiPriority="71" w:unhideWhenUsed="0"/>
+    <w:lsdException w:name="Colorful List Accent 2" w:semiHidden="0" w:uiPriority="72" w:unhideWhenUsed="0"/>
+    <w:lsdException w:name="Colorful Grid Accent 2" w:semiHidden="0" w:uiPriority="73" w:unhideWhenUsed="0"/>
+    <w:lsdException w:name="Light Shading Accent 3" w:semiHidden="0" w:uiPriority="60" w:unhideWhenUsed="0"/>
+    <w:lsdException w:name="Light List Accent 3" w:semiHidden="0" w:uiPriority="61" w:unhideWhenUsed="0"/>
+    <w:lsdException w:name="Light Grid Accent 3" w:semiHidden="0" w:uiPriority="62" w:unhideWhenUsed="0"/>
+    <w:lsdException w:name="Medium Shading 1 Accent 3" w:semiHidden="0" w:uiPriority="63" w:unhideWhenUsed="0"/>
+    <w:lsdException w:name="Medium Shading 2 Accent 3" w:semiHidden="0" w:uiPriority="64" w:unhideWhenUsed="0"/>
+    <w:lsdException w:name="Medium List 1 Accent 3" w:semiHidden="0" w:uiPriority="65" w:unhideWhenUsed="0"/>
+    <w:lsdException w:name="Medium List 2 Accent 3" w:semiHidden="0" w:uiPriority="66" w:unhideWhenUsed="0"/>
+    <w:lsdException w:name="Medium Grid 1 Accent 3" w:semiHidden="0" w:uiPriority="67" w:unhideWhenUsed="0"/>
+    <w:lsdException w:name="Medium Grid 2 Accent 3" w:semiHidden="0" w:uiPriority="68" w:unhideWhenUsed="0"/>
+    <w:lsdException w:name="Medium Grid 3 Accent 3" w:semiHidden="0" w:uiPriority="69" w:unhideWhenUsed="0"/>
+    <w:lsdException w:name="Dark List Accent 3" w:semiHidden="0" w:uiPriority="70" w:unhideWhenUsed="0"/>
+    <w:lsdException w:name="Colorful Shading Accent 3" w:semiHidden="0" w:uiPriority="71" w:unhideWhenUsed="0"/>
+    <w:lsdException w:name="Colorful List Accent 3" w:semiHidden="0" w:uiPriority="72" w:unhideWhenUsed="0"/>
+    <w:lsdException w:name="Colorful Grid Accent 3" w:semiHidden="0" w:uiPriority="73" w:unhideWhenUsed="0"/>
+    <w:lsdException w:name="Light Shading Accent 4" w:semiHidden="0" w:uiPriority="60" w:unhideWhenUsed="0"/>
+    <w:lsdException w:name="Light List Accent 4" w:semiHidden="0" w:uiPriority="61" w:unhideWhenUsed="0"/>
+    <w:lsdException w:name="Light Grid Accent 4" w:semiHidden="0" w:uiPriority="62" w:unhideWhenUsed="0"/>
+    <w:lsdException w:name="Medium Shading 1 Accent 4" w:semiHidden="0" w:uiPriority="63" w:unhideWhenUsed="0"/>
+    <w:lsdException w:name="Medium Shading 2 Accent 4" w:semiHidden="0" w:uiPriority="64" w:unhideWhenUsed="0"/>
+    <w:lsdException w:name="Medium List 1 Accent 4" w:semiHidden="0" w:uiPriority="65" w:unhideWhenUsed="0"/>
+    <w:lsdException w:name="Medium List 2 Accent 4" w:semiHidden="0" w:uiPriority="66" w:unhideWhenUsed="0"/>
+    <w:lsdException w:name="Medium Grid 1 Accent 4" w:semiHidden="0" w:uiPriority="67" w:unhideWhenUsed="0"/>
+    <w:lsdException w:name="Medium Grid 2 Accent 4" w:semiHidden="0" w:uiPriority="68" w:unhideWhenUsed="0"/>
+    <w:lsdException w:name="Medium Grid 3 Accent 4" w:semiHidden="0" w:uiPriority="69" w:unhideWhenUsed="0"/>
+    <w:lsdException w:name="Dark List Accent 4" w:semiHidden="0" w:uiPriority="70" w:unhideWhenUsed="0"/>
+    <w:lsdException w:name="Colorful Shading Accent 4" w:semiHidden="0" w:uiPriority="71" w:unhideWhenUsed="0"/>
+    <w:lsdException w:name="Colorful List Accent 4" w:semiHidden="0" w:uiPriority="72" w:unhideWhenUsed="0"/>
+    <w:lsdException w:name="Colorful Grid Accent 4" w:semiHidden="0" w:uiPriority="73" w:unhideWhenUsed="0"/>
+    <w:lsdException w:name="Light Shading Accent 5" w:semiHidden="0" w:uiPriority="60" w:unhideWhenUsed="0"/>
+    <w:lsdException w:name="Light List Accent 5" w:semiHidden="0" w:uiPriority="61" w:unhideWhenUsed="0"/>
+    <w:lsdException w:name="Light Grid Accent 5" w:semiHidden="0" w:uiPriority="62" w:unhideWhenUsed="0"/>
+    <w:lsdException w:name="Medium Shading 1 Accent 5" w:semiHidden="0" w:uiPriority="63" w:unhideWhenUsed="0"/>
+    <w:lsdException w:name="Medium Shading 2 Accent 5" w:semiHidden="0" w:uiPriority="64" w:unhideWhenUsed="0"/>
+    <w:lsdException w:name="Medium List 1 Accent 5" w:semiHidden="0" w:uiPriority="65" w:unhideWhenUsed="0"/>
+    <w:lsdException w:name="Medium List 2 Accent 5" w:semiHidden="0" w:uiPriority="66" w:unhideWhenUsed="0"/>
+    <w:lsdException w:name="Medium Grid 1 Accent 5" w:semiHidden="0" w:uiPriority="67" w:unhideWhenUsed="0"/>
+    <w:lsdException w:name="Medium Grid 2 Accent 5" w:semiHidden="0" w:uiPriority="68" w:unhideWhenUsed="0"/>
+    <w:lsdException w:name="Medium Grid 3 Accent 5" w:semiHidden="0" w:uiPriority="69" w:unhideWhenUsed="0"/>
+    <w:lsdException w:name="Dark List Accent 5" w:semiHidden="0" w:uiPriority="70" w:unhideWhenUsed="0"/>
+    <w:lsdException w:name="Colorful Shading Accent 5" w:semiHidden="0" w:uiPriority="71" w:unhideWhenUsed="0"/>
+    <w:lsdException w:name="Colorful List Accent 5" w:semiHidden="0" w:uiPriority="72" w:unhideWhenUsed="0"/>
+    <w:lsdException w:name="Colorful Grid Accent 5" w:semiHidden="0" w:uiPriority="73" w:unhideWhenUsed="0"/>
+    <w:lsdException w:name="Light Shading Accent 6" w:semiHidden="0" w:uiPriority="60" w:unhideWhenUsed="0"/>
+    <w:lsdException w:name="Light List Accent 6" w:semiHidden="0" w:uiPriority="61" w:unhideWhenUsed="0"/>
+    <w:lsdException w:name="Light Grid Accent 6" w:semiHidden="0" w:uiPriority="62" w:unhideWhenUsed="0"/>
+    <w:lsdException w:name="Medium Shading 1 Accent 6" w:semiHidden="0" w:uiPriority="63" w:unhideWhenUsed="0"/>
+    <w:lsdException w:name="Medium Shading 2 Accent 6" w:semiHidden="0" w:uiPriority="64" w:unhideWhenUsed="0"/>
+    <w:lsdException w:name="Medium List 1 Accent 6" w:semiHidden="0" w:uiPriority="65" w:unhideWhenUsed="0"/>
+    <w:lsdException w:name="Medium List 2 Accent 6" w:semiHidden="0" w:uiPriority="66" w:unhideWhenUsed="0"/>
+    <w:lsdException w:name="Medium Grid 1 Accent 6" w:semiHidden="0" w:uiPriority="67" w:unhideWhenUsed="0"/>
+    <w:lsdException w:name="Medium Grid 2 Accent 6" w:semiHidden="0" w:uiPriority="68" w:unhideWhenUsed="0"/>
+    <w:lsdException w:name="Medium Grid 3 Accent 6" w:semiHidden="0" w:uiPriority="69" w:unhideWhenUsed="0"/>
+    <w:lsdException w:name="Dark List Accent 6" w:semiHidden="0" w:uiPriority="70" w:unhideWhenUsed="0"/>
+    <w:lsdException w:name="Colorful Shading Accent 6" w:semiHidden="0" w:uiPriority="71" w:unhideWhenUsed="0"/>
+    <w:lsdException w:name="Colorful List Accent 6" w:semiHidden="0" w:uiPriority="72" w:unhideWhenUsed="0"/>
+    <w:lsdException w:name="Colorful Grid Accent 6" w:semiHidden="0" w:uiPriority="73" w:unhideWhenUsed="0"/>
+    <w:lsdException w:name="Subtle Emphasis" w:semiHidden="0" w:uiPriority="19" w:unhideWhenUsed="0" w:qFormat="1"/>
+    <w:lsdException w:name="Intense Emphasis" w:semiHidden="0" w:uiPriority="21" w:unhideWhenUsed="0" w:qFormat="1"/>
+    <w:lsdException w:name="Subtle Reference" w:semiHidden="0" w:uiPriority="31" w:unhideWhenUsed="0" w:qFormat="1"/>
+    <w:lsdException w:name="Intense Reference" w:semiHidden="0" w:uiPriority="32" w:unhideWhenUsed="0" w:qFormat="1"/>
+    <w:lsdException w:name="Book Title" w:semiHidden="0" w:uiPriority="33" w:unhideWhenUsed="0" w:qFormat="1"/>
+    <w:lsdException w:name="Bibliography" w:uiPriority="37"/>
+    <w:lsdException w:name="TOC Heading" w:uiPriority="39" w:qFormat="1"/>
   </w:latentStyles>
   <w:style w:type="paragraph" w:default="1" w:styleId="Normal">
     <w:name w:val="Normal"/>
     <w:qFormat/>
+    <w:rsid w:val="00B36DDF"/>
   </w:style>
   <w:style w:type="character" w:default="1" w:styleId="DefaultParagraphFont">
     <w:name w:val="Default Paragraph Font"/>
@@ -5372,6 +6710,7 @@
     <w:uiPriority w:val="99"/>
     <w:semiHidden/>
     <w:unhideWhenUsed/>
+    <w:qFormat/>
     <w:tblPr>
       <w:tblInd w:w="0" w:type="dxa"/>
       <w:tblCellMar>
@@ -5518,7 +6857,7 @@
     </a:clrScheme>
     <a:fontScheme name="Office">
       <a:majorFont>
-        <a:latin typeface="Calibri Light" panose="020F0302020204030204"/>
+        <a:latin typeface="Calibri Light"/>
         <a:ea typeface=""/>
         <a:cs typeface=""/>
         <a:font script="Jpan" typeface="ＭＳ ゴシック"/>
@@ -5553,7 +6892,7 @@
         <a:font script="Geor" typeface="Sylfaen"/>
       </a:majorFont>
       <a:minorFont>
-        <a:latin typeface="Calibri" panose="020F0502020204030204"/>
+        <a:latin typeface="Calibri"/>
         <a:ea typeface=""/>
         <a:cs typeface=""/>
         <a:font script="Jpan" typeface="ＭＳ 明朝"/>
@@ -5730,7 +7069,7 @@
   <a:extraClrSchemeLst/>
   <a:extLst>
     <a:ext uri="{05A4C25C-085E-4340-85A3-A5531E510DB2}">
-      <thm15:themeFamily xmlns:thm15="http://schemas.microsoft.com/office/thememl/2012/main" name="Office Theme" id="{62F939B6-93AF-4DB8-9C6B-D6C7DFDC589F}" vid="{4A3C46E8-61CC-4603-A589-7422A47A8E4A}"/>
+      <thm15:themeFamily xmlns="" xmlns:thm15="http://schemas.microsoft.com/office/thememl/2012/main" name="Office Theme" id="{62F939B6-93AF-4DB8-9C6B-D6C7DFDC589F}" vid="{4A3C46E8-61CC-4603-A589-7422A47A8E4A}"/>
     </a:ext>
   </a:extLst>
 </a:theme>

</xml_diff>